<commit_message>
Alpha 1.8 | Theme levels & hours added successfully
</commit_message>
<xml_diff>
--- a/Wisdom/TestResources/Output/Result.docx
+++ b/Wisdom/TestResources/Output/Result.docx
@@ -80,10 +80,10 @@
           <w:u w:val="single"/>
           <w:lang w:val="ru-RU"/>
         </w:rPr>
-        <w:t>ПОЛИТЕХНИЧЕСКИЙ </w:t>
-      </w:r>
-      <w:r>
-        <w:t> КОЛЛЕДЖ</w:t>
+        <w:t/>
+      </w:r>
+      <w:r>
+        <w:t xml:space="preserve"> КОЛЛЕДЖ</w:t>
       </w:r>
     </w:p>
     <w:p>
@@ -5966,7 +5966,7 @@
                 <w:szCs w:val="24"/>
                 <w:lang w:val="ru"/>
               </w:rPr>
-              <w:t xml:space="preserve">Тема 1.1. </w:t>
+              <w:t xml:space="preserve">Тема 1.1. фыывфвыыв</w:t>
             </w:r>
           </w:p>
         </w:tc>
@@ -6059,6 +6059,16 @@
                 <w:tab w:val="left" w:pos="14656"/>
               </w:tabs>
             </w:pPr>
+            <w:r>
+              <w:rPr>
+                <w:rFonts w:ascii="Times New Roman" w:hAnsi="Times New Roman" w:eastAsia="Times New Roman" w:cs="Times New Roman"/>
+                <w:color w:val="000000"/>
+                <w:sz w:val="24"/>
+                <w:szCs w:val="24"/>
+                <w:lang w:val="ru"/>
+              </w:rPr>
+              <w:t xml:space="preserve">12</w:t>
+            </w:r>
           </w:p>
         </w:tc>
         <w:tc>
@@ -6107,8 +6117,1297 @@
                 <w:szCs w:val="24"/>
                 <w:lang w:val="ru"/>
               </w:rPr>
+              <w:t xml:space="preserve">2.</w:t>
+            </w:r>
+          </w:p>
+        </w:tc>
+      </w:tr>
+      <w:tr>
+        <w:tc>
+          <w:tcPr>
+            <w:tcW w:w="2235" w:type="dxa"/>
+          </w:tcPr>
+          <w:p>
+            <w:pPr>
+              <w:widowControl w:val="false"/>
+              <w:autoSpaceDE w:val="false"/>
+              <w:autoSpaceDN w:val="false"/>
+              <w:adjustRightInd w:val="false"/>
+              <w:spacing w:after="0" w:line="240" w:lineRule="auto"/>
+              <w:jc w:val="center"/>
+              <w:rPr>
+                <w:rFonts w:ascii="Times New Roman" w:hAnsi="Times New Roman" w:eastAsia="Times New Roman" w:cs="Times New Roman"/>
+                <w:color w:val="000000"/>
+                <w:sz w:val="24"/>
+                <w:szCs w:val="24"/>
+                <w:lang w:val="ru"/>
+              </w:rPr>
+              <w:tabs>
+                <w:tab w:val="left" w:pos="916"/>
+                <w:tab w:val="left" w:pos="1832"/>
+                <w:tab w:val="left" w:pos="2748"/>
+                <w:tab w:val="left" w:pos="3664"/>
+                <w:tab w:val="left" w:pos="4580"/>
+                <w:tab w:val="left" w:pos="5496"/>
+                <w:tab w:val="left" w:pos="6412"/>
+                <w:tab w:val="left" w:pos="7328"/>
+                <w:tab w:val="left" w:pos="8244"/>
+                <w:tab w:val="left" w:pos="9160"/>
+                <w:tab w:val="left" w:pos="10076"/>
+                <w:tab w:val="left" w:pos="10992"/>
+                <w:tab w:val="left" w:pos="11908"/>
+                <w:tab w:val="left" w:pos="12824"/>
+                <w:tab w:val="left" w:pos="13740"/>
+                <w:tab w:val="left" w:pos="14656"/>
+              </w:tabs>
+            </w:pPr>
+          </w:p>
+        </w:tc>
+        <w:tc>
+          <w:tcPr>
+            <w:tcW w:w="425" w:type="dxa"/>
+          </w:tcPr>
+          <w:p>
+            <w:pPr>
+              <w:widowControl w:val="false"/>
+              <w:autoSpaceDE w:val="false"/>
+              <w:autoSpaceDN w:val="false"/>
+              <w:adjustRightInd w:val="false"/>
+              <w:spacing w:after="0" w:line="240" w:lineRule="auto"/>
+              <w:jc w:val="center"/>
+              <w:rPr>
+                <w:rFonts w:ascii="Times New Roman" w:hAnsi="Times New Roman" w:eastAsia="Times New Roman" w:cs="Times New Roman"/>
+                <w:color w:val="000000"/>
+                <w:sz w:val="24"/>
+                <w:szCs w:val="24"/>
+                <w:lang w:val="ru"/>
+              </w:rPr>
+              <w:tabs>
+                <w:tab w:val="left" w:pos="916"/>
+                <w:tab w:val="left" w:pos="1832"/>
+                <w:tab w:val="left" w:pos="2748"/>
+                <w:tab w:val="left" w:pos="3664"/>
+                <w:tab w:val="left" w:pos="4580"/>
+                <w:tab w:val="left" w:pos="5496"/>
+                <w:tab w:val="left" w:pos="6412"/>
+                <w:tab w:val="left" w:pos="7328"/>
+                <w:tab w:val="left" w:pos="8244"/>
+                <w:tab w:val="left" w:pos="9160"/>
+                <w:tab w:val="left" w:pos="10076"/>
+                <w:tab w:val="left" w:pos="10992"/>
+                <w:tab w:val="left" w:pos="11908"/>
+                <w:tab w:val="left" w:pos="12824"/>
+                <w:tab w:val="left" w:pos="13740"/>
+                <w:tab w:val="left" w:pos="14656"/>
+              </w:tabs>
+            </w:pPr>
+            <w:r>
+              <w:rPr>
+                <w:rFonts w:ascii="Times New Roman" w:hAnsi="Times New Roman" w:eastAsia="Times New Roman" w:cs="Times New Roman"/>
+                <w:color w:val="000000"/>
+                <w:sz w:val="24"/>
+                <w:szCs w:val="24"/>
+                <w:lang w:val="ru"/>
+              </w:rPr>
+              <w:t xml:space="preserve">1</w:t>
+            </w:r>
+          </w:p>
+        </w:tc>
+        <w:tc>
+          <w:tcPr>
+            <w:tcW w:w="3544" w:type="dxa"/>
+          </w:tcPr>
+          <w:p>
+            <w:pPr>
+              <w:widowControl w:val="false"/>
+              <w:autoSpaceDE w:val="false"/>
+              <w:autoSpaceDN w:val="false"/>
+              <w:adjustRightInd w:val="false"/>
+              <w:spacing w:after="0" w:line="240" w:lineRule="auto"/>
+              <w:jc w:val="both"/>
+              <w:rPr>
+                <w:rFonts w:ascii="Times New Roman" w:hAnsi="Times New Roman" w:eastAsia="Times New Roman" w:cs="Times New Roman"/>
+                <w:color w:val="000000"/>
+                <w:sz w:val="24"/>
+                <w:szCs w:val="24"/>
+                <w:lang w:val="ru"/>
+              </w:rPr>
+              <w:tabs>
+                <w:tab w:val="left" w:pos="916"/>
+                <w:tab w:val="left" w:pos="1832"/>
+                <w:tab w:val="left" w:pos="2748"/>
+                <w:tab w:val="left" w:pos="3664"/>
+                <w:tab w:val="left" w:pos="4580"/>
+                <w:tab w:val="left" w:pos="5496"/>
+                <w:tab w:val="left" w:pos="6412"/>
+                <w:tab w:val="left" w:pos="7328"/>
+                <w:tab w:val="left" w:pos="8244"/>
+                <w:tab w:val="left" w:pos="9160"/>
+                <w:tab w:val="left" w:pos="10076"/>
+                <w:tab w:val="left" w:pos="10992"/>
+                <w:tab w:val="left" w:pos="11908"/>
+                <w:tab w:val="left" w:pos="12824"/>
+                <w:tab w:val="left" w:pos="13740"/>
+                <w:tab w:val="left" w:pos="14656"/>
+              </w:tabs>
+            </w:pPr>
+            <w:r>
+              <w:rPr>
+                <w:rFonts w:ascii="Times New Roman" w:hAnsi="Times New Roman" w:eastAsia="Times New Roman" w:cs="Times New Roman"/>
+                <w:color w:val="000000"/>
+                <w:sz w:val="24"/>
+                <w:szCs w:val="24"/>
+                <w:lang w:val="ru"/>
+              </w:rPr>
+              <w:t xml:space="preserve">фывфвы</w:t>
+            </w:r>
+          </w:p>
+        </w:tc>
+        <w:tc>
+          <w:tcPr>
+            <w:tcW w:w="992" w:type="dxa"/>
+          </w:tcPr>
+          <w:p>
+            <w:pPr>
+              <w:widowControl w:val="false"/>
+              <w:autoSpaceDE w:val="false"/>
+              <w:autoSpaceDN w:val="false"/>
+              <w:adjustRightInd w:val="false"/>
+              <w:spacing w:after="0" w:line="240" w:lineRule="auto"/>
+              <w:jc w:val="center"/>
+              <w:rPr>
+                <w:rFonts w:ascii="Times New Roman" w:hAnsi="Times New Roman" w:eastAsia="Times New Roman" w:cs="Times New Roman"/>
+                <w:color w:val="000000"/>
+                <w:sz w:val="24"/>
+                <w:szCs w:val="24"/>
+                <w:lang w:val="ru"/>
+              </w:rPr>
+              <w:tabs>
+                <w:tab w:val="left" w:pos="916"/>
+                <w:tab w:val="left" w:pos="1832"/>
+                <w:tab w:val="left" w:pos="2748"/>
+                <w:tab w:val="left" w:pos="3664"/>
+                <w:tab w:val="left" w:pos="4580"/>
+                <w:tab w:val="left" w:pos="5496"/>
+                <w:tab w:val="left" w:pos="6412"/>
+                <w:tab w:val="left" w:pos="7328"/>
+                <w:tab w:val="left" w:pos="8244"/>
+                <w:tab w:val="left" w:pos="9160"/>
+                <w:tab w:val="left" w:pos="10076"/>
+                <w:tab w:val="left" w:pos="10992"/>
+                <w:tab w:val="left" w:pos="11908"/>
+                <w:tab w:val="left" w:pos="12824"/>
+                <w:tab w:val="left" w:pos="13740"/>
+                <w:tab w:val="left" w:pos="14656"/>
+              </w:tabs>
+            </w:pPr>
+            <w:r>
+              <w:rPr>
+                <w:rFonts w:ascii="Times New Roman" w:hAnsi="Times New Roman" w:eastAsia="Times New Roman" w:cs="Times New Roman"/>
+                <w:color w:val="000000"/>
+                <w:sz w:val="24"/>
+                <w:szCs w:val="24"/>
+                <w:lang w:val="ru"/>
+              </w:rPr>
+              <w:t xml:space="preserve">1</w:t>
+            </w:r>
+          </w:p>
+        </w:tc>
+        <w:tc>
+          <w:tcPr>
+            <w:tcW w:w="2551" w:type="dxa"/>
+          </w:tcPr>
+          <w:p>
+            <w:pPr>
+              <w:widowControl w:val="false"/>
+              <w:autoSpaceDE w:val="false"/>
+              <w:autoSpaceDN w:val="false"/>
+              <w:adjustRightInd w:val="false"/>
+              <w:spacing w:after="0" w:line="240" w:lineRule="auto"/>
+              <w:jc w:val="center"/>
+              <w:rPr>
+                <w:rFonts w:ascii="Times New Roman" w:hAnsi="Times New Roman" w:eastAsia="Times New Roman" w:cs="Times New Roman"/>
+                <w:color w:val="000000"/>
+                <w:sz w:val="24"/>
+                <w:szCs w:val="24"/>
+                <w:lang w:val="ru"/>
+              </w:rPr>
+              <w:tabs>
+                <w:tab w:val="left" w:pos="916"/>
+                <w:tab w:val="left" w:pos="1832"/>
+                <w:tab w:val="left" w:pos="2748"/>
+                <w:tab w:val="left" w:pos="3664"/>
+                <w:tab w:val="left" w:pos="4580"/>
+                <w:tab w:val="left" w:pos="5496"/>
+                <w:tab w:val="left" w:pos="6412"/>
+                <w:tab w:val="left" w:pos="7328"/>
+                <w:tab w:val="left" w:pos="8244"/>
+                <w:tab w:val="left" w:pos="9160"/>
+                <w:tab w:val="left" w:pos="10076"/>
+                <w:tab w:val="left" w:pos="10992"/>
+                <w:tab w:val="left" w:pos="11908"/>
+                <w:tab w:val="left" w:pos="12824"/>
+                <w:tab w:val="left" w:pos="13740"/>
+                <w:tab w:val="left" w:pos="14656"/>
+              </w:tabs>
+            </w:pPr>
+          </w:p>
+        </w:tc>
+      </w:tr>
+      <w:tr>
+        <w:tc>
+          <w:tcPr>
+            <w:tcW w:w="2235" w:type="dxa"/>
+          </w:tcPr>
+          <w:p>
+            <w:pPr>
+              <w:widowControl w:val="false"/>
+              <w:autoSpaceDE w:val="false"/>
+              <w:autoSpaceDN w:val="false"/>
+              <w:adjustRightInd w:val="false"/>
+              <w:spacing w:after="0" w:line="240" w:lineRule="auto"/>
+              <w:jc w:val="center"/>
+              <w:rPr>
+                <w:rFonts w:ascii="Times New Roman" w:hAnsi="Times New Roman" w:eastAsia="Times New Roman" w:cs="Times New Roman"/>
+                <w:color w:val="000000"/>
+                <w:sz w:val="24"/>
+                <w:szCs w:val="24"/>
+                <w:lang w:val="ru"/>
+              </w:rPr>
+              <w:tabs>
+                <w:tab w:val="left" w:pos="916"/>
+                <w:tab w:val="left" w:pos="1832"/>
+                <w:tab w:val="left" w:pos="2748"/>
+                <w:tab w:val="left" w:pos="3664"/>
+                <w:tab w:val="left" w:pos="4580"/>
+                <w:tab w:val="left" w:pos="5496"/>
+                <w:tab w:val="left" w:pos="6412"/>
+                <w:tab w:val="left" w:pos="7328"/>
+                <w:tab w:val="left" w:pos="8244"/>
+                <w:tab w:val="left" w:pos="9160"/>
+                <w:tab w:val="left" w:pos="10076"/>
+                <w:tab w:val="left" w:pos="10992"/>
+                <w:tab w:val="left" w:pos="11908"/>
+                <w:tab w:val="left" w:pos="12824"/>
+                <w:tab w:val="left" w:pos="13740"/>
+                <w:tab w:val="left" w:pos="14656"/>
+              </w:tabs>
+            </w:pPr>
+          </w:p>
+        </w:tc>
+        <w:tc>
+          <w:tcPr>
+            <w:tcW w:w="425" w:type="dxa"/>
+          </w:tcPr>
+          <w:p>
+            <w:pPr>
+              <w:widowControl w:val="false"/>
+              <w:autoSpaceDE w:val="false"/>
+              <w:autoSpaceDN w:val="false"/>
+              <w:adjustRightInd w:val="false"/>
+              <w:spacing w:after="0" w:line="240" w:lineRule="auto"/>
+              <w:jc w:val="center"/>
+              <w:rPr>
+                <w:rFonts w:ascii="Times New Roman" w:hAnsi="Times New Roman" w:eastAsia="Times New Roman" w:cs="Times New Roman"/>
+                <w:color w:val="000000"/>
+                <w:sz w:val="24"/>
+                <w:szCs w:val="24"/>
+                <w:lang w:val="ru"/>
+              </w:rPr>
+              <w:tabs>
+                <w:tab w:val="left" w:pos="916"/>
+                <w:tab w:val="left" w:pos="1832"/>
+                <w:tab w:val="left" w:pos="2748"/>
+                <w:tab w:val="left" w:pos="3664"/>
+                <w:tab w:val="left" w:pos="4580"/>
+                <w:tab w:val="left" w:pos="5496"/>
+                <w:tab w:val="left" w:pos="6412"/>
+                <w:tab w:val="left" w:pos="7328"/>
+                <w:tab w:val="left" w:pos="8244"/>
+                <w:tab w:val="left" w:pos="9160"/>
+                <w:tab w:val="left" w:pos="10076"/>
+                <w:tab w:val="left" w:pos="10992"/>
+                <w:tab w:val="left" w:pos="11908"/>
+                <w:tab w:val="left" w:pos="12824"/>
+                <w:tab w:val="left" w:pos="13740"/>
+                <w:tab w:val="left" w:pos="14656"/>
+              </w:tabs>
+            </w:pPr>
+            <w:r>
+              <w:rPr>
+                <w:rFonts w:ascii="Times New Roman" w:hAnsi="Times New Roman" w:eastAsia="Times New Roman" w:cs="Times New Roman"/>
+                <w:color w:val="000000"/>
+                <w:sz w:val="24"/>
+                <w:szCs w:val="24"/>
+                <w:lang w:val="ru"/>
+              </w:rPr>
+              <w:t xml:space="preserve">2</w:t>
+            </w:r>
+          </w:p>
+        </w:tc>
+        <w:tc>
+          <w:tcPr>
+            <w:tcW w:w="3544" w:type="dxa"/>
+          </w:tcPr>
+          <w:p>
+            <w:pPr>
+              <w:widowControl w:val="false"/>
+              <w:autoSpaceDE w:val="false"/>
+              <w:autoSpaceDN w:val="false"/>
+              <w:adjustRightInd w:val="false"/>
+              <w:spacing w:after="0" w:line="240" w:lineRule="auto"/>
+              <w:jc w:val="both"/>
+              <w:rPr>
+                <w:rFonts w:ascii="Times New Roman" w:hAnsi="Times New Roman" w:eastAsia="Times New Roman" w:cs="Times New Roman"/>
+                <w:color w:val="000000"/>
+                <w:sz w:val="24"/>
+                <w:szCs w:val="24"/>
+                <w:lang w:val="ru"/>
+              </w:rPr>
+              <w:tabs>
+                <w:tab w:val="left" w:pos="916"/>
+                <w:tab w:val="left" w:pos="1832"/>
+                <w:tab w:val="left" w:pos="2748"/>
+                <w:tab w:val="left" w:pos="3664"/>
+                <w:tab w:val="left" w:pos="4580"/>
+                <w:tab w:val="left" w:pos="5496"/>
+                <w:tab w:val="left" w:pos="6412"/>
+                <w:tab w:val="left" w:pos="7328"/>
+                <w:tab w:val="left" w:pos="8244"/>
+                <w:tab w:val="left" w:pos="9160"/>
+                <w:tab w:val="left" w:pos="10076"/>
+                <w:tab w:val="left" w:pos="10992"/>
+                <w:tab w:val="left" w:pos="11908"/>
+                <w:tab w:val="left" w:pos="12824"/>
+                <w:tab w:val="left" w:pos="13740"/>
+                <w:tab w:val="left" w:pos="14656"/>
+              </w:tabs>
+            </w:pPr>
+            <w:r>
+              <w:rPr>
+                <w:rFonts w:ascii="Times New Roman" w:hAnsi="Times New Roman" w:eastAsia="Times New Roman" w:cs="Times New Roman"/>
+                <w:color w:val="000000"/>
+                <w:sz w:val="24"/>
+                <w:szCs w:val="24"/>
+                <w:lang w:val="ru"/>
+              </w:rPr>
+              <w:t xml:space="preserve">фывфвы</w:t>
+            </w:r>
+          </w:p>
+        </w:tc>
+        <w:tc>
+          <w:tcPr>
+            <w:tcW w:w="992" w:type="dxa"/>
+          </w:tcPr>
+          <w:p>
+            <w:pPr>
+              <w:widowControl w:val="false"/>
+              <w:autoSpaceDE w:val="false"/>
+              <w:autoSpaceDN w:val="false"/>
+              <w:adjustRightInd w:val="false"/>
+              <w:spacing w:after="0" w:line="240" w:lineRule="auto"/>
+              <w:jc w:val="center"/>
+              <w:rPr>
+                <w:rFonts w:ascii="Times New Roman" w:hAnsi="Times New Roman" w:eastAsia="Times New Roman" w:cs="Times New Roman"/>
+                <w:color w:val="000000"/>
+                <w:sz w:val="24"/>
+                <w:szCs w:val="24"/>
+                <w:lang w:val="ru"/>
+              </w:rPr>
+              <w:tabs>
+                <w:tab w:val="left" w:pos="916"/>
+                <w:tab w:val="left" w:pos="1832"/>
+                <w:tab w:val="left" w:pos="2748"/>
+                <w:tab w:val="left" w:pos="3664"/>
+                <w:tab w:val="left" w:pos="4580"/>
+                <w:tab w:val="left" w:pos="5496"/>
+                <w:tab w:val="left" w:pos="6412"/>
+                <w:tab w:val="left" w:pos="7328"/>
+                <w:tab w:val="left" w:pos="8244"/>
+                <w:tab w:val="left" w:pos="9160"/>
+                <w:tab w:val="left" w:pos="10076"/>
+                <w:tab w:val="left" w:pos="10992"/>
+                <w:tab w:val="left" w:pos="11908"/>
+                <w:tab w:val="left" w:pos="12824"/>
+                <w:tab w:val="left" w:pos="13740"/>
+                <w:tab w:val="left" w:pos="14656"/>
+              </w:tabs>
+            </w:pPr>
+            <w:r>
+              <w:rPr>
+                <w:rFonts w:ascii="Times New Roman" w:hAnsi="Times New Roman" w:eastAsia="Times New Roman" w:cs="Times New Roman"/>
+                <w:color w:val="000000"/>
+                <w:sz w:val="24"/>
+                <w:szCs w:val="24"/>
+                <w:lang w:val="ru"/>
+              </w:rPr>
+              <w:t xml:space="preserve">1</w:t>
+            </w:r>
+          </w:p>
+        </w:tc>
+        <w:tc>
+          <w:tcPr>
+            <w:tcW w:w="2551" w:type="dxa"/>
+          </w:tcPr>
+          <w:p>
+            <w:pPr>
+              <w:widowControl w:val="false"/>
+              <w:autoSpaceDE w:val="false"/>
+              <w:autoSpaceDN w:val="false"/>
+              <w:adjustRightInd w:val="false"/>
+              <w:spacing w:after="0" w:line="240" w:lineRule="auto"/>
+              <w:jc w:val="center"/>
+              <w:rPr>
+                <w:rFonts w:ascii="Times New Roman" w:hAnsi="Times New Roman" w:eastAsia="Times New Roman" w:cs="Times New Roman"/>
+                <w:color w:val="000000"/>
+                <w:sz w:val="24"/>
+                <w:szCs w:val="24"/>
+                <w:lang w:val="ru"/>
+              </w:rPr>
+              <w:tabs>
+                <w:tab w:val="left" w:pos="916"/>
+                <w:tab w:val="left" w:pos="1832"/>
+                <w:tab w:val="left" w:pos="2748"/>
+                <w:tab w:val="left" w:pos="3664"/>
+                <w:tab w:val="left" w:pos="4580"/>
+                <w:tab w:val="left" w:pos="5496"/>
+                <w:tab w:val="left" w:pos="6412"/>
+                <w:tab w:val="left" w:pos="7328"/>
+                <w:tab w:val="left" w:pos="8244"/>
+                <w:tab w:val="left" w:pos="9160"/>
+                <w:tab w:val="left" w:pos="10076"/>
+                <w:tab w:val="left" w:pos="10992"/>
+                <w:tab w:val="left" w:pos="11908"/>
+                <w:tab w:val="left" w:pos="12824"/>
+                <w:tab w:val="left" w:pos="13740"/>
+                <w:tab w:val="left" w:pos="14656"/>
+              </w:tabs>
+            </w:pPr>
+          </w:p>
+        </w:tc>
+      </w:tr>
+      <w:tr>
+        <w:tc>
+          <w:tcPr>
+            <w:tcW w:w="2235" w:type="dxa"/>
+          </w:tcPr>
+          <w:p>
+            <w:pPr>
+              <w:widowControl w:val="false"/>
+              <w:autoSpaceDE w:val="false"/>
+              <w:autoSpaceDN w:val="false"/>
+              <w:adjustRightInd w:val="false"/>
+              <w:spacing w:after="0" w:line="240" w:lineRule="auto"/>
+              <w:jc w:val="center"/>
+              <w:rPr>
+                <w:rFonts w:ascii="Times New Roman" w:hAnsi="Times New Roman" w:eastAsia="Times New Roman" w:cs="Times New Roman"/>
+                <w:color w:val="000000"/>
+                <w:sz w:val="24"/>
+                <w:szCs w:val="24"/>
+                <w:lang w:val="ru"/>
+              </w:rPr>
+              <w:tabs>
+                <w:tab w:val="left" w:pos="916"/>
+                <w:tab w:val="left" w:pos="1832"/>
+                <w:tab w:val="left" w:pos="2748"/>
+                <w:tab w:val="left" w:pos="3664"/>
+                <w:tab w:val="left" w:pos="4580"/>
+                <w:tab w:val="left" w:pos="5496"/>
+                <w:tab w:val="left" w:pos="6412"/>
+                <w:tab w:val="left" w:pos="7328"/>
+                <w:tab w:val="left" w:pos="8244"/>
+                <w:tab w:val="left" w:pos="9160"/>
+                <w:tab w:val="left" w:pos="10076"/>
+                <w:tab w:val="left" w:pos="10992"/>
+                <w:tab w:val="left" w:pos="11908"/>
+                <w:tab w:val="left" w:pos="12824"/>
+                <w:tab w:val="left" w:pos="13740"/>
+                <w:tab w:val="left" w:pos="14656"/>
+              </w:tabs>
+            </w:pPr>
+            <w:r>
+              <w:rPr>
+                <w:b/>
+                <w:rFonts w:ascii="Times New Roman" w:hAnsi="Times New Roman" w:eastAsia="Times New Roman" w:cs="Times New Roman"/>
+                <w:color w:val="000000"/>
+                <w:sz w:val="24"/>
+                <w:szCs w:val="24"/>
+                <w:lang w:val="ru"/>
+              </w:rPr>
+              <w:t xml:space="preserve">Тема 1.2. фвыфвфывфывфы</w:t>
+            </w:r>
+          </w:p>
+        </w:tc>
+        <w:tc>
+          <w:tcPr>
+            <w:tcW w:w="3969" w:type="dxa"/>
+          </w:tcPr>
+          <w:gridSpan w:val="2"/>
+          <w:p>
+            <w:pPr>
+              <w:widowControl w:val="false"/>
+              <w:autoSpaceDE w:val="false"/>
+              <w:autoSpaceDN w:val="false"/>
+              <w:adjustRightInd w:val="false"/>
+              <w:spacing w:after="0" w:line="240" w:lineRule="auto"/>
+              <w:jc w:val="both"/>
+              <w:rPr>
+                <w:rFonts w:ascii="Times New Roman" w:hAnsi="Times New Roman" w:eastAsia="Times New Roman" w:cs="Times New Roman"/>
+                <w:color w:val="000000"/>
+                <w:sz w:val="24"/>
+                <w:szCs w:val="24"/>
+                <w:lang w:val="ru"/>
+              </w:rPr>
+              <w:tabs>
+                <w:tab w:val="left" w:pos="916"/>
+                <w:tab w:val="left" w:pos="1832"/>
+                <w:tab w:val="left" w:pos="2748"/>
+                <w:tab w:val="left" w:pos="3664"/>
+                <w:tab w:val="left" w:pos="4580"/>
+                <w:tab w:val="left" w:pos="5496"/>
+                <w:tab w:val="left" w:pos="6412"/>
+                <w:tab w:val="left" w:pos="7328"/>
+                <w:tab w:val="left" w:pos="8244"/>
+                <w:tab w:val="left" w:pos="9160"/>
+                <w:tab w:val="left" w:pos="10076"/>
+                <w:tab w:val="left" w:pos="10992"/>
+                <w:tab w:val="left" w:pos="11908"/>
+                <w:tab w:val="left" w:pos="12824"/>
+                <w:tab w:val="left" w:pos="13740"/>
+                <w:tab w:val="left" w:pos="14656"/>
+              </w:tabs>
+            </w:pPr>
+            <w:r>
+              <w:rPr>
+                <w:rFonts w:ascii="Times New Roman" w:hAnsi="Times New Roman" w:eastAsia="Times New Roman" w:cs="Times New Roman"/>
+                <w:color w:val="000000"/>
+                <w:sz w:val="24"/>
+                <w:szCs w:val="24"/>
+                <w:lang w:val="ru"/>
+              </w:rPr>
+              <w:t xml:space="preserve">Содержание учебного материала</w:t>
+            </w:r>
+          </w:p>
+        </w:tc>
+        <w:tc>
+          <w:tcPr>
+            <w:tcW w:w="992" w:type="dxa"/>
+          </w:tcPr>
+          <w:p>
+            <w:pPr>
+              <w:widowControl w:val="false"/>
+              <w:autoSpaceDE w:val="false"/>
+              <w:autoSpaceDN w:val="false"/>
+              <w:adjustRightInd w:val="false"/>
+              <w:spacing w:after="0" w:line="240" w:lineRule="auto"/>
+              <w:jc w:val="center"/>
+              <w:rPr>
+                <w:rFonts w:ascii="Times New Roman" w:hAnsi="Times New Roman" w:eastAsia="Times New Roman" w:cs="Times New Roman"/>
+                <w:color w:val="000000"/>
+                <w:sz w:val="24"/>
+                <w:szCs w:val="24"/>
+                <w:lang w:val="ru"/>
+              </w:rPr>
+              <w:tabs>
+                <w:tab w:val="left" w:pos="916"/>
+                <w:tab w:val="left" w:pos="1832"/>
+                <w:tab w:val="left" w:pos="2748"/>
+                <w:tab w:val="left" w:pos="3664"/>
+                <w:tab w:val="left" w:pos="4580"/>
+                <w:tab w:val="left" w:pos="5496"/>
+                <w:tab w:val="left" w:pos="6412"/>
+                <w:tab w:val="left" w:pos="7328"/>
+                <w:tab w:val="left" w:pos="8244"/>
+                <w:tab w:val="left" w:pos="9160"/>
+                <w:tab w:val="left" w:pos="10076"/>
+                <w:tab w:val="left" w:pos="10992"/>
+                <w:tab w:val="left" w:pos="11908"/>
+                <w:tab w:val="left" w:pos="12824"/>
+                <w:tab w:val="left" w:pos="13740"/>
+                <w:tab w:val="left" w:pos="14656"/>
+              </w:tabs>
+            </w:pPr>
+            <w:r>
+              <w:rPr>
+                <w:rFonts w:ascii="Times New Roman" w:hAnsi="Times New Roman" w:eastAsia="Times New Roman" w:cs="Times New Roman"/>
+                <w:color w:val="000000"/>
+                <w:sz w:val="24"/>
+                <w:szCs w:val="24"/>
+                <w:lang w:val="ru"/>
+              </w:rPr>
+              <w:t xml:space="preserve">1</w:t>
+            </w:r>
+          </w:p>
+        </w:tc>
+        <w:tc>
+          <w:tcPr>
+            <w:tcW w:w="2551" w:type="dxa"/>
+          </w:tcPr>
+          <w:p>
+            <w:pPr>
+              <w:widowControl w:val="false"/>
+              <w:autoSpaceDE w:val="false"/>
+              <w:autoSpaceDN w:val="false"/>
+              <w:adjustRightInd w:val="false"/>
+              <w:spacing w:after="0" w:line="240" w:lineRule="auto"/>
+              <w:jc w:val="center"/>
+              <w:rPr>
+                <w:rFonts w:ascii="Times New Roman" w:hAnsi="Times New Roman" w:eastAsia="Times New Roman" w:cs="Times New Roman"/>
+                <w:color w:val="000000"/>
+                <w:sz w:val="24"/>
+                <w:szCs w:val="24"/>
+                <w:lang w:val="ru"/>
+              </w:rPr>
+              <w:tabs>
+                <w:tab w:val="left" w:pos="916"/>
+                <w:tab w:val="left" w:pos="1832"/>
+                <w:tab w:val="left" w:pos="2748"/>
+                <w:tab w:val="left" w:pos="3664"/>
+                <w:tab w:val="left" w:pos="4580"/>
+                <w:tab w:val="left" w:pos="5496"/>
+                <w:tab w:val="left" w:pos="6412"/>
+                <w:tab w:val="left" w:pos="7328"/>
+                <w:tab w:val="left" w:pos="8244"/>
+                <w:tab w:val="left" w:pos="9160"/>
+                <w:tab w:val="left" w:pos="10076"/>
+                <w:tab w:val="left" w:pos="10992"/>
+                <w:tab w:val="left" w:pos="11908"/>
+                <w:tab w:val="left" w:pos="12824"/>
+                <w:tab w:val="left" w:pos="13740"/>
+                <w:tab w:val="left" w:pos="14656"/>
+              </w:tabs>
+            </w:pPr>
+            <w:r>
+              <w:rPr>
+                <w:rFonts w:ascii="Times New Roman" w:hAnsi="Times New Roman" w:eastAsia="Times New Roman" w:cs="Times New Roman"/>
+                <w:color w:val="000000"/>
+                <w:sz w:val="24"/>
+                <w:szCs w:val="24"/>
+                <w:lang w:val="ru"/>
+              </w:rPr>
+              <w:t xml:space="preserve">3.</w:t>
+            </w:r>
+          </w:p>
+        </w:tc>
+      </w:tr>
+      <w:tr>
+        <w:tc>
+          <w:tcPr>
+            <w:tcW w:w="2235" w:type="dxa"/>
+          </w:tcPr>
+          <w:p>
+            <w:pPr>
+              <w:widowControl w:val="false"/>
+              <w:autoSpaceDE w:val="false"/>
+              <w:autoSpaceDN w:val="false"/>
+              <w:adjustRightInd w:val="false"/>
+              <w:spacing w:after="0" w:line="240" w:lineRule="auto"/>
+              <w:jc w:val="left"/>
+              <w:rPr>
+                <w:rFonts w:ascii="Times New Roman" w:hAnsi="Times New Roman" w:eastAsia="Times New Roman" w:cs="Times New Roman"/>
+                <w:color w:val="000000"/>
+                <w:sz w:val="24"/>
+                <w:szCs w:val="24"/>
+                <w:lang w:val="ru"/>
+              </w:rPr>
+              <w:tabs>
+                <w:tab w:val="left" w:pos="916"/>
+                <w:tab w:val="left" w:pos="1832"/>
+                <w:tab w:val="left" w:pos="2748"/>
+                <w:tab w:val="left" w:pos="3664"/>
+                <w:tab w:val="left" w:pos="4580"/>
+                <w:tab w:val="left" w:pos="5496"/>
+                <w:tab w:val="left" w:pos="6412"/>
+                <w:tab w:val="left" w:pos="7328"/>
+                <w:tab w:val="left" w:pos="8244"/>
+                <w:tab w:val="left" w:pos="9160"/>
+                <w:tab w:val="left" w:pos="10076"/>
+                <w:tab w:val="left" w:pos="10992"/>
+                <w:tab w:val="left" w:pos="11908"/>
+                <w:tab w:val="left" w:pos="12824"/>
+                <w:tab w:val="left" w:pos="13740"/>
+                <w:tab w:val="left" w:pos="14656"/>
+              </w:tabs>
+            </w:pPr>
+            <w:r>
+              <w:rPr>
+                <w:b/>
+                <w:rFonts w:ascii="Times New Roman" w:hAnsi="Times New Roman" w:eastAsia="Times New Roman" w:cs="Times New Roman"/>
+                <w:color w:val="000000"/>
+                <w:sz w:val="24"/>
+                <w:szCs w:val="24"/>
+                <w:lang w:val="ru"/>
+              </w:rPr>
+              <w:t xml:space="preserve">Раздел 2. </w:t>
+            </w:r>
+          </w:p>
+        </w:tc>
+        <w:tc>
+          <w:tcPr>
+            <w:tcW w:w="3969" w:type="dxa"/>
+          </w:tcPr>
+          <w:gridSpan w:val="2"/>
+          <w:p>
+            <w:pPr>
+              <w:widowControl w:val="false"/>
+              <w:autoSpaceDE w:val="false"/>
+              <w:autoSpaceDN w:val="false"/>
+              <w:adjustRightInd w:val="false"/>
+              <w:spacing w:after="0" w:line="240" w:lineRule="auto"/>
+              <w:jc w:val="both"/>
+              <w:rPr>
+                <w:rFonts w:ascii="Times New Roman" w:hAnsi="Times New Roman" w:eastAsia="Times New Roman" w:cs="Times New Roman"/>
+                <w:color w:val="000000"/>
+                <w:sz w:val="24"/>
+                <w:szCs w:val="24"/>
+                <w:lang w:val="ru"/>
+              </w:rPr>
+              <w:tabs>
+                <w:tab w:val="left" w:pos="916"/>
+                <w:tab w:val="left" w:pos="1832"/>
+                <w:tab w:val="left" w:pos="2748"/>
+                <w:tab w:val="left" w:pos="3664"/>
+                <w:tab w:val="left" w:pos="4580"/>
+                <w:tab w:val="left" w:pos="5496"/>
+                <w:tab w:val="left" w:pos="6412"/>
+                <w:tab w:val="left" w:pos="7328"/>
+                <w:tab w:val="left" w:pos="8244"/>
+                <w:tab w:val="left" w:pos="9160"/>
+                <w:tab w:val="left" w:pos="10076"/>
+                <w:tab w:val="left" w:pos="10992"/>
+                <w:tab w:val="left" w:pos="11908"/>
+                <w:tab w:val="left" w:pos="12824"/>
+                <w:tab w:val="left" w:pos="13740"/>
+                <w:tab w:val="left" w:pos="14656"/>
+              </w:tabs>
+            </w:pPr>
+          </w:p>
+        </w:tc>
+        <w:tc>
+          <w:tcPr>
+            <w:tcW w:w="992" w:type="dxa"/>
+          </w:tcPr>
+          <w:p>
+            <w:pPr>
+              <w:widowControl w:val="false"/>
+              <w:autoSpaceDE w:val="false"/>
+              <w:autoSpaceDN w:val="false"/>
+              <w:adjustRightInd w:val="false"/>
+              <w:spacing w:after="0" w:line="240" w:lineRule="auto"/>
+              <w:jc w:val="center"/>
+              <w:rPr>
+                <w:rFonts w:ascii="Times New Roman" w:hAnsi="Times New Roman" w:eastAsia="Times New Roman" w:cs="Times New Roman"/>
+                <w:color w:val="000000"/>
+                <w:sz w:val="24"/>
+                <w:szCs w:val="24"/>
+                <w:lang w:val="ru"/>
+              </w:rPr>
+              <w:tabs>
+                <w:tab w:val="left" w:pos="916"/>
+                <w:tab w:val="left" w:pos="1832"/>
+                <w:tab w:val="left" w:pos="2748"/>
+                <w:tab w:val="left" w:pos="3664"/>
+                <w:tab w:val="left" w:pos="4580"/>
+                <w:tab w:val="left" w:pos="5496"/>
+                <w:tab w:val="left" w:pos="6412"/>
+                <w:tab w:val="left" w:pos="7328"/>
+                <w:tab w:val="left" w:pos="8244"/>
+                <w:tab w:val="left" w:pos="9160"/>
+                <w:tab w:val="left" w:pos="10076"/>
+                <w:tab w:val="left" w:pos="10992"/>
+                <w:tab w:val="left" w:pos="11908"/>
+                <w:tab w:val="left" w:pos="12824"/>
+                <w:tab w:val="left" w:pos="13740"/>
+                <w:tab w:val="left" w:pos="14656"/>
+              </w:tabs>
+            </w:pPr>
+            <w:r>
+              <w:rPr>
+                <w:b/>
+                <w:rFonts w:ascii="Times New Roman" w:hAnsi="Times New Roman" w:eastAsia="Times New Roman" w:cs="Times New Roman"/>
+                <w:color w:val="000000"/>
+                <w:sz w:val="24"/>
+                <w:szCs w:val="24"/>
+                <w:lang w:val="ru"/>
+              </w:rPr>
               <w:t xml:space="preserve"/>
             </w:r>
+          </w:p>
+        </w:tc>
+        <w:tc>
+          <w:tcPr>
+            <w:tcW w:w="2551" w:type="dxa"/>
+          </w:tcPr>
+          <w:p>
+            <w:pPr>
+              <w:widowControl w:val="false"/>
+              <w:autoSpaceDE w:val="false"/>
+              <w:autoSpaceDN w:val="false"/>
+              <w:adjustRightInd w:val="false"/>
+              <w:spacing w:after="0" w:line="240" w:lineRule="auto"/>
+              <w:jc w:val="center"/>
+              <w:rPr>
+                <w:rFonts w:ascii="Times New Roman" w:hAnsi="Times New Roman" w:eastAsia="Times New Roman" w:cs="Times New Roman"/>
+                <w:color w:val="000000"/>
+                <w:sz w:val="24"/>
+                <w:szCs w:val="24"/>
+                <w:lang w:val="ru"/>
+              </w:rPr>
+              <w:tabs>
+                <w:tab w:val="left" w:pos="916"/>
+                <w:tab w:val="left" w:pos="1832"/>
+                <w:tab w:val="left" w:pos="2748"/>
+                <w:tab w:val="left" w:pos="3664"/>
+                <w:tab w:val="left" w:pos="4580"/>
+                <w:tab w:val="left" w:pos="5496"/>
+                <w:tab w:val="left" w:pos="6412"/>
+                <w:tab w:val="left" w:pos="7328"/>
+                <w:tab w:val="left" w:pos="8244"/>
+                <w:tab w:val="left" w:pos="9160"/>
+                <w:tab w:val="left" w:pos="10076"/>
+                <w:tab w:val="left" w:pos="10992"/>
+                <w:tab w:val="left" w:pos="11908"/>
+                <w:tab w:val="left" w:pos="12824"/>
+                <w:tab w:val="left" w:pos="13740"/>
+                <w:tab w:val="left" w:pos="14656"/>
+              </w:tabs>
+            </w:pPr>
+          </w:p>
+        </w:tc>
+      </w:tr>
+      <w:tr>
+        <w:tc>
+          <w:tcPr>
+            <w:tcW w:w="2235" w:type="dxa"/>
+          </w:tcPr>
+          <w:p>
+            <w:pPr>
+              <w:widowControl w:val="false"/>
+              <w:autoSpaceDE w:val="false"/>
+              <w:autoSpaceDN w:val="false"/>
+              <w:adjustRightInd w:val="false"/>
+              <w:spacing w:after="0" w:line="240" w:lineRule="auto"/>
+              <w:jc w:val="center"/>
+              <w:rPr>
+                <w:rFonts w:ascii="Times New Roman" w:hAnsi="Times New Roman" w:eastAsia="Times New Roman" w:cs="Times New Roman"/>
+                <w:color w:val="000000"/>
+                <w:sz w:val="24"/>
+                <w:szCs w:val="24"/>
+                <w:lang w:val="ru"/>
+              </w:rPr>
+              <w:tabs>
+                <w:tab w:val="left" w:pos="916"/>
+                <w:tab w:val="left" w:pos="1832"/>
+                <w:tab w:val="left" w:pos="2748"/>
+                <w:tab w:val="left" w:pos="3664"/>
+                <w:tab w:val="left" w:pos="4580"/>
+                <w:tab w:val="left" w:pos="5496"/>
+                <w:tab w:val="left" w:pos="6412"/>
+                <w:tab w:val="left" w:pos="7328"/>
+                <w:tab w:val="left" w:pos="8244"/>
+                <w:tab w:val="left" w:pos="9160"/>
+                <w:tab w:val="left" w:pos="10076"/>
+                <w:tab w:val="left" w:pos="10992"/>
+                <w:tab w:val="left" w:pos="11908"/>
+                <w:tab w:val="left" w:pos="12824"/>
+                <w:tab w:val="left" w:pos="13740"/>
+                <w:tab w:val="left" w:pos="14656"/>
+              </w:tabs>
+            </w:pPr>
+            <w:r>
+              <w:rPr>
+                <w:b/>
+                <w:rFonts w:ascii="Times New Roman" w:hAnsi="Times New Roman" w:eastAsia="Times New Roman" w:cs="Times New Roman"/>
+                <w:color w:val="000000"/>
+                <w:sz w:val="24"/>
+                <w:szCs w:val="24"/>
+                <w:lang w:val="ru"/>
+              </w:rPr>
+              <w:t xml:space="preserve">Тема 2.1. </w:t>
+            </w:r>
+          </w:p>
+        </w:tc>
+        <w:tc>
+          <w:tcPr>
+            <w:tcW w:w="3969" w:type="dxa"/>
+          </w:tcPr>
+          <w:gridSpan w:val="2"/>
+          <w:p>
+            <w:pPr>
+              <w:widowControl w:val="false"/>
+              <w:autoSpaceDE w:val="false"/>
+              <w:autoSpaceDN w:val="false"/>
+              <w:adjustRightInd w:val="false"/>
+              <w:spacing w:after="0" w:line="240" w:lineRule="auto"/>
+              <w:jc w:val="both"/>
+              <w:rPr>
+                <w:rFonts w:ascii="Times New Roman" w:hAnsi="Times New Roman" w:eastAsia="Times New Roman" w:cs="Times New Roman"/>
+                <w:color w:val="000000"/>
+                <w:sz w:val="24"/>
+                <w:szCs w:val="24"/>
+                <w:lang w:val="ru"/>
+              </w:rPr>
+              <w:tabs>
+                <w:tab w:val="left" w:pos="916"/>
+                <w:tab w:val="left" w:pos="1832"/>
+                <w:tab w:val="left" w:pos="2748"/>
+                <w:tab w:val="left" w:pos="3664"/>
+                <w:tab w:val="left" w:pos="4580"/>
+                <w:tab w:val="left" w:pos="5496"/>
+                <w:tab w:val="left" w:pos="6412"/>
+                <w:tab w:val="left" w:pos="7328"/>
+                <w:tab w:val="left" w:pos="8244"/>
+                <w:tab w:val="left" w:pos="9160"/>
+                <w:tab w:val="left" w:pos="10076"/>
+                <w:tab w:val="left" w:pos="10992"/>
+                <w:tab w:val="left" w:pos="11908"/>
+                <w:tab w:val="left" w:pos="12824"/>
+                <w:tab w:val="left" w:pos="13740"/>
+                <w:tab w:val="left" w:pos="14656"/>
+              </w:tabs>
+            </w:pPr>
+            <w:r>
+              <w:rPr>
+                <w:rFonts w:ascii="Times New Roman" w:hAnsi="Times New Roman" w:eastAsia="Times New Roman" w:cs="Times New Roman"/>
+                <w:color w:val="000000"/>
+                <w:sz w:val="24"/>
+                <w:szCs w:val="24"/>
+                <w:lang w:val="ru"/>
+              </w:rPr>
+              <w:t xml:space="preserve">Содержание учебного материала</w:t>
+            </w:r>
+          </w:p>
+        </w:tc>
+        <w:tc>
+          <w:tcPr>
+            <w:tcW w:w="992" w:type="dxa"/>
+          </w:tcPr>
+          <w:p>
+            <w:pPr>
+              <w:widowControl w:val="false"/>
+              <w:autoSpaceDE w:val="false"/>
+              <w:autoSpaceDN w:val="false"/>
+              <w:adjustRightInd w:val="false"/>
+              <w:spacing w:after="0" w:line="240" w:lineRule="auto"/>
+              <w:jc w:val="center"/>
+              <w:rPr>
+                <w:rFonts w:ascii="Times New Roman" w:hAnsi="Times New Roman" w:eastAsia="Times New Roman" w:cs="Times New Roman"/>
+                <w:color w:val="000000"/>
+                <w:sz w:val="24"/>
+                <w:szCs w:val="24"/>
+                <w:lang w:val="ru"/>
+              </w:rPr>
+              <w:tabs>
+                <w:tab w:val="left" w:pos="916"/>
+                <w:tab w:val="left" w:pos="1832"/>
+                <w:tab w:val="left" w:pos="2748"/>
+                <w:tab w:val="left" w:pos="3664"/>
+                <w:tab w:val="left" w:pos="4580"/>
+                <w:tab w:val="left" w:pos="5496"/>
+                <w:tab w:val="left" w:pos="6412"/>
+                <w:tab w:val="left" w:pos="7328"/>
+                <w:tab w:val="left" w:pos="8244"/>
+                <w:tab w:val="left" w:pos="9160"/>
+                <w:tab w:val="left" w:pos="10076"/>
+                <w:tab w:val="left" w:pos="10992"/>
+                <w:tab w:val="left" w:pos="11908"/>
+                <w:tab w:val="left" w:pos="12824"/>
+                <w:tab w:val="left" w:pos="13740"/>
+                <w:tab w:val="left" w:pos="14656"/>
+              </w:tabs>
+            </w:pPr>
+            <w:r>
+              <w:rPr>
+                <w:rFonts w:ascii="Times New Roman" w:hAnsi="Times New Roman" w:eastAsia="Times New Roman" w:cs="Times New Roman"/>
+                <w:color w:val="000000"/>
+                <w:sz w:val="24"/>
+                <w:szCs w:val="24"/>
+                <w:lang w:val="ru"/>
+              </w:rPr>
+              <w:t xml:space="preserve"/>
+            </w:r>
+          </w:p>
+        </w:tc>
+        <w:tc>
+          <w:tcPr>
+            <w:tcW w:w="2551" w:type="dxa"/>
+          </w:tcPr>
+          <w:p>
+            <w:pPr>
+              <w:widowControl w:val="false"/>
+              <w:autoSpaceDE w:val="false"/>
+              <w:autoSpaceDN w:val="false"/>
+              <w:adjustRightInd w:val="false"/>
+              <w:spacing w:after="0" w:line="240" w:lineRule="auto"/>
+              <w:jc w:val="center"/>
+              <w:rPr>
+                <w:rFonts w:ascii="Times New Roman" w:hAnsi="Times New Roman" w:eastAsia="Times New Roman" w:cs="Times New Roman"/>
+                <w:color w:val="000000"/>
+                <w:sz w:val="24"/>
+                <w:szCs w:val="24"/>
+                <w:lang w:val="ru"/>
+              </w:rPr>
+              <w:tabs>
+                <w:tab w:val="left" w:pos="916"/>
+                <w:tab w:val="left" w:pos="1832"/>
+                <w:tab w:val="left" w:pos="2748"/>
+                <w:tab w:val="left" w:pos="3664"/>
+                <w:tab w:val="left" w:pos="4580"/>
+                <w:tab w:val="left" w:pos="5496"/>
+                <w:tab w:val="left" w:pos="6412"/>
+                <w:tab w:val="left" w:pos="7328"/>
+                <w:tab w:val="left" w:pos="8244"/>
+                <w:tab w:val="left" w:pos="9160"/>
+                <w:tab w:val="left" w:pos="10076"/>
+                <w:tab w:val="left" w:pos="10992"/>
+                <w:tab w:val="left" w:pos="11908"/>
+                <w:tab w:val="left" w:pos="12824"/>
+                <w:tab w:val="left" w:pos="13740"/>
+                <w:tab w:val="left" w:pos="14656"/>
+              </w:tabs>
+            </w:pPr>
+            <w:r>
+              <w:rPr>
+                <w:rFonts w:ascii="Times New Roman" w:hAnsi="Times New Roman" w:eastAsia="Times New Roman" w:cs="Times New Roman"/>
+                <w:color w:val="000000"/>
+                <w:sz w:val="24"/>
+                <w:szCs w:val="24"/>
+                <w:lang w:val="ru"/>
+              </w:rPr>
+              <w:t xml:space="preserve">1.</w:t>
+            </w:r>
+          </w:p>
+        </w:tc>
+      </w:tr>
+      <w:tr>
+        <w:tc>
+          <w:tcPr>
+            <w:tcW w:w="2235" w:type="dxa"/>
+          </w:tcPr>
+          <w:p>
+            <w:pPr>
+              <w:widowControl w:val="false"/>
+              <w:autoSpaceDE w:val="false"/>
+              <w:autoSpaceDN w:val="false"/>
+              <w:adjustRightInd w:val="false"/>
+              <w:spacing w:after="0" w:line="240" w:lineRule="auto"/>
+              <w:jc w:val="center"/>
+              <w:rPr>
+                <w:rFonts w:ascii="Times New Roman" w:hAnsi="Times New Roman" w:eastAsia="Times New Roman" w:cs="Times New Roman"/>
+                <w:color w:val="000000"/>
+                <w:sz w:val="24"/>
+                <w:szCs w:val="24"/>
+                <w:lang w:val="ru"/>
+              </w:rPr>
+              <w:tabs>
+                <w:tab w:val="left" w:pos="916"/>
+                <w:tab w:val="left" w:pos="1832"/>
+                <w:tab w:val="left" w:pos="2748"/>
+                <w:tab w:val="left" w:pos="3664"/>
+                <w:tab w:val="left" w:pos="4580"/>
+                <w:tab w:val="left" w:pos="5496"/>
+                <w:tab w:val="left" w:pos="6412"/>
+                <w:tab w:val="left" w:pos="7328"/>
+                <w:tab w:val="left" w:pos="8244"/>
+                <w:tab w:val="left" w:pos="9160"/>
+                <w:tab w:val="left" w:pos="10076"/>
+                <w:tab w:val="left" w:pos="10992"/>
+                <w:tab w:val="left" w:pos="11908"/>
+                <w:tab w:val="left" w:pos="12824"/>
+                <w:tab w:val="left" w:pos="13740"/>
+                <w:tab w:val="left" w:pos="14656"/>
+              </w:tabs>
+            </w:pPr>
+          </w:p>
+        </w:tc>
+        <w:tc>
+          <w:tcPr>
+            <w:tcW w:w="425" w:type="dxa"/>
+          </w:tcPr>
+          <w:p>
+            <w:pPr>
+              <w:widowControl w:val="false"/>
+              <w:autoSpaceDE w:val="false"/>
+              <w:autoSpaceDN w:val="false"/>
+              <w:adjustRightInd w:val="false"/>
+              <w:spacing w:after="0" w:line="240" w:lineRule="auto"/>
+              <w:jc w:val="center"/>
+              <w:rPr>
+                <w:rFonts w:ascii="Times New Roman" w:hAnsi="Times New Roman" w:eastAsia="Times New Roman" w:cs="Times New Roman"/>
+                <w:color w:val="000000"/>
+                <w:sz w:val="24"/>
+                <w:szCs w:val="24"/>
+                <w:lang w:val="ru"/>
+              </w:rPr>
+              <w:tabs>
+                <w:tab w:val="left" w:pos="916"/>
+                <w:tab w:val="left" w:pos="1832"/>
+                <w:tab w:val="left" w:pos="2748"/>
+                <w:tab w:val="left" w:pos="3664"/>
+                <w:tab w:val="left" w:pos="4580"/>
+                <w:tab w:val="left" w:pos="5496"/>
+                <w:tab w:val="left" w:pos="6412"/>
+                <w:tab w:val="left" w:pos="7328"/>
+                <w:tab w:val="left" w:pos="8244"/>
+                <w:tab w:val="left" w:pos="9160"/>
+                <w:tab w:val="left" w:pos="10076"/>
+                <w:tab w:val="left" w:pos="10992"/>
+                <w:tab w:val="left" w:pos="11908"/>
+                <w:tab w:val="left" w:pos="12824"/>
+                <w:tab w:val="left" w:pos="13740"/>
+                <w:tab w:val="left" w:pos="14656"/>
+              </w:tabs>
+            </w:pPr>
+            <w:r>
+              <w:rPr>
+                <w:rFonts w:ascii="Times New Roman" w:hAnsi="Times New Roman" w:eastAsia="Times New Roman" w:cs="Times New Roman"/>
+                <w:color w:val="000000"/>
+                <w:sz w:val="24"/>
+                <w:szCs w:val="24"/>
+                <w:lang w:val="ru"/>
+              </w:rPr>
+              <w:t xml:space="preserve">1</w:t>
+            </w:r>
+          </w:p>
+        </w:tc>
+        <w:tc>
+          <w:tcPr>
+            <w:tcW w:w="3544" w:type="dxa"/>
+          </w:tcPr>
+          <w:p>
+            <w:pPr>
+              <w:widowControl w:val="false"/>
+              <w:autoSpaceDE w:val="false"/>
+              <w:autoSpaceDN w:val="false"/>
+              <w:adjustRightInd w:val="false"/>
+              <w:spacing w:after="0" w:line="240" w:lineRule="auto"/>
+              <w:jc w:val="both"/>
+              <w:rPr>
+                <w:rFonts w:ascii="Times New Roman" w:hAnsi="Times New Roman" w:eastAsia="Times New Roman" w:cs="Times New Roman"/>
+                <w:color w:val="000000"/>
+                <w:sz w:val="24"/>
+                <w:szCs w:val="24"/>
+                <w:lang w:val="ru"/>
+              </w:rPr>
+              <w:tabs>
+                <w:tab w:val="left" w:pos="916"/>
+                <w:tab w:val="left" w:pos="1832"/>
+                <w:tab w:val="left" w:pos="2748"/>
+                <w:tab w:val="left" w:pos="3664"/>
+                <w:tab w:val="left" w:pos="4580"/>
+                <w:tab w:val="left" w:pos="5496"/>
+                <w:tab w:val="left" w:pos="6412"/>
+                <w:tab w:val="left" w:pos="7328"/>
+                <w:tab w:val="left" w:pos="8244"/>
+                <w:tab w:val="left" w:pos="9160"/>
+                <w:tab w:val="left" w:pos="10076"/>
+                <w:tab w:val="left" w:pos="10992"/>
+                <w:tab w:val="left" w:pos="11908"/>
+                <w:tab w:val="left" w:pos="12824"/>
+                <w:tab w:val="left" w:pos="13740"/>
+                <w:tab w:val="left" w:pos="14656"/>
+              </w:tabs>
+            </w:pPr>
+            <w:r>
+              <w:rPr>
+                <w:rFonts w:ascii="Times New Roman" w:hAnsi="Times New Roman" w:eastAsia="Times New Roman" w:cs="Times New Roman"/>
+                <w:color w:val="000000"/>
+                <w:sz w:val="24"/>
+                <w:szCs w:val="24"/>
+                <w:lang w:val="ru"/>
+              </w:rPr>
+              <w:t xml:space="preserve">фывывфывф</w:t>
+            </w:r>
+          </w:p>
+        </w:tc>
+        <w:tc>
+          <w:tcPr>
+            <w:tcW w:w="992" w:type="dxa"/>
+          </w:tcPr>
+          <w:p>
+            <w:pPr>
+              <w:widowControl w:val="false"/>
+              <w:autoSpaceDE w:val="false"/>
+              <w:autoSpaceDN w:val="false"/>
+              <w:adjustRightInd w:val="false"/>
+              <w:spacing w:after="0" w:line="240" w:lineRule="auto"/>
+              <w:jc w:val="center"/>
+              <w:rPr>
+                <w:rFonts w:ascii="Times New Roman" w:hAnsi="Times New Roman" w:eastAsia="Times New Roman" w:cs="Times New Roman"/>
+                <w:color w:val="000000"/>
+                <w:sz w:val="24"/>
+                <w:szCs w:val="24"/>
+                <w:lang w:val="ru"/>
+              </w:rPr>
+              <w:tabs>
+                <w:tab w:val="left" w:pos="916"/>
+                <w:tab w:val="left" w:pos="1832"/>
+                <w:tab w:val="left" w:pos="2748"/>
+                <w:tab w:val="left" w:pos="3664"/>
+                <w:tab w:val="left" w:pos="4580"/>
+                <w:tab w:val="left" w:pos="5496"/>
+                <w:tab w:val="left" w:pos="6412"/>
+                <w:tab w:val="left" w:pos="7328"/>
+                <w:tab w:val="left" w:pos="8244"/>
+                <w:tab w:val="left" w:pos="9160"/>
+                <w:tab w:val="left" w:pos="10076"/>
+                <w:tab w:val="left" w:pos="10992"/>
+                <w:tab w:val="left" w:pos="11908"/>
+                <w:tab w:val="left" w:pos="12824"/>
+                <w:tab w:val="left" w:pos="13740"/>
+                <w:tab w:val="left" w:pos="14656"/>
+              </w:tabs>
+            </w:pPr>
+            <w:r>
+              <w:rPr>
+                <w:rFonts w:ascii="Times New Roman" w:hAnsi="Times New Roman" w:eastAsia="Times New Roman" w:cs="Times New Roman"/>
+                <w:color w:val="000000"/>
+                <w:sz w:val="24"/>
+                <w:szCs w:val="24"/>
+                <w:lang w:val="ru"/>
+              </w:rPr>
+              <w:t xml:space="preserve">2</w:t>
+            </w:r>
+          </w:p>
+        </w:tc>
+        <w:tc>
+          <w:tcPr>
+            <w:tcW w:w="2551" w:type="dxa"/>
+          </w:tcPr>
+          <w:p>
+            <w:pPr>
+              <w:widowControl w:val="false"/>
+              <w:autoSpaceDE w:val="false"/>
+              <w:autoSpaceDN w:val="false"/>
+              <w:adjustRightInd w:val="false"/>
+              <w:spacing w:after="0" w:line="240" w:lineRule="auto"/>
+              <w:jc w:val="center"/>
+              <w:rPr>
+                <w:rFonts w:ascii="Times New Roman" w:hAnsi="Times New Roman" w:eastAsia="Times New Roman" w:cs="Times New Roman"/>
+                <w:color w:val="000000"/>
+                <w:sz w:val="24"/>
+                <w:szCs w:val="24"/>
+                <w:lang w:val="ru"/>
+              </w:rPr>
+              <w:tabs>
+                <w:tab w:val="left" w:pos="916"/>
+                <w:tab w:val="left" w:pos="1832"/>
+                <w:tab w:val="left" w:pos="2748"/>
+                <w:tab w:val="left" w:pos="3664"/>
+                <w:tab w:val="left" w:pos="4580"/>
+                <w:tab w:val="left" w:pos="5496"/>
+                <w:tab w:val="left" w:pos="6412"/>
+                <w:tab w:val="left" w:pos="7328"/>
+                <w:tab w:val="left" w:pos="8244"/>
+                <w:tab w:val="left" w:pos="9160"/>
+                <w:tab w:val="left" w:pos="10076"/>
+                <w:tab w:val="left" w:pos="10992"/>
+                <w:tab w:val="left" w:pos="11908"/>
+                <w:tab w:val="left" w:pos="12824"/>
+                <w:tab w:val="left" w:pos="13740"/>
+                <w:tab w:val="left" w:pos="14656"/>
+              </w:tabs>
+            </w:pPr>
           </w:p>
         </w:tc>
       </w:tr>
@@ -6972,7 +8271,7 @@
           <w:u w:val="single"/>
           <w:lang w:val="ru-RU"/>
         </w:rPr>
-        <w:t>политехническом</w:t>
+        <w:t/>
       </w:r>
       <w:r>
         <w:t xml:space="preserve"> колледже НовГУ, в том числе в структурном подразделении ______________, предназначенном для проведения практической подготовки;</w:t>

</xml_diff>

<commit_message>
Alpha 1.85 | Ended uo with main functionality
</commit_message>
<xml_diff>
--- a/Wisdom/TestResources/Output/Result.docx
+++ b/Wisdom/TestResources/Output/Result.docx
@@ -1366,7 +1366,7 @@
               <w:spacing w:before="60"/>
             </w:pPr>
             <w:r>
-              <w:t>приказ Министерства образования и науки РФ от «___» _________ 20___ г. № _______</w:t>
+              <w:t>приказ Министерства образования и науки РФ от «18» 04 202014 г. № 349</w:t>
             </w:r>
           </w:p>
           <w:p/>
@@ -3657,120 +3657,109 @@
         <w:tc>
           <w:tcPr>
             <w:tcW w:w="1565" w:type="dxa"/>
-            <w:shd w:val="clear" w:color="auto" w:fill="auto"/>
-          </w:tcPr>
-          <w:p>
-            <w:pPr>
-              <w:keepNext/>
-              <w:jc w:val="both"/>
-              <w:outlineLvl w:val="1"/>
-              <w:rPr>
-                <w:iCs/>
-                <w:lang w:eastAsia="x-none"/>
-              </w:rPr>
-            </w:pPr>
-            <w:r>
-              <w:rPr>
-                <w:iCs/>
-                <w:lang w:eastAsia="x-none"/>
-              </w:rPr>
-              <w:t>ОК</w:t>
-            </w:r>
-            <w:r>
-              <w:rPr>
-                <w:iCs/>
-                <w:lang w:eastAsia="x-none"/>
-              </w:rPr>
-              <w:t xml:space="preserve"> </w:t>
-            </w:r>
-          </w:p>
-        </w:tc>
-        <w:tc>
-          <w:tcPr>
-            <w:tcW w:w="3363" w:type="dxa"/>
-            <w:shd w:val="clear" w:color="auto" w:fill="auto"/>
-          </w:tcPr>
-          <w:p>
-            <w:pPr>
-              <w:keepNext/>
-              <w:jc w:val="both"/>
-              <w:outlineLvl w:val="1"/>
-              <w:rPr>
-                <w:iCs/>
-                <w:lang w:val="en-US" w:eastAsia="x-none"/>
-              </w:rPr>
-            </w:pPr>
-            <w:r>
-              <w:rPr>
-                <w:iCs/>
-                <w:lang w:val="en-US" w:eastAsia="x-none"/>
-              </w:rPr>
-              <w:t>#</w:t>
-            </w:r>
-            <w:r>
-              <w:rPr>
-                <w:iCs/>
-                <w:lang w:val="en-US" w:eastAsia="x-none"/>
-              </w:rPr>
-              <w:t>TotalCompetetion,</w:t>
-            </w:r>
-          </w:p>
-        </w:tc>
-        <w:tc>
-          <w:tcPr>
-            <w:tcW w:w="4643" w:type="dxa"/>
-            <w:shd w:val="clear" w:color="auto" w:fill="auto"/>
-          </w:tcPr>
-          <w:p>
-            <w:pPr>
-              <w:keepNext/>
-              <w:jc w:val="center"/>
-              <w:outlineLvl w:val="1"/>
-              <w:rPr>
-                <w:i/>
-                <w:iCs/>
-                <w:lang w:val="en-US" w:eastAsia="x-none"/>
-              </w:rPr>
-            </w:pPr>
-            <w:r>
-              <w:rPr>
-                <w:i/>
-                <w:iCs/>
-                <w:lang w:val="en-US" w:eastAsia="x-none"/>
-              </w:rPr>
-              <w:t>#</w:t>
-            </w:r>
-            <w:r>
-              <w:rPr>
-                <w:i/>
-                <w:iCs/>
-                <w:lang w:val="en-US" w:eastAsia="x-none"/>
-              </w:rPr>
-              <w:t>ShallCan</w:t>
-            </w:r>
-            <w:r>
-              <w:rPr>
-                <w:i/>
-                <w:iCs/>
-                <w:lang w:val="en-US" w:eastAsia="x-none"/>
-              </w:rPr>
-              <w:t xml:space="preserve">, </w:t>
-            </w:r>
-            <w:r>
-              <w:rPr>
-                <w:i/>
-                <w:iCs/>
-                <w:lang w:val="en-US" w:eastAsia="x-none"/>
-              </w:rPr>
-              <w:t>#</w:t>
-            </w:r>
-            <w:r>
-              <w:rPr>
-                <w:i/>
-                <w:iCs/>
-                <w:lang w:val="en-US" w:eastAsia="x-none"/>
-              </w:rPr>
-              <w:t>ShallKnow</w:t>
+          </w:tcPr>
+          <w:vMerge w:val="restart"/>
+          <w:p>
+            <w:pPr>
+              <w:widowControl w:val="false"/>
+              <w:autoSpaceDE w:val="false"/>
+              <w:autoSpaceDN w:val="false"/>
+              <w:adjustRightInd w:val="false"/>
+              <w:spacing w:after="0" w:line="240" w:lineRule="auto"/>
+              <w:jc w:val="left"/>
+              <w:rPr>
+                <w:rFonts w:ascii="Times New Roman" w:hAnsi="Times New Roman" w:eastAsia="Times New Roman" w:cs="Times New Roman"/>
+                <w:color w:val="000000"/>
+                <w:sz w:val="24"/>
+                <w:szCs w:val="24"/>
+                <w:lang w:val="ru"/>
+              </w:rPr>
+            </w:pPr>
+            <w:r>
+              <w:rPr>
+                <w:rFonts w:ascii="Times New Roman" w:hAnsi="Times New Roman" w:eastAsia="Times New Roman" w:cs="Times New Roman"/>
+                <w:color w:val="000000"/>
+                <w:sz w:val="24"/>
+                <w:szCs w:val="24"/>
+                <w:lang w:val="ru"/>
+              </w:rPr>
+              <w:t xml:space="preserve">ОК 1.</w:t>
+            </w:r>
+          </w:p>
+        </w:tc>
+        <w:tc>
+          <w:tcPr>
+            <w:tcW w:w="3298" w:type="dxa"/>
+          </w:tcPr>
+          <w:vMerge w:val="restart"/>
+          <w:p>
+            <w:pPr>
+              <w:widowControl w:val="false"/>
+              <w:autoSpaceDE w:val="false"/>
+              <w:autoSpaceDN w:val="false"/>
+              <w:adjustRightInd w:val="false"/>
+              <w:spacing w:after="0" w:line="240" w:lineRule="auto"/>
+              <w:jc w:val="left"/>
+              <w:rPr>
+                <w:rFonts w:ascii="Times New Roman" w:hAnsi="Times New Roman" w:eastAsia="Times New Roman" w:cs="Times New Roman"/>
+                <w:color w:val="000000"/>
+                <w:sz w:val="24"/>
+                <w:szCs w:val="24"/>
+                <w:lang w:val="ru"/>
+              </w:rPr>
+            </w:pPr>
+            <w:r>
+              <w:rPr>
+                <w:rFonts w:ascii="Times New Roman" w:hAnsi="Times New Roman" w:eastAsia="Times New Roman" w:cs="Times New Roman"/>
+                <w:color w:val="000000"/>
+                <w:sz w:val="24"/>
+                <w:szCs w:val="24"/>
+                <w:lang w:val="ru"/>
+              </w:rPr>
+              <w:t xml:space="preserve">ыв</w:t>
+            </w:r>
+          </w:p>
+        </w:tc>
+        <w:tc>
+          <w:tcPr>
+            <w:tcW w:w="4482" w:type="dxa"/>
+          </w:tcPr>
+          <w:p>
+            <w:pPr>
+              <w:widowControl w:val="false"/>
+              <w:autoSpaceDE w:val="false"/>
+              <w:autoSpaceDN w:val="false"/>
+              <w:adjustRightInd w:val="false"/>
+              <w:spacing w:after="0" w:line="240" w:lineRule="auto"/>
+              <w:jc w:val="left"/>
+              <w:rPr>
+                <w:rFonts w:ascii="Times New Roman" w:hAnsi="Times New Roman" w:eastAsia="Times New Roman" w:cs="Times New Roman"/>
+                <w:color w:val="000000"/>
+                <w:sz w:val="24"/>
+                <w:szCs w:val="24"/>
+                <w:lang w:val="ru"/>
+              </w:rPr>
+            </w:pPr>
+            <w:r>
+              <w:rPr>
+                <w:b/>
+                <w:rFonts w:ascii="Times New Roman" w:hAnsi="Times New Roman" w:eastAsia="Times New Roman" w:cs="Times New Roman"/>
+                <w:color w:val="000000"/>
+                <w:sz w:val="24"/>
+                <w:szCs w:val="24"/>
+                <w:lang w:val="ru"/>
+              </w:rPr>
+              <w:t xml:space="preserve">Умения: </w:t>
+            </w:r>
+            <w:r>
+              <w:rPr>
+                <w:rFonts w:ascii="Times New Roman" w:hAnsi="Times New Roman" w:eastAsia="Times New Roman" w:cs="Times New Roman"/>
+                <w:color w:val="000000"/>
+                <w:sz w:val="24"/>
+                <w:szCs w:val="24"/>
+                <w:lang w:val="ru"/>
+              </w:rPr>
+              <w:t xml:space="preserve">вфып</w:t>
             </w:r>
           </w:p>
         </w:tc>
@@ -3779,52 +3768,90 @@
         <w:tc>
           <w:tcPr>
             <w:tcW w:w="1565" w:type="dxa"/>
-            <w:shd w:val="clear" w:color="auto" w:fill="auto"/>
-          </w:tcPr>
-          <w:p>
-            <w:pPr>
-              <w:keepNext/>
-              <w:jc w:val="both"/>
-              <w:outlineLvl w:val="1"/>
-              <w:rPr>
-                <w:iCs/>
-                <w:lang w:eastAsia="x-none"/>
-              </w:rPr>
-            </w:pPr>
-          </w:p>
-        </w:tc>
-        <w:tc>
-          <w:tcPr>
-            <w:tcW w:w="3363" w:type="dxa"/>
-            <w:shd w:val="clear" w:color="auto" w:fill="auto"/>
-          </w:tcPr>
-          <w:p>
-            <w:pPr>
-              <w:keepNext/>
-              <w:jc w:val="both"/>
-              <w:outlineLvl w:val="1"/>
-              <w:rPr>
-                <w:iCs/>
-                <w:lang w:eastAsia="x-none"/>
-              </w:rPr>
-            </w:pPr>
-          </w:p>
-        </w:tc>
-        <w:tc>
-          <w:tcPr>
-            <w:tcW w:w="4643" w:type="dxa"/>
-            <w:shd w:val="clear" w:color="auto" w:fill="auto"/>
-          </w:tcPr>
-          <w:p>
-            <w:pPr>
-              <w:keepNext/>
-              <w:jc w:val="both"/>
-              <w:outlineLvl w:val="1"/>
-              <w:rPr>
-                <w:iCs/>
-                <w:lang w:eastAsia="x-none"/>
-              </w:rPr>
-            </w:pPr>
+          </w:tcPr>
+          <w:vMerge/>
+          <w:p>
+            <w:pPr>
+              <w:widowControl w:val="false"/>
+              <w:autoSpaceDE w:val="false"/>
+              <w:autoSpaceDN w:val="false"/>
+              <w:adjustRightInd w:val="false"/>
+              <w:spacing w:after="0" w:line="240" w:lineRule="auto"/>
+              <w:jc w:val="left"/>
+              <w:rPr>
+                <w:rFonts w:ascii="Times New Roman" w:hAnsi="Times New Roman" w:eastAsia="Times New Roman" w:cs="Times New Roman"/>
+                <w:color w:val="000000"/>
+                <w:sz w:val="24"/>
+                <w:szCs w:val="24"/>
+                <w:lang w:val="ru"/>
+              </w:rPr>
+            </w:pPr>
+          </w:p>
+        </w:tc>
+        <w:tc>
+          <w:tcPr>
+            <w:tcW w:w="3298" w:type="dxa"/>
+          </w:tcPr>
+          <w:vMerge/>
+          <w:p>
+            <w:pPr>
+              <w:widowControl w:val="false"/>
+              <w:autoSpaceDE w:val="false"/>
+              <w:autoSpaceDN w:val="false"/>
+              <w:adjustRightInd w:val="false"/>
+              <w:spacing w:after="0" w:line="240" w:lineRule="auto"/>
+              <w:jc w:val="left"/>
+              <w:rPr>
+                <w:rFonts w:ascii="Times New Roman" w:hAnsi="Times New Roman" w:eastAsia="Times New Roman" w:cs="Times New Roman"/>
+                <w:color w:val="000000"/>
+                <w:sz w:val="24"/>
+                <w:szCs w:val="24"/>
+                <w:lang w:val="ru"/>
+              </w:rPr>
+            </w:pPr>
+          </w:p>
+        </w:tc>
+        <w:tc>
+          <w:tcPr>
+            <w:tcW w:w="4482" w:type="dxa"/>
+          </w:tcPr>
+          <w:p>
+            <w:pPr>
+              <w:widowControl w:val="false"/>
+              <w:autoSpaceDE w:val="false"/>
+              <w:autoSpaceDN w:val="false"/>
+              <w:adjustRightInd w:val="false"/>
+              <w:spacing w:after="0" w:line="240" w:lineRule="auto"/>
+              <w:jc w:val="left"/>
+              <w:rPr>
+                <w:rFonts w:ascii="Times New Roman" w:hAnsi="Times New Roman" w:eastAsia="Times New Roman" w:cs="Times New Roman"/>
+                <w:color w:val="000000"/>
+                <w:sz w:val="24"/>
+                <w:szCs w:val="24"/>
+                <w:lang w:val="ru"/>
+              </w:rPr>
+            </w:pPr>
+            <w:r>
+              <w:rPr>
+                <w:b/>
+                <w:rFonts w:ascii="Times New Roman" w:hAnsi="Times New Roman" w:eastAsia="Times New Roman" w:cs="Times New Roman"/>
+                <w:color w:val="000000"/>
+                <w:sz w:val="24"/>
+                <w:szCs w:val="24"/>
+                <w:lang w:val="ru"/>
+              </w:rPr>
+              <w:t xml:space="preserve">Знания: </w:t>
+            </w:r>
+            <w:r>
+              <w:rPr>
+                <w:rFonts w:ascii="Times New Roman" w:hAnsi="Times New Roman" w:eastAsia="Times New Roman" w:cs="Times New Roman"/>
+                <w:color w:val="000000"/>
+                <w:sz w:val="24"/>
+                <w:szCs w:val="24"/>
+                <w:lang w:val="ru"/>
+              </w:rPr>
+              <w:t xml:space="preserve">фы</w:t>
+            </w:r>
           </w:p>
         </w:tc>
       </w:tr>
@@ -3832,59 +3859,110 @@
         <w:tc>
           <w:tcPr>
             <w:tcW w:w="1565" w:type="dxa"/>
-            <w:shd w:val="clear" w:color="auto" w:fill="auto"/>
-          </w:tcPr>
-          <w:p>
-            <w:pPr>
-              <w:keepNext/>
-              <w:jc w:val="both"/>
-              <w:outlineLvl w:val="1"/>
-              <w:rPr>
-                <w:iCs/>
-                <w:lang w:eastAsia="x-none"/>
-              </w:rPr>
-            </w:pPr>
-            <w:r>
-              <w:rPr>
-                <w:iCs/>
-                <w:lang w:eastAsia="x-none"/>
-              </w:rPr>
-              <w:t>ПК</w:t>
-            </w:r>
-          </w:p>
-        </w:tc>
-        <w:tc>
-          <w:tcPr>
-            <w:tcW w:w="3363" w:type="dxa"/>
-            <w:shd w:val="clear" w:color="auto" w:fill="auto"/>
-          </w:tcPr>
-          <w:p>
-            <w:pPr>
-              <w:keepNext/>
-              <w:jc w:val="both"/>
-              <w:outlineLvl w:val="1"/>
-              <w:rPr>
-                <w:iCs/>
-                <w:lang w:eastAsia="x-none"/>
-              </w:rPr>
-            </w:pPr>
-          </w:p>
-        </w:tc>
-        <w:tc>
-          <w:tcPr>
-            <w:tcW w:w="4643" w:type="dxa"/>
-            <w:shd w:val="clear" w:color="auto" w:fill="auto"/>
-          </w:tcPr>
-          <w:p>
-            <w:pPr>
-              <w:keepNext/>
-              <w:jc w:val="both"/>
-              <w:outlineLvl w:val="1"/>
-              <w:rPr>
-                <w:iCs/>
-                <w:lang w:eastAsia="x-none"/>
-              </w:rPr>
-            </w:pPr>
+          </w:tcPr>
+          <w:vMerge w:val="restart"/>
+          <w:p>
+            <w:pPr>
+              <w:widowControl w:val="false"/>
+              <w:autoSpaceDE w:val="false"/>
+              <w:autoSpaceDN w:val="false"/>
+              <w:adjustRightInd w:val="false"/>
+              <w:spacing w:after="0" w:line="240" w:lineRule="auto"/>
+              <w:jc w:val="left"/>
+              <w:rPr>
+                <w:rFonts w:ascii="Times New Roman" w:hAnsi="Times New Roman" w:eastAsia="Times New Roman" w:cs="Times New Roman"/>
+                <w:color w:val="000000"/>
+                <w:sz w:val="24"/>
+                <w:szCs w:val="24"/>
+                <w:lang w:val="ru"/>
+              </w:rPr>
+            </w:pPr>
+            <w:r>
+              <w:rPr>
+                <w:rFonts w:ascii="Times New Roman" w:hAnsi="Times New Roman" w:eastAsia="Times New Roman" w:cs="Times New Roman"/>
+                <w:color w:val="000000"/>
+                <w:sz w:val="24"/>
+                <w:szCs w:val="24"/>
+                <w:lang w:val="ru"/>
+              </w:rPr>
+              <w:t xml:space="preserve">ОК 02.</w:t>
+            </w:r>
+          </w:p>
+        </w:tc>
+        <w:tc>
+          <w:tcPr>
+            <w:tcW w:w="3298" w:type="dxa"/>
+          </w:tcPr>
+          <w:vMerge w:val="restart"/>
+          <w:p>
+            <w:pPr>
+              <w:widowControl w:val="false"/>
+              <w:autoSpaceDE w:val="false"/>
+              <w:autoSpaceDN w:val="false"/>
+              <w:adjustRightInd w:val="false"/>
+              <w:spacing w:after="0" w:line="240" w:lineRule="auto"/>
+              <w:jc w:val="left"/>
+              <w:rPr>
+                <w:rFonts w:ascii="Times New Roman" w:hAnsi="Times New Roman" w:eastAsia="Times New Roman" w:cs="Times New Roman"/>
+                <w:color w:val="000000"/>
+                <w:sz w:val="24"/>
+                <w:szCs w:val="24"/>
+                <w:lang w:val="ru"/>
+              </w:rPr>
+            </w:pPr>
+            <w:r>
+              <w:rPr>
+                <w:rFonts w:ascii="Times New Roman" w:hAnsi="Times New Roman" w:eastAsia="Times New Roman" w:cs="Times New Roman"/>
+                <w:color w:val="000000"/>
+                <w:sz w:val="24"/>
+                <w:szCs w:val="24"/>
+                <w:lang w:val="ru"/>
+              </w:rPr>
+              <w:t xml:space="preserve">фвын</w:t>
+            </w:r>
+          </w:p>
+        </w:tc>
+        <w:tc>
+          <w:tcPr>
+            <w:tcW w:w="4482" w:type="dxa"/>
+          </w:tcPr>
+          <w:p>
+            <w:pPr>
+              <w:widowControl w:val="false"/>
+              <w:autoSpaceDE w:val="false"/>
+              <w:autoSpaceDN w:val="false"/>
+              <w:adjustRightInd w:val="false"/>
+              <w:spacing w:after="0" w:line="240" w:lineRule="auto"/>
+              <w:jc w:val="left"/>
+              <w:rPr>
+                <w:rFonts w:ascii="Times New Roman" w:hAnsi="Times New Roman" w:eastAsia="Times New Roman" w:cs="Times New Roman"/>
+                <w:color w:val="000000"/>
+                <w:sz w:val="24"/>
+                <w:szCs w:val="24"/>
+                <w:lang w:val="ru"/>
+              </w:rPr>
+            </w:pPr>
+            <w:r>
+              <w:rPr>
+                <w:b/>
+                <w:rFonts w:ascii="Times New Roman" w:hAnsi="Times New Roman" w:eastAsia="Times New Roman" w:cs="Times New Roman"/>
+                <w:color w:val="000000"/>
+                <w:sz w:val="24"/>
+                <w:szCs w:val="24"/>
+                <w:lang w:val="ru"/>
+              </w:rPr>
+              <w:t xml:space="preserve">Умения: </w:t>
+            </w:r>
+            <w:r>
+              <w:rPr>
+                <w:rFonts w:ascii="Times New Roman" w:hAnsi="Times New Roman" w:eastAsia="Times New Roman" w:cs="Times New Roman"/>
+                <w:color w:val="000000"/>
+                <w:sz w:val="24"/>
+                <w:szCs w:val="24"/>
+                <w:lang w:val="ru"/>
+              </w:rPr>
+              <w:t xml:space="preserve">1231</w:t>
+            </w:r>
           </w:p>
         </w:tc>
       </w:tr>
@@ -3892,55 +3970,1464 @@
         <w:tc>
           <w:tcPr>
             <w:tcW w:w="1565" w:type="dxa"/>
-            <w:shd w:val="clear" w:color="auto" w:fill="auto"/>
-          </w:tcPr>
-          <w:p>
-            <w:pPr>
-              <w:keepNext/>
-              <w:jc w:val="both"/>
-              <w:outlineLvl w:val="1"/>
+          </w:tcPr>
+          <w:vMerge/>
+          <w:p>
+            <w:pPr>
+              <w:widowControl w:val="false"/>
+              <w:autoSpaceDE w:val="false"/>
+              <w:autoSpaceDN w:val="false"/>
+              <w:adjustRightInd w:val="false"/>
+              <w:spacing w:after="0" w:line="240" w:lineRule="auto"/>
+              <w:jc w:val="left"/>
+              <w:rPr>
+                <w:rFonts w:ascii="Times New Roman" w:hAnsi="Times New Roman" w:eastAsia="Times New Roman" w:cs="Times New Roman"/>
+                <w:color w:val="000000"/>
+                <w:sz w:val="24"/>
+                <w:szCs w:val="24"/>
+                <w:lang w:val="ru"/>
+              </w:rPr>
+            </w:pPr>
+          </w:p>
+        </w:tc>
+        <w:tc>
+          <w:tcPr>
+            <w:tcW w:w="3298" w:type="dxa"/>
+          </w:tcPr>
+          <w:vMerge/>
+          <w:p>
+            <w:pPr>
+              <w:widowControl w:val="false"/>
+              <w:autoSpaceDE w:val="false"/>
+              <w:autoSpaceDN w:val="false"/>
+              <w:adjustRightInd w:val="false"/>
+              <w:spacing w:after="0" w:line="240" w:lineRule="auto"/>
+              <w:jc w:val="left"/>
+              <w:rPr>
+                <w:rFonts w:ascii="Times New Roman" w:hAnsi="Times New Roman" w:eastAsia="Times New Roman" w:cs="Times New Roman"/>
+                <w:color w:val="000000"/>
+                <w:sz w:val="24"/>
+                <w:szCs w:val="24"/>
+                <w:lang w:val="ru"/>
+              </w:rPr>
+            </w:pPr>
+          </w:p>
+        </w:tc>
+        <w:tc>
+          <w:tcPr>
+            <w:tcW w:w="4482" w:type="dxa"/>
+          </w:tcPr>
+          <w:p>
+            <w:pPr>
+              <w:widowControl w:val="false"/>
+              <w:autoSpaceDE w:val="false"/>
+              <w:autoSpaceDN w:val="false"/>
+              <w:adjustRightInd w:val="false"/>
+              <w:spacing w:after="0" w:line="240" w:lineRule="auto"/>
+              <w:jc w:val="left"/>
+              <w:rPr>
+                <w:rFonts w:ascii="Times New Roman" w:hAnsi="Times New Roman" w:eastAsia="Times New Roman" w:cs="Times New Roman"/>
+                <w:color w:val="000000"/>
+                <w:sz w:val="24"/>
+                <w:szCs w:val="24"/>
+                <w:lang w:val="ru"/>
+              </w:rPr>
+            </w:pPr>
+            <w:r>
               <w:rPr>
                 <w:b/>
-                <w:iCs/>
-                <w:lang w:eastAsia="x-none"/>
-              </w:rPr>
-            </w:pPr>
-          </w:p>
-        </w:tc>
-        <w:tc>
-          <w:tcPr>
-            <w:tcW w:w="3363" w:type="dxa"/>
-            <w:shd w:val="clear" w:color="auto" w:fill="auto"/>
-          </w:tcPr>
-          <w:p>
-            <w:pPr>
-              <w:keepNext/>
-              <w:jc w:val="both"/>
-              <w:outlineLvl w:val="1"/>
+                <w:rFonts w:ascii="Times New Roman" w:hAnsi="Times New Roman" w:eastAsia="Times New Roman" w:cs="Times New Roman"/>
+                <w:color w:val="000000"/>
+                <w:sz w:val="24"/>
+                <w:szCs w:val="24"/>
+                <w:lang w:val="ru"/>
+              </w:rPr>
+              <w:t xml:space="preserve">Знания: </w:t>
+            </w:r>
+            <w:r>
+              <w:rPr>
+                <w:rFonts w:ascii="Times New Roman" w:hAnsi="Times New Roman" w:eastAsia="Times New Roman" w:cs="Times New Roman"/>
+                <w:color w:val="000000"/>
+                <w:sz w:val="24"/>
+                <w:szCs w:val="24"/>
+                <w:lang w:val="ru"/>
+              </w:rPr>
+              <w:t xml:space="preserve">фвыаывафа</w:t>
+            </w:r>
+          </w:p>
+        </w:tc>
+      </w:tr>
+      <w:tr>
+        <w:tc>
+          <w:tcPr>
+            <w:tcW w:w="1565" w:type="dxa"/>
+          </w:tcPr>
+          <w:vMerge w:val="restart"/>
+          <w:p>
+            <w:pPr>
+              <w:widowControl w:val="false"/>
+              <w:autoSpaceDE w:val="false"/>
+              <w:autoSpaceDN w:val="false"/>
+              <w:adjustRightInd w:val="false"/>
+              <w:spacing w:after="0" w:line="240" w:lineRule="auto"/>
+              <w:jc w:val="left"/>
+              <w:rPr>
+                <w:rFonts w:ascii="Times New Roman" w:hAnsi="Times New Roman" w:eastAsia="Times New Roman" w:cs="Times New Roman"/>
+                <w:color w:val="000000"/>
+                <w:sz w:val="24"/>
+                <w:szCs w:val="24"/>
+                <w:lang w:val="ru"/>
+              </w:rPr>
+            </w:pPr>
+            <w:r>
+              <w:rPr>
+                <w:rFonts w:ascii="Times New Roman" w:hAnsi="Times New Roman" w:eastAsia="Times New Roman" w:cs="Times New Roman"/>
+                <w:color w:val="000000"/>
+                <w:sz w:val="24"/>
+                <w:szCs w:val="24"/>
+                <w:lang w:val="ru"/>
+              </w:rPr>
+              <w:t xml:space="preserve">ОК 03.</w:t>
+            </w:r>
+          </w:p>
+        </w:tc>
+        <w:tc>
+          <w:tcPr>
+            <w:tcW w:w="3298" w:type="dxa"/>
+          </w:tcPr>
+          <w:vMerge w:val="restart"/>
+          <w:p>
+            <w:pPr>
+              <w:widowControl w:val="false"/>
+              <w:autoSpaceDE w:val="false"/>
+              <w:autoSpaceDN w:val="false"/>
+              <w:adjustRightInd w:val="false"/>
+              <w:spacing w:after="0" w:line="240" w:lineRule="auto"/>
+              <w:jc w:val="left"/>
+              <w:rPr>
+                <w:rFonts w:ascii="Times New Roman" w:hAnsi="Times New Roman" w:eastAsia="Times New Roman" w:cs="Times New Roman"/>
+                <w:color w:val="000000"/>
+                <w:sz w:val="24"/>
+                <w:szCs w:val="24"/>
+                <w:lang w:val="ru"/>
+              </w:rPr>
+            </w:pPr>
+            <w:r>
+              <w:rPr>
+                <w:rFonts w:ascii="Times New Roman" w:hAnsi="Times New Roman" w:eastAsia="Times New Roman" w:cs="Times New Roman"/>
+                <w:color w:val="000000"/>
+                <w:sz w:val="24"/>
+                <w:szCs w:val="24"/>
+                <w:lang w:val="ru"/>
+              </w:rPr>
+              <w:t xml:space="preserve">фвын</w:t>
+            </w:r>
+          </w:p>
+        </w:tc>
+        <w:tc>
+          <w:tcPr>
+            <w:tcW w:w="4482" w:type="dxa"/>
+          </w:tcPr>
+          <w:p>
+            <w:pPr>
+              <w:widowControl w:val="false"/>
+              <w:autoSpaceDE w:val="false"/>
+              <w:autoSpaceDN w:val="false"/>
+              <w:adjustRightInd w:val="false"/>
+              <w:spacing w:after="0" w:line="240" w:lineRule="auto"/>
+              <w:jc w:val="left"/>
+              <w:rPr>
+                <w:rFonts w:ascii="Times New Roman" w:hAnsi="Times New Roman" w:eastAsia="Times New Roman" w:cs="Times New Roman"/>
+                <w:color w:val="000000"/>
+                <w:sz w:val="24"/>
+                <w:szCs w:val="24"/>
+                <w:lang w:val="ru"/>
+              </w:rPr>
+            </w:pPr>
+            <w:r>
               <w:rPr>
                 <w:b/>
-                <w:iCs/>
-                <w:lang w:eastAsia="x-none"/>
-              </w:rPr>
-            </w:pPr>
-          </w:p>
-        </w:tc>
-        <w:tc>
-          <w:tcPr>
-            <w:tcW w:w="4643" w:type="dxa"/>
-            <w:shd w:val="clear" w:color="auto" w:fill="auto"/>
-          </w:tcPr>
-          <w:p>
-            <w:pPr>
-              <w:keepNext/>
-              <w:jc w:val="both"/>
-              <w:outlineLvl w:val="1"/>
+                <w:rFonts w:ascii="Times New Roman" w:hAnsi="Times New Roman" w:eastAsia="Times New Roman" w:cs="Times New Roman"/>
+                <w:color w:val="000000"/>
+                <w:sz w:val="24"/>
+                <w:szCs w:val="24"/>
+                <w:lang w:val="ru"/>
+              </w:rPr>
+              <w:t xml:space="preserve">Умения: </w:t>
+            </w:r>
+            <w:r>
+              <w:rPr>
+                <w:rFonts w:ascii="Times New Roman" w:hAnsi="Times New Roman" w:eastAsia="Times New Roman" w:cs="Times New Roman"/>
+                <w:color w:val="000000"/>
+                <w:sz w:val="24"/>
+                <w:szCs w:val="24"/>
+                <w:lang w:val="ru"/>
+              </w:rPr>
+              <w:t xml:space="preserve"/>
+            </w:r>
+          </w:p>
+        </w:tc>
+      </w:tr>
+      <w:tr>
+        <w:tc>
+          <w:tcPr>
+            <w:tcW w:w="1565" w:type="dxa"/>
+          </w:tcPr>
+          <w:vMerge/>
+          <w:p>
+            <w:pPr>
+              <w:widowControl w:val="false"/>
+              <w:autoSpaceDE w:val="false"/>
+              <w:autoSpaceDN w:val="false"/>
+              <w:adjustRightInd w:val="false"/>
+              <w:spacing w:after="0" w:line="240" w:lineRule="auto"/>
+              <w:jc w:val="left"/>
+              <w:rPr>
+                <w:rFonts w:ascii="Times New Roman" w:hAnsi="Times New Roman" w:eastAsia="Times New Roman" w:cs="Times New Roman"/>
+                <w:color w:val="000000"/>
+                <w:sz w:val="24"/>
+                <w:szCs w:val="24"/>
+                <w:lang w:val="ru"/>
+              </w:rPr>
+            </w:pPr>
+          </w:p>
+        </w:tc>
+        <w:tc>
+          <w:tcPr>
+            <w:tcW w:w="3298" w:type="dxa"/>
+          </w:tcPr>
+          <w:vMerge/>
+          <w:p>
+            <w:pPr>
+              <w:widowControl w:val="false"/>
+              <w:autoSpaceDE w:val="false"/>
+              <w:autoSpaceDN w:val="false"/>
+              <w:adjustRightInd w:val="false"/>
+              <w:spacing w:after="0" w:line="240" w:lineRule="auto"/>
+              <w:jc w:val="left"/>
+              <w:rPr>
+                <w:rFonts w:ascii="Times New Roman" w:hAnsi="Times New Roman" w:eastAsia="Times New Roman" w:cs="Times New Roman"/>
+                <w:color w:val="000000"/>
+                <w:sz w:val="24"/>
+                <w:szCs w:val="24"/>
+                <w:lang w:val="ru"/>
+              </w:rPr>
+            </w:pPr>
+          </w:p>
+        </w:tc>
+        <w:tc>
+          <w:tcPr>
+            <w:tcW w:w="4482" w:type="dxa"/>
+          </w:tcPr>
+          <w:p>
+            <w:pPr>
+              <w:widowControl w:val="false"/>
+              <w:autoSpaceDE w:val="false"/>
+              <w:autoSpaceDN w:val="false"/>
+              <w:adjustRightInd w:val="false"/>
+              <w:spacing w:after="0" w:line="240" w:lineRule="auto"/>
+              <w:jc w:val="left"/>
+              <w:rPr>
+                <w:rFonts w:ascii="Times New Roman" w:hAnsi="Times New Roman" w:eastAsia="Times New Roman" w:cs="Times New Roman"/>
+                <w:color w:val="000000"/>
+                <w:sz w:val="24"/>
+                <w:szCs w:val="24"/>
+                <w:lang w:val="ru"/>
+              </w:rPr>
+            </w:pPr>
+            <w:r>
               <w:rPr>
                 <w:b/>
-                <w:iCs/>
-                <w:lang w:eastAsia="x-none"/>
-              </w:rPr>
-            </w:pPr>
+                <w:rFonts w:ascii="Times New Roman" w:hAnsi="Times New Roman" w:eastAsia="Times New Roman" w:cs="Times New Roman"/>
+                <w:color w:val="000000"/>
+                <w:sz w:val="24"/>
+                <w:szCs w:val="24"/>
+                <w:lang w:val="ru"/>
+              </w:rPr>
+              <w:t xml:space="preserve">Знания: </w:t>
+            </w:r>
+            <w:r>
+              <w:rPr>
+                <w:rFonts w:ascii="Times New Roman" w:hAnsi="Times New Roman" w:eastAsia="Times New Roman" w:cs="Times New Roman"/>
+                <w:color w:val="000000"/>
+                <w:sz w:val="24"/>
+                <w:szCs w:val="24"/>
+                <w:lang w:val="ru"/>
+              </w:rPr>
+              <w:t xml:space="preserve"/>
+            </w:r>
+          </w:p>
+        </w:tc>
+      </w:tr>
+      <w:tr>
+        <w:tc>
+          <w:tcPr>
+            <w:tcW w:w="1565" w:type="dxa"/>
+          </w:tcPr>
+          <w:vMerge w:val="restart"/>
+          <w:p>
+            <w:pPr>
+              <w:widowControl w:val="false"/>
+              <w:autoSpaceDE w:val="false"/>
+              <w:autoSpaceDN w:val="false"/>
+              <w:adjustRightInd w:val="false"/>
+              <w:spacing w:after="0" w:line="240" w:lineRule="auto"/>
+              <w:jc w:val="left"/>
+              <w:rPr>
+                <w:rFonts w:ascii="Times New Roman" w:hAnsi="Times New Roman" w:eastAsia="Times New Roman" w:cs="Times New Roman"/>
+                <w:color w:val="000000"/>
+                <w:sz w:val="24"/>
+                <w:szCs w:val="24"/>
+                <w:lang w:val="ru"/>
+              </w:rPr>
+            </w:pPr>
+            <w:r>
+              <w:rPr>
+                <w:rFonts w:ascii="Times New Roman" w:hAnsi="Times New Roman" w:eastAsia="Times New Roman" w:cs="Times New Roman"/>
+                <w:color w:val="000000"/>
+                <w:sz w:val="24"/>
+                <w:szCs w:val="24"/>
+                <w:lang w:val="ru"/>
+              </w:rPr>
+              <w:t xml:space="preserve">ПК 1.1</w:t>
+            </w:r>
+          </w:p>
+        </w:tc>
+        <w:tc>
+          <w:tcPr>
+            <w:tcW w:w="3298" w:type="dxa"/>
+          </w:tcPr>
+          <w:vMerge w:val="restart"/>
+          <w:p>
+            <w:pPr>
+              <w:widowControl w:val="false"/>
+              <w:autoSpaceDE w:val="false"/>
+              <w:autoSpaceDN w:val="false"/>
+              <w:adjustRightInd w:val="false"/>
+              <w:spacing w:after="0" w:line="240" w:lineRule="auto"/>
+              <w:jc w:val="left"/>
+              <w:rPr>
+                <w:rFonts w:ascii="Times New Roman" w:hAnsi="Times New Roman" w:eastAsia="Times New Roman" w:cs="Times New Roman"/>
+                <w:color w:val="000000"/>
+                <w:sz w:val="24"/>
+                <w:szCs w:val="24"/>
+                <w:lang w:val="ru"/>
+              </w:rPr>
+            </w:pPr>
+            <w:r>
+              <w:rPr>
+                <w:rFonts w:ascii="Times New Roman" w:hAnsi="Times New Roman" w:eastAsia="Times New Roman" w:cs="Times New Roman"/>
+                <w:color w:val="000000"/>
+                <w:sz w:val="24"/>
+                <w:szCs w:val="24"/>
+                <w:lang w:val="ru"/>
+              </w:rPr>
+              <w:t xml:space="preserve">3</w:t>
+            </w:r>
+          </w:p>
+        </w:tc>
+        <w:tc>
+          <w:tcPr>
+            <w:tcW w:w="4482" w:type="dxa"/>
+          </w:tcPr>
+          <w:p>
+            <w:pPr>
+              <w:widowControl w:val="false"/>
+              <w:autoSpaceDE w:val="false"/>
+              <w:autoSpaceDN w:val="false"/>
+              <w:adjustRightInd w:val="false"/>
+              <w:spacing w:after="0" w:line="240" w:lineRule="auto"/>
+              <w:jc w:val="left"/>
+              <w:rPr>
+                <w:rFonts w:ascii="Times New Roman" w:hAnsi="Times New Roman" w:eastAsia="Times New Roman" w:cs="Times New Roman"/>
+                <w:color w:val="000000"/>
+                <w:sz w:val="24"/>
+                <w:szCs w:val="24"/>
+                <w:lang w:val="ru"/>
+              </w:rPr>
+            </w:pPr>
+            <w:r>
+              <w:rPr>
+                <w:b/>
+                <w:rFonts w:ascii="Times New Roman" w:hAnsi="Times New Roman" w:eastAsia="Times New Roman" w:cs="Times New Roman"/>
+                <w:color w:val="000000"/>
+                <w:sz w:val="24"/>
+                <w:szCs w:val="24"/>
+                <w:lang w:val="ru"/>
+              </w:rPr>
+              <w:t xml:space="preserve">Практический опыт: </w:t>
+            </w:r>
+            <w:r>
+              <w:rPr>
+                <w:rFonts w:ascii="Times New Roman" w:hAnsi="Times New Roman" w:eastAsia="Times New Roman" w:cs="Times New Roman"/>
+                <w:color w:val="000000"/>
+                <w:sz w:val="24"/>
+                <w:szCs w:val="24"/>
+                <w:lang w:val="ru"/>
+              </w:rPr>
+              <w:t xml:space="preserve">4</w:t>
+            </w:r>
+          </w:p>
+        </w:tc>
+      </w:tr>
+      <w:tr>
+        <w:tc>
+          <w:tcPr>
+            <w:tcW w:w="1565" w:type="dxa"/>
+          </w:tcPr>
+          <w:vMerge/>
+          <w:p>
+            <w:pPr>
+              <w:widowControl w:val="false"/>
+              <w:autoSpaceDE w:val="false"/>
+              <w:autoSpaceDN w:val="false"/>
+              <w:adjustRightInd w:val="false"/>
+              <w:spacing w:after="0" w:line="240" w:lineRule="auto"/>
+              <w:jc w:val="left"/>
+              <w:rPr>
+                <w:rFonts w:ascii="Times New Roman" w:hAnsi="Times New Roman" w:eastAsia="Times New Roman" w:cs="Times New Roman"/>
+                <w:color w:val="000000"/>
+                <w:sz w:val="24"/>
+                <w:szCs w:val="24"/>
+                <w:lang w:val="ru"/>
+              </w:rPr>
+            </w:pPr>
+          </w:p>
+        </w:tc>
+        <w:tc>
+          <w:tcPr>
+            <w:tcW w:w="3298" w:type="dxa"/>
+          </w:tcPr>
+          <w:vMerge/>
+          <w:p>
+            <w:pPr>
+              <w:widowControl w:val="false"/>
+              <w:autoSpaceDE w:val="false"/>
+              <w:autoSpaceDN w:val="false"/>
+              <w:adjustRightInd w:val="false"/>
+              <w:spacing w:after="0" w:line="240" w:lineRule="auto"/>
+              <w:jc w:val="left"/>
+              <w:rPr>
+                <w:rFonts w:ascii="Times New Roman" w:hAnsi="Times New Roman" w:eastAsia="Times New Roman" w:cs="Times New Roman"/>
+                <w:color w:val="000000"/>
+                <w:sz w:val="24"/>
+                <w:szCs w:val="24"/>
+                <w:lang w:val="ru"/>
+              </w:rPr>
+            </w:pPr>
+          </w:p>
+        </w:tc>
+        <w:tc>
+          <w:tcPr>
+            <w:tcW w:w="4482" w:type="dxa"/>
+          </w:tcPr>
+          <w:p>
+            <w:pPr>
+              <w:widowControl w:val="false"/>
+              <w:autoSpaceDE w:val="false"/>
+              <w:autoSpaceDN w:val="false"/>
+              <w:adjustRightInd w:val="false"/>
+              <w:spacing w:after="0" w:line="240" w:lineRule="auto"/>
+              <w:jc w:val="left"/>
+              <w:rPr>
+                <w:rFonts w:ascii="Times New Roman" w:hAnsi="Times New Roman" w:eastAsia="Times New Roman" w:cs="Times New Roman"/>
+                <w:color w:val="000000"/>
+                <w:sz w:val="24"/>
+                <w:szCs w:val="24"/>
+                <w:lang w:val="ru"/>
+              </w:rPr>
+            </w:pPr>
+            <w:r>
+              <w:rPr>
+                <w:b/>
+                <w:rFonts w:ascii="Times New Roman" w:hAnsi="Times New Roman" w:eastAsia="Times New Roman" w:cs="Times New Roman"/>
+                <w:color w:val="000000"/>
+                <w:sz w:val="24"/>
+                <w:szCs w:val="24"/>
+                <w:lang w:val="ru"/>
+              </w:rPr>
+              <w:t xml:space="preserve">Умения: </w:t>
+            </w:r>
+            <w:r>
+              <w:rPr>
+                <w:rFonts w:ascii="Times New Roman" w:hAnsi="Times New Roman" w:eastAsia="Times New Roman" w:cs="Times New Roman"/>
+                <w:color w:val="000000"/>
+                <w:sz w:val="24"/>
+                <w:szCs w:val="24"/>
+                <w:lang w:val="ru"/>
+              </w:rPr>
+              <w:t xml:space="preserve">123</w:t>
+            </w:r>
+          </w:p>
+        </w:tc>
+      </w:tr>
+      <w:tr>
+        <w:tc>
+          <w:tcPr>
+            <w:tcW w:w="1565" w:type="dxa"/>
+          </w:tcPr>
+          <w:vMerge/>
+          <w:p>
+            <w:pPr>
+              <w:widowControl w:val="false"/>
+              <w:autoSpaceDE w:val="false"/>
+              <w:autoSpaceDN w:val="false"/>
+              <w:adjustRightInd w:val="false"/>
+              <w:spacing w:after="0" w:line="240" w:lineRule="auto"/>
+              <w:jc w:val="left"/>
+              <w:rPr>
+                <w:rFonts w:ascii="Times New Roman" w:hAnsi="Times New Roman" w:eastAsia="Times New Roman" w:cs="Times New Roman"/>
+                <w:color w:val="000000"/>
+                <w:sz w:val="24"/>
+                <w:szCs w:val="24"/>
+                <w:lang w:val="ru"/>
+              </w:rPr>
+            </w:pPr>
+          </w:p>
+        </w:tc>
+        <w:tc>
+          <w:tcPr>
+            <w:tcW w:w="3298" w:type="dxa"/>
+          </w:tcPr>
+          <w:vMerge/>
+          <w:p>
+            <w:pPr>
+              <w:widowControl w:val="false"/>
+              <w:autoSpaceDE w:val="false"/>
+              <w:autoSpaceDN w:val="false"/>
+              <w:adjustRightInd w:val="false"/>
+              <w:spacing w:after="0" w:line="240" w:lineRule="auto"/>
+              <w:jc w:val="left"/>
+              <w:rPr>
+                <w:rFonts w:ascii="Times New Roman" w:hAnsi="Times New Roman" w:eastAsia="Times New Roman" w:cs="Times New Roman"/>
+                <w:color w:val="000000"/>
+                <w:sz w:val="24"/>
+                <w:szCs w:val="24"/>
+                <w:lang w:val="ru"/>
+              </w:rPr>
+            </w:pPr>
+          </w:p>
+        </w:tc>
+        <w:tc>
+          <w:tcPr>
+            <w:tcW w:w="4482" w:type="dxa"/>
+          </w:tcPr>
+          <w:p>
+            <w:pPr>
+              <w:widowControl w:val="false"/>
+              <w:autoSpaceDE w:val="false"/>
+              <w:autoSpaceDN w:val="false"/>
+              <w:adjustRightInd w:val="false"/>
+              <w:spacing w:after="0" w:line="240" w:lineRule="auto"/>
+              <w:jc w:val="left"/>
+              <w:rPr>
+                <w:rFonts w:ascii="Times New Roman" w:hAnsi="Times New Roman" w:eastAsia="Times New Roman" w:cs="Times New Roman"/>
+                <w:color w:val="000000"/>
+                <w:sz w:val="24"/>
+                <w:szCs w:val="24"/>
+                <w:lang w:val="ru"/>
+              </w:rPr>
+            </w:pPr>
+            <w:r>
+              <w:rPr>
+                <w:b/>
+                <w:rFonts w:ascii="Times New Roman" w:hAnsi="Times New Roman" w:eastAsia="Times New Roman" w:cs="Times New Roman"/>
+                <w:color w:val="000000"/>
+                <w:sz w:val="24"/>
+                <w:szCs w:val="24"/>
+                <w:lang w:val="ru"/>
+              </w:rPr>
+              <w:t xml:space="preserve">Знания: </w:t>
+            </w:r>
+            <w:r>
+              <w:rPr>
+                <w:rFonts w:ascii="Times New Roman" w:hAnsi="Times New Roman" w:eastAsia="Times New Roman" w:cs="Times New Roman"/>
+                <w:color w:val="000000"/>
+                <w:sz w:val="24"/>
+                <w:szCs w:val="24"/>
+                <w:lang w:val="ru"/>
+              </w:rPr>
+              <w:t xml:space="preserve">5</w:t>
+            </w:r>
+          </w:p>
+        </w:tc>
+      </w:tr>
+      <w:tr>
+        <w:tc>
+          <w:tcPr>
+            <w:tcW w:w="1565" w:type="dxa"/>
+          </w:tcPr>
+          <w:vMerge w:val="restart"/>
+          <w:p>
+            <w:pPr>
+              <w:widowControl w:val="false"/>
+              <w:autoSpaceDE w:val="false"/>
+              <w:autoSpaceDN w:val="false"/>
+              <w:adjustRightInd w:val="false"/>
+              <w:spacing w:after="0" w:line="240" w:lineRule="auto"/>
+              <w:jc w:val="left"/>
+              <w:rPr>
+                <w:rFonts w:ascii="Times New Roman" w:hAnsi="Times New Roman" w:eastAsia="Times New Roman" w:cs="Times New Roman"/>
+                <w:color w:val="000000"/>
+                <w:sz w:val="24"/>
+                <w:szCs w:val="24"/>
+                <w:lang w:val="ru"/>
+              </w:rPr>
+            </w:pPr>
+            <w:r>
+              <w:rPr>
+                <w:rFonts w:ascii="Times New Roman" w:hAnsi="Times New Roman" w:eastAsia="Times New Roman" w:cs="Times New Roman"/>
+                <w:color w:val="000000"/>
+                <w:sz w:val="24"/>
+                <w:szCs w:val="24"/>
+                <w:lang w:val="ru"/>
+              </w:rPr>
+              <w:t xml:space="preserve">ПК 2.1</w:t>
+            </w:r>
+          </w:p>
+        </w:tc>
+        <w:tc>
+          <w:tcPr>
+            <w:tcW w:w="3298" w:type="dxa"/>
+          </w:tcPr>
+          <w:vMerge w:val="restart"/>
+          <w:p>
+            <w:pPr>
+              <w:widowControl w:val="false"/>
+              <w:autoSpaceDE w:val="false"/>
+              <w:autoSpaceDN w:val="false"/>
+              <w:adjustRightInd w:val="false"/>
+              <w:spacing w:after="0" w:line="240" w:lineRule="auto"/>
+              <w:jc w:val="left"/>
+              <w:rPr>
+                <w:rFonts w:ascii="Times New Roman" w:hAnsi="Times New Roman" w:eastAsia="Times New Roman" w:cs="Times New Roman"/>
+                <w:color w:val="000000"/>
+                <w:sz w:val="24"/>
+                <w:szCs w:val="24"/>
+                <w:lang w:val="ru"/>
+              </w:rPr>
+            </w:pPr>
+            <w:r>
+              <w:rPr>
+                <w:rFonts w:ascii="Times New Roman" w:hAnsi="Times New Roman" w:eastAsia="Times New Roman" w:cs="Times New Roman"/>
+                <w:color w:val="000000"/>
+                <w:sz w:val="24"/>
+                <w:szCs w:val="24"/>
+                <w:lang w:val="ru"/>
+              </w:rPr>
+              <w:t xml:space="preserve">фыв</w:t>
+            </w:r>
+          </w:p>
+        </w:tc>
+        <w:tc>
+          <w:tcPr>
+            <w:tcW w:w="4482" w:type="dxa"/>
+          </w:tcPr>
+          <w:p>
+            <w:pPr>
+              <w:widowControl w:val="false"/>
+              <w:autoSpaceDE w:val="false"/>
+              <w:autoSpaceDN w:val="false"/>
+              <w:adjustRightInd w:val="false"/>
+              <w:spacing w:after="0" w:line="240" w:lineRule="auto"/>
+              <w:jc w:val="left"/>
+              <w:rPr>
+                <w:rFonts w:ascii="Times New Roman" w:hAnsi="Times New Roman" w:eastAsia="Times New Roman" w:cs="Times New Roman"/>
+                <w:color w:val="000000"/>
+                <w:sz w:val="24"/>
+                <w:szCs w:val="24"/>
+                <w:lang w:val="ru"/>
+              </w:rPr>
+            </w:pPr>
+            <w:r>
+              <w:rPr>
+                <w:b/>
+                <w:rFonts w:ascii="Times New Roman" w:hAnsi="Times New Roman" w:eastAsia="Times New Roman" w:cs="Times New Roman"/>
+                <w:color w:val="000000"/>
+                <w:sz w:val="24"/>
+                <w:szCs w:val="24"/>
+                <w:lang w:val="ru"/>
+              </w:rPr>
+              <w:t xml:space="preserve">Практический опыт: </w:t>
+            </w:r>
+            <w:r>
+              <w:rPr>
+                <w:rFonts w:ascii="Times New Roman" w:hAnsi="Times New Roman" w:eastAsia="Times New Roman" w:cs="Times New Roman"/>
+                <w:color w:val="000000"/>
+                <w:sz w:val="24"/>
+                <w:szCs w:val="24"/>
+                <w:lang w:val="ru"/>
+              </w:rPr>
+              <w:t xml:space="preserve"/>
+            </w:r>
+          </w:p>
+        </w:tc>
+      </w:tr>
+      <w:tr>
+        <w:tc>
+          <w:tcPr>
+            <w:tcW w:w="1565" w:type="dxa"/>
+          </w:tcPr>
+          <w:vMerge/>
+          <w:p>
+            <w:pPr>
+              <w:widowControl w:val="false"/>
+              <w:autoSpaceDE w:val="false"/>
+              <w:autoSpaceDN w:val="false"/>
+              <w:adjustRightInd w:val="false"/>
+              <w:spacing w:after="0" w:line="240" w:lineRule="auto"/>
+              <w:jc w:val="left"/>
+              <w:rPr>
+                <w:rFonts w:ascii="Times New Roman" w:hAnsi="Times New Roman" w:eastAsia="Times New Roman" w:cs="Times New Roman"/>
+                <w:color w:val="000000"/>
+                <w:sz w:val="24"/>
+                <w:szCs w:val="24"/>
+                <w:lang w:val="ru"/>
+              </w:rPr>
+            </w:pPr>
+          </w:p>
+        </w:tc>
+        <w:tc>
+          <w:tcPr>
+            <w:tcW w:w="3298" w:type="dxa"/>
+          </w:tcPr>
+          <w:vMerge/>
+          <w:p>
+            <w:pPr>
+              <w:widowControl w:val="false"/>
+              <w:autoSpaceDE w:val="false"/>
+              <w:autoSpaceDN w:val="false"/>
+              <w:adjustRightInd w:val="false"/>
+              <w:spacing w:after="0" w:line="240" w:lineRule="auto"/>
+              <w:jc w:val="left"/>
+              <w:rPr>
+                <w:rFonts w:ascii="Times New Roman" w:hAnsi="Times New Roman" w:eastAsia="Times New Roman" w:cs="Times New Roman"/>
+                <w:color w:val="000000"/>
+                <w:sz w:val="24"/>
+                <w:szCs w:val="24"/>
+                <w:lang w:val="ru"/>
+              </w:rPr>
+            </w:pPr>
+          </w:p>
+        </w:tc>
+        <w:tc>
+          <w:tcPr>
+            <w:tcW w:w="4482" w:type="dxa"/>
+          </w:tcPr>
+          <w:p>
+            <w:pPr>
+              <w:widowControl w:val="false"/>
+              <w:autoSpaceDE w:val="false"/>
+              <w:autoSpaceDN w:val="false"/>
+              <w:adjustRightInd w:val="false"/>
+              <w:spacing w:after="0" w:line="240" w:lineRule="auto"/>
+              <w:jc w:val="left"/>
+              <w:rPr>
+                <w:rFonts w:ascii="Times New Roman" w:hAnsi="Times New Roman" w:eastAsia="Times New Roman" w:cs="Times New Roman"/>
+                <w:color w:val="000000"/>
+                <w:sz w:val="24"/>
+                <w:szCs w:val="24"/>
+                <w:lang w:val="ru"/>
+              </w:rPr>
+            </w:pPr>
+            <w:r>
+              <w:rPr>
+                <w:b/>
+                <w:rFonts w:ascii="Times New Roman" w:hAnsi="Times New Roman" w:eastAsia="Times New Roman" w:cs="Times New Roman"/>
+                <w:color w:val="000000"/>
+                <w:sz w:val="24"/>
+                <w:szCs w:val="24"/>
+                <w:lang w:val="ru"/>
+              </w:rPr>
+              <w:t xml:space="preserve">Умения: </w:t>
+            </w:r>
+            <w:r>
+              <w:rPr>
+                <w:rFonts w:ascii="Times New Roman" w:hAnsi="Times New Roman" w:eastAsia="Times New Roman" w:cs="Times New Roman"/>
+                <w:color w:val="000000"/>
+                <w:sz w:val="24"/>
+                <w:szCs w:val="24"/>
+                <w:lang w:val="ru"/>
+              </w:rPr>
+              <w:t xml:space="preserve">фвы</w:t>
+            </w:r>
+          </w:p>
+        </w:tc>
+      </w:tr>
+      <w:tr>
+        <w:tc>
+          <w:tcPr>
+            <w:tcW w:w="1565" w:type="dxa"/>
+          </w:tcPr>
+          <w:vMerge/>
+          <w:p>
+            <w:pPr>
+              <w:widowControl w:val="false"/>
+              <w:autoSpaceDE w:val="false"/>
+              <w:autoSpaceDN w:val="false"/>
+              <w:adjustRightInd w:val="false"/>
+              <w:spacing w:after="0" w:line="240" w:lineRule="auto"/>
+              <w:jc w:val="left"/>
+              <w:rPr>
+                <w:rFonts w:ascii="Times New Roman" w:hAnsi="Times New Roman" w:eastAsia="Times New Roman" w:cs="Times New Roman"/>
+                <w:color w:val="000000"/>
+                <w:sz w:val="24"/>
+                <w:szCs w:val="24"/>
+                <w:lang w:val="ru"/>
+              </w:rPr>
+            </w:pPr>
+          </w:p>
+        </w:tc>
+        <w:tc>
+          <w:tcPr>
+            <w:tcW w:w="3298" w:type="dxa"/>
+          </w:tcPr>
+          <w:vMerge/>
+          <w:p>
+            <w:pPr>
+              <w:widowControl w:val="false"/>
+              <w:autoSpaceDE w:val="false"/>
+              <w:autoSpaceDN w:val="false"/>
+              <w:adjustRightInd w:val="false"/>
+              <w:spacing w:after="0" w:line="240" w:lineRule="auto"/>
+              <w:jc w:val="left"/>
+              <w:rPr>
+                <w:rFonts w:ascii="Times New Roman" w:hAnsi="Times New Roman" w:eastAsia="Times New Roman" w:cs="Times New Roman"/>
+                <w:color w:val="000000"/>
+                <w:sz w:val="24"/>
+                <w:szCs w:val="24"/>
+                <w:lang w:val="ru"/>
+              </w:rPr>
+            </w:pPr>
+          </w:p>
+        </w:tc>
+        <w:tc>
+          <w:tcPr>
+            <w:tcW w:w="4482" w:type="dxa"/>
+          </w:tcPr>
+          <w:p>
+            <w:pPr>
+              <w:widowControl w:val="false"/>
+              <w:autoSpaceDE w:val="false"/>
+              <w:autoSpaceDN w:val="false"/>
+              <w:adjustRightInd w:val="false"/>
+              <w:spacing w:after="0" w:line="240" w:lineRule="auto"/>
+              <w:jc w:val="left"/>
+              <w:rPr>
+                <w:rFonts w:ascii="Times New Roman" w:hAnsi="Times New Roman" w:eastAsia="Times New Roman" w:cs="Times New Roman"/>
+                <w:color w:val="000000"/>
+                <w:sz w:val="24"/>
+                <w:szCs w:val="24"/>
+                <w:lang w:val="ru"/>
+              </w:rPr>
+            </w:pPr>
+            <w:r>
+              <w:rPr>
+                <w:b/>
+                <w:rFonts w:ascii="Times New Roman" w:hAnsi="Times New Roman" w:eastAsia="Times New Roman" w:cs="Times New Roman"/>
+                <w:color w:val="000000"/>
+                <w:sz w:val="24"/>
+                <w:szCs w:val="24"/>
+                <w:lang w:val="ru"/>
+              </w:rPr>
+              <w:t xml:space="preserve">Знания: </w:t>
+            </w:r>
+            <w:r>
+              <w:rPr>
+                <w:rFonts w:ascii="Times New Roman" w:hAnsi="Times New Roman" w:eastAsia="Times New Roman" w:cs="Times New Roman"/>
+                <w:color w:val="000000"/>
+                <w:sz w:val="24"/>
+                <w:szCs w:val="24"/>
+                <w:lang w:val="ru"/>
+              </w:rPr>
+              <w:t xml:space="preserve">вф</w:t>
+            </w:r>
+          </w:p>
+        </w:tc>
+      </w:tr>
+      <w:tr>
+        <w:tc>
+          <w:tcPr>
+            <w:tcW w:w="1565" w:type="dxa"/>
+          </w:tcPr>
+          <w:vMerge w:val="restart"/>
+          <w:p>
+            <w:pPr>
+              <w:widowControl w:val="false"/>
+              <w:autoSpaceDE w:val="false"/>
+              <w:autoSpaceDN w:val="false"/>
+              <w:adjustRightInd w:val="false"/>
+              <w:spacing w:after="0" w:line="240" w:lineRule="auto"/>
+              <w:jc w:val="left"/>
+              <w:rPr>
+                <w:rFonts w:ascii="Times New Roman" w:hAnsi="Times New Roman" w:eastAsia="Times New Roman" w:cs="Times New Roman"/>
+                <w:color w:val="000000"/>
+                <w:sz w:val="24"/>
+                <w:szCs w:val="24"/>
+                <w:lang w:val="ru"/>
+              </w:rPr>
+            </w:pPr>
+            <w:r>
+              <w:rPr>
+                <w:rFonts w:ascii="Times New Roman" w:hAnsi="Times New Roman" w:eastAsia="Times New Roman" w:cs="Times New Roman"/>
+                <w:color w:val="000000"/>
+                <w:sz w:val="24"/>
+                <w:szCs w:val="24"/>
+                <w:lang w:val="ru"/>
+              </w:rPr>
+              <w:t xml:space="preserve">ПК 2.2</w:t>
+            </w:r>
+          </w:p>
+        </w:tc>
+        <w:tc>
+          <w:tcPr>
+            <w:tcW w:w="3298" w:type="dxa"/>
+          </w:tcPr>
+          <w:vMerge w:val="restart"/>
+          <w:p>
+            <w:pPr>
+              <w:widowControl w:val="false"/>
+              <w:autoSpaceDE w:val="false"/>
+              <w:autoSpaceDN w:val="false"/>
+              <w:adjustRightInd w:val="false"/>
+              <w:spacing w:after="0" w:line="240" w:lineRule="auto"/>
+              <w:jc w:val="left"/>
+              <w:rPr>
+                <w:rFonts w:ascii="Times New Roman" w:hAnsi="Times New Roman" w:eastAsia="Times New Roman" w:cs="Times New Roman"/>
+                <w:color w:val="000000"/>
+                <w:sz w:val="24"/>
+                <w:szCs w:val="24"/>
+                <w:lang w:val="ru"/>
+              </w:rPr>
+            </w:pPr>
+            <w:r>
+              <w:rPr>
+                <w:rFonts w:ascii="Times New Roman" w:hAnsi="Times New Roman" w:eastAsia="Times New Roman" w:cs="Times New Roman"/>
+                <w:color w:val="000000"/>
+                <w:sz w:val="24"/>
+                <w:szCs w:val="24"/>
+                <w:lang w:val="ru"/>
+              </w:rPr>
+              <w:t xml:space="preserve">выф</w:t>
+            </w:r>
+          </w:p>
+        </w:tc>
+        <w:tc>
+          <w:tcPr>
+            <w:tcW w:w="4482" w:type="dxa"/>
+          </w:tcPr>
+          <w:p>
+            <w:pPr>
+              <w:widowControl w:val="false"/>
+              <w:autoSpaceDE w:val="false"/>
+              <w:autoSpaceDN w:val="false"/>
+              <w:adjustRightInd w:val="false"/>
+              <w:spacing w:after="0" w:line="240" w:lineRule="auto"/>
+              <w:jc w:val="left"/>
+              <w:rPr>
+                <w:rFonts w:ascii="Times New Roman" w:hAnsi="Times New Roman" w:eastAsia="Times New Roman" w:cs="Times New Roman"/>
+                <w:color w:val="000000"/>
+                <w:sz w:val="24"/>
+                <w:szCs w:val="24"/>
+                <w:lang w:val="ru"/>
+              </w:rPr>
+            </w:pPr>
+            <w:r>
+              <w:rPr>
+                <w:b/>
+                <w:rFonts w:ascii="Times New Roman" w:hAnsi="Times New Roman" w:eastAsia="Times New Roman" w:cs="Times New Roman"/>
+                <w:color w:val="000000"/>
+                <w:sz w:val="24"/>
+                <w:szCs w:val="24"/>
+                <w:lang w:val="ru"/>
+              </w:rPr>
+              <w:t xml:space="preserve">Практический опыт: </w:t>
+            </w:r>
+            <w:r>
+              <w:rPr>
+                <w:rFonts w:ascii="Times New Roman" w:hAnsi="Times New Roman" w:eastAsia="Times New Roman" w:cs="Times New Roman"/>
+                <w:color w:val="000000"/>
+                <w:sz w:val="24"/>
+                <w:szCs w:val="24"/>
+                <w:lang w:val="ru"/>
+              </w:rPr>
+              <w:t xml:space="preserve">в</w:t>
+            </w:r>
+          </w:p>
+        </w:tc>
+      </w:tr>
+      <w:tr>
+        <w:tc>
+          <w:tcPr>
+            <w:tcW w:w="1565" w:type="dxa"/>
+          </w:tcPr>
+          <w:vMerge/>
+          <w:p>
+            <w:pPr>
+              <w:widowControl w:val="false"/>
+              <w:autoSpaceDE w:val="false"/>
+              <w:autoSpaceDN w:val="false"/>
+              <w:adjustRightInd w:val="false"/>
+              <w:spacing w:after="0" w:line="240" w:lineRule="auto"/>
+              <w:jc w:val="left"/>
+              <w:rPr>
+                <w:rFonts w:ascii="Times New Roman" w:hAnsi="Times New Roman" w:eastAsia="Times New Roman" w:cs="Times New Roman"/>
+                <w:color w:val="000000"/>
+                <w:sz w:val="24"/>
+                <w:szCs w:val="24"/>
+                <w:lang w:val="ru"/>
+              </w:rPr>
+            </w:pPr>
+          </w:p>
+        </w:tc>
+        <w:tc>
+          <w:tcPr>
+            <w:tcW w:w="3298" w:type="dxa"/>
+          </w:tcPr>
+          <w:vMerge/>
+          <w:p>
+            <w:pPr>
+              <w:widowControl w:val="false"/>
+              <w:autoSpaceDE w:val="false"/>
+              <w:autoSpaceDN w:val="false"/>
+              <w:adjustRightInd w:val="false"/>
+              <w:spacing w:after="0" w:line="240" w:lineRule="auto"/>
+              <w:jc w:val="left"/>
+              <w:rPr>
+                <w:rFonts w:ascii="Times New Roman" w:hAnsi="Times New Roman" w:eastAsia="Times New Roman" w:cs="Times New Roman"/>
+                <w:color w:val="000000"/>
+                <w:sz w:val="24"/>
+                <w:szCs w:val="24"/>
+                <w:lang w:val="ru"/>
+              </w:rPr>
+            </w:pPr>
+          </w:p>
+        </w:tc>
+        <w:tc>
+          <w:tcPr>
+            <w:tcW w:w="4482" w:type="dxa"/>
+          </w:tcPr>
+          <w:p>
+            <w:pPr>
+              <w:widowControl w:val="false"/>
+              <w:autoSpaceDE w:val="false"/>
+              <w:autoSpaceDN w:val="false"/>
+              <w:adjustRightInd w:val="false"/>
+              <w:spacing w:after="0" w:line="240" w:lineRule="auto"/>
+              <w:jc w:val="left"/>
+              <w:rPr>
+                <w:rFonts w:ascii="Times New Roman" w:hAnsi="Times New Roman" w:eastAsia="Times New Roman" w:cs="Times New Roman"/>
+                <w:color w:val="000000"/>
+                <w:sz w:val="24"/>
+                <w:szCs w:val="24"/>
+                <w:lang w:val="ru"/>
+              </w:rPr>
+            </w:pPr>
+            <w:r>
+              <w:rPr>
+                <w:b/>
+                <w:rFonts w:ascii="Times New Roman" w:hAnsi="Times New Roman" w:eastAsia="Times New Roman" w:cs="Times New Roman"/>
+                <w:color w:val="000000"/>
+                <w:sz w:val="24"/>
+                <w:szCs w:val="24"/>
+                <w:lang w:val="ru"/>
+              </w:rPr>
+              <w:t xml:space="preserve">Умения: </w:t>
+            </w:r>
+            <w:r>
+              <w:rPr>
+                <w:rFonts w:ascii="Times New Roman" w:hAnsi="Times New Roman" w:eastAsia="Times New Roman" w:cs="Times New Roman"/>
+                <w:color w:val="000000"/>
+                <w:sz w:val="24"/>
+                <w:szCs w:val="24"/>
+                <w:lang w:val="ru"/>
+              </w:rPr>
+              <w:t xml:space="preserve">фыв</w:t>
+            </w:r>
+          </w:p>
+        </w:tc>
+      </w:tr>
+      <w:tr>
+        <w:tc>
+          <w:tcPr>
+            <w:tcW w:w="1565" w:type="dxa"/>
+          </w:tcPr>
+          <w:vMerge/>
+          <w:p>
+            <w:pPr>
+              <w:widowControl w:val="false"/>
+              <w:autoSpaceDE w:val="false"/>
+              <w:autoSpaceDN w:val="false"/>
+              <w:adjustRightInd w:val="false"/>
+              <w:spacing w:after="0" w:line="240" w:lineRule="auto"/>
+              <w:jc w:val="left"/>
+              <w:rPr>
+                <w:rFonts w:ascii="Times New Roman" w:hAnsi="Times New Roman" w:eastAsia="Times New Roman" w:cs="Times New Roman"/>
+                <w:color w:val="000000"/>
+                <w:sz w:val="24"/>
+                <w:szCs w:val="24"/>
+                <w:lang w:val="ru"/>
+              </w:rPr>
+            </w:pPr>
+          </w:p>
+        </w:tc>
+        <w:tc>
+          <w:tcPr>
+            <w:tcW w:w="3298" w:type="dxa"/>
+          </w:tcPr>
+          <w:vMerge/>
+          <w:p>
+            <w:pPr>
+              <w:widowControl w:val="false"/>
+              <w:autoSpaceDE w:val="false"/>
+              <w:autoSpaceDN w:val="false"/>
+              <w:adjustRightInd w:val="false"/>
+              <w:spacing w:after="0" w:line="240" w:lineRule="auto"/>
+              <w:jc w:val="left"/>
+              <w:rPr>
+                <w:rFonts w:ascii="Times New Roman" w:hAnsi="Times New Roman" w:eastAsia="Times New Roman" w:cs="Times New Roman"/>
+                <w:color w:val="000000"/>
+                <w:sz w:val="24"/>
+                <w:szCs w:val="24"/>
+                <w:lang w:val="ru"/>
+              </w:rPr>
+            </w:pPr>
+          </w:p>
+        </w:tc>
+        <w:tc>
+          <w:tcPr>
+            <w:tcW w:w="4482" w:type="dxa"/>
+          </w:tcPr>
+          <w:p>
+            <w:pPr>
+              <w:widowControl w:val="false"/>
+              <w:autoSpaceDE w:val="false"/>
+              <w:autoSpaceDN w:val="false"/>
+              <w:adjustRightInd w:val="false"/>
+              <w:spacing w:after="0" w:line="240" w:lineRule="auto"/>
+              <w:jc w:val="left"/>
+              <w:rPr>
+                <w:rFonts w:ascii="Times New Roman" w:hAnsi="Times New Roman" w:eastAsia="Times New Roman" w:cs="Times New Roman"/>
+                <w:color w:val="000000"/>
+                <w:sz w:val="24"/>
+                <w:szCs w:val="24"/>
+                <w:lang w:val="ru"/>
+              </w:rPr>
+            </w:pPr>
+            <w:r>
+              <w:rPr>
+                <w:b/>
+                <w:rFonts w:ascii="Times New Roman" w:hAnsi="Times New Roman" w:eastAsia="Times New Roman" w:cs="Times New Roman"/>
+                <w:color w:val="000000"/>
+                <w:sz w:val="24"/>
+                <w:szCs w:val="24"/>
+                <w:lang w:val="ru"/>
+              </w:rPr>
+              <w:t xml:space="preserve">Знания: </w:t>
+            </w:r>
+            <w:r>
+              <w:rPr>
+                <w:rFonts w:ascii="Times New Roman" w:hAnsi="Times New Roman" w:eastAsia="Times New Roman" w:cs="Times New Roman"/>
+                <w:color w:val="000000"/>
+                <w:sz w:val="24"/>
+                <w:szCs w:val="24"/>
+                <w:lang w:val="ru"/>
+              </w:rPr>
+              <w:t xml:space="preserve"/>
+            </w:r>
+          </w:p>
+        </w:tc>
+      </w:tr>
+      <w:tr>
+        <w:tc>
+          <w:tcPr>
+            <w:tcW w:w="1565" w:type="dxa"/>
+          </w:tcPr>
+          <w:vMerge w:val="restart"/>
+          <w:p>
+            <w:pPr>
+              <w:widowControl w:val="false"/>
+              <w:autoSpaceDE w:val="false"/>
+              <w:autoSpaceDN w:val="false"/>
+              <w:adjustRightInd w:val="false"/>
+              <w:spacing w:after="0" w:line="240" w:lineRule="auto"/>
+              <w:jc w:val="left"/>
+              <w:rPr>
+                <w:rFonts w:ascii="Times New Roman" w:hAnsi="Times New Roman" w:eastAsia="Times New Roman" w:cs="Times New Roman"/>
+                <w:color w:val="000000"/>
+                <w:sz w:val="24"/>
+                <w:szCs w:val="24"/>
+                <w:lang w:val="ru"/>
+              </w:rPr>
+            </w:pPr>
+            <w:r>
+              <w:rPr>
+                <w:rFonts w:ascii="Times New Roman" w:hAnsi="Times New Roman" w:eastAsia="Times New Roman" w:cs="Times New Roman"/>
+                <w:color w:val="000000"/>
+                <w:sz w:val="24"/>
+                <w:szCs w:val="24"/>
+                <w:lang w:val="ru"/>
+              </w:rPr>
+              <w:t xml:space="preserve">ПК 3.1</w:t>
+            </w:r>
+          </w:p>
+        </w:tc>
+        <w:tc>
+          <w:tcPr>
+            <w:tcW w:w="3298" w:type="dxa"/>
+          </w:tcPr>
+          <w:vMerge w:val="restart"/>
+          <w:p>
+            <w:pPr>
+              <w:widowControl w:val="false"/>
+              <w:autoSpaceDE w:val="false"/>
+              <w:autoSpaceDN w:val="false"/>
+              <w:adjustRightInd w:val="false"/>
+              <w:spacing w:after="0" w:line="240" w:lineRule="auto"/>
+              <w:jc w:val="left"/>
+              <w:rPr>
+                <w:rFonts w:ascii="Times New Roman" w:hAnsi="Times New Roman" w:eastAsia="Times New Roman" w:cs="Times New Roman"/>
+                <w:color w:val="000000"/>
+                <w:sz w:val="24"/>
+                <w:szCs w:val="24"/>
+                <w:lang w:val="ru"/>
+              </w:rPr>
+            </w:pPr>
+            <w:r>
+              <w:rPr>
+                <w:rFonts w:ascii="Times New Roman" w:hAnsi="Times New Roman" w:eastAsia="Times New Roman" w:cs="Times New Roman"/>
+                <w:color w:val="000000"/>
+                <w:sz w:val="24"/>
+                <w:szCs w:val="24"/>
+                <w:lang w:val="ru"/>
+              </w:rPr>
+              <w:t xml:space="preserve">12</w:t>
+            </w:r>
+          </w:p>
+        </w:tc>
+        <w:tc>
+          <w:tcPr>
+            <w:tcW w:w="4482" w:type="dxa"/>
+          </w:tcPr>
+          <w:p>
+            <w:pPr>
+              <w:widowControl w:val="false"/>
+              <w:autoSpaceDE w:val="false"/>
+              <w:autoSpaceDN w:val="false"/>
+              <w:adjustRightInd w:val="false"/>
+              <w:spacing w:after="0" w:line="240" w:lineRule="auto"/>
+              <w:jc w:val="left"/>
+              <w:rPr>
+                <w:rFonts w:ascii="Times New Roman" w:hAnsi="Times New Roman" w:eastAsia="Times New Roman" w:cs="Times New Roman"/>
+                <w:color w:val="000000"/>
+                <w:sz w:val="24"/>
+                <w:szCs w:val="24"/>
+                <w:lang w:val="ru"/>
+              </w:rPr>
+            </w:pPr>
+            <w:r>
+              <w:rPr>
+                <w:b/>
+                <w:rFonts w:ascii="Times New Roman" w:hAnsi="Times New Roman" w:eastAsia="Times New Roman" w:cs="Times New Roman"/>
+                <w:color w:val="000000"/>
+                <w:sz w:val="24"/>
+                <w:szCs w:val="24"/>
+                <w:lang w:val="ru"/>
+              </w:rPr>
+              <w:t xml:space="preserve">Практический опыт: </w:t>
+            </w:r>
+            <w:r>
+              <w:rPr>
+                <w:rFonts w:ascii="Times New Roman" w:hAnsi="Times New Roman" w:eastAsia="Times New Roman" w:cs="Times New Roman"/>
+                <w:color w:val="000000"/>
+                <w:sz w:val="24"/>
+                <w:szCs w:val="24"/>
+                <w:lang w:val="ru"/>
+              </w:rPr>
+              <w:t xml:space="preserve">31234</w:t>
+            </w:r>
+          </w:p>
+        </w:tc>
+      </w:tr>
+      <w:tr>
+        <w:tc>
+          <w:tcPr>
+            <w:tcW w:w="1565" w:type="dxa"/>
+          </w:tcPr>
+          <w:vMerge/>
+          <w:p>
+            <w:pPr>
+              <w:widowControl w:val="false"/>
+              <w:autoSpaceDE w:val="false"/>
+              <w:autoSpaceDN w:val="false"/>
+              <w:adjustRightInd w:val="false"/>
+              <w:spacing w:after="0" w:line="240" w:lineRule="auto"/>
+              <w:jc w:val="left"/>
+              <w:rPr>
+                <w:rFonts w:ascii="Times New Roman" w:hAnsi="Times New Roman" w:eastAsia="Times New Roman" w:cs="Times New Roman"/>
+                <w:color w:val="000000"/>
+                <w:sz w:val="24"/>
+                <w:szCs w:val="24"/>
+                <w:lang w:val="ru"/>
+              </w:rPr>
+            </w:pPr>
+          </w:p>
+        </w:tc>
+        <w:tc>
+          <w:tcPr>
+            <w:tcW w:w="3298" w:type="dxa"/>
+          </w:tcPr>
+          <w:vMerge/>
+          <w:p>
+            <w:pPr>
+              <w:widowControl w:val="false"/>
+              <w:autoSpaceDE w:val="false"/>
+              <w:autoSpaceDN w:val="false"/>
+              <w:adjustRightInd w:val="false"/>
+              <w:spacing w:after="0" w:line="240" w:lineRule="auto"/>
+              <w:jc w:val="left"/>
+              <w:rPr>
+                <w:rFonts w:ascii="Times New Roman" w:hAnsi="Times New Roman" w:eastAsia="Times New Roman" w:cs="Times New Roman"/>
+                <w:color w:val="000000"/>
+                <w:sz w:val="24"/>
+                <w:szCs w:val="24"/>
+                <w:lang w:val="ru"/>
+              </w:rPr>
+            </w:pPr>
+          </w:p>
+        </w:tc>
+        <w:tc>
+          <w:tcPr>
+            <w:tcW w:w="4482" w:type="dxa"/>
+          </w:tcPr>
+          <w:p>
+            <w:pPr>
+              <w:widowControl w:val="false"/>
+              <w:autoSpaceDE w:val="false"/>
+              <w:autoSpaceDN w:val="false"/>
+              <w:adjustRightInd w:val="false"/>
+              <w:spacing w:after="0" w:line="240" w:lineRule="auto"/>
+              <w:jc w:val="left"/>
+              <w:rPr>
+                <w:rFonts w:ascii="Times New Roman" w:hAnsi="Times New Roman" w:eastAsia="Times New Roman" w:cs="Times New Roman"/>
+                <w:color w:val="000000"/>
+                <w:sz w:val="24"/>
+                <w:szCs w:val="24"/>
+                <w:lang w:val="ru"/>
+              </w:rPr>
+            </w:pPr>
+            <w:r>
+              <w:rPr>
+                <w:b/>
+                <w:rFonts w:ascii="Times New Roman" w:hAnsi="Times New Roman" w:eastAsia="Times New Roman" w:cs="Times New Roman"/>
+                <w:color w:val="000000"/>
+                <w:sz w:val="24"/>
+                <w:szCs w:val="24"/>
+                <w:lang w:val="ru"/>
+              </w:rPr>
+              <w:t xml:space="preserve">Умения: </w:t>
+            </w:r>
+            <w:r>
+              <w:rPr>
+                <w:rFonts w:ascii="Times New Roman" w:hAnsi="Times New Roman" w:eastAsia="Times New Roman" w:cs="Times New Roman"/>
+                <w:color w:val="000000"/>
+                <w:sz w:val="24"/>
+                <w:szCs w:val="24"/>
+                <w:lang w:val="ru"/>
+              </w:rPr>
+              <w:t xml:space="preserve">3213</w:t>
+            </w:r>
+          </w:p>
+        </w:tc>
+      </w:tr>
+      <w:tr>
+        <w:tc>
+          <w:tcPr>
+            <w:tcW w:w="1565" w:type="dxa"/>
+          </w:tcPr>
+          <w:vMerge/>
+          <w:p>
+            <w:pPr>
+              <w:widowControl w:val="false"/>
+              <w:autoSpaceDE w:val="false"/>
+              <w:autoSpaceDN w:val="false"/>
+              <w:adjustRightInd w:val="false"/>
+              <w:spacing w:after="0" w:line="240" w:lineRule="auto"/>
+              <w:jc w:val="left"/>
+              <w:rPr>
+                <w:rFonts w:ascii="Times New Roman" w:hAnsi="Times New Roman" w:eastAsia="Times New Roman" w:cs="Times New Roman"/>
+                <w:color w:val="000000"/>
+                <w:sz w:val="24"/>
+                <w:szCs w:val="24"/>
+                <w:lang w:val="ru"/>
+              </w:rPr>
+            </w:pPr>
+          </w:p>
+        </w:tc>
+        <w:tc>
+          <w:tcPr>
+            <w:tcW w:w="3298" w:type="dxa"/>
+          </w:tcPr>
+          <w:vMerge/>
+          <w:p>
+            <w:pPr>
+              <w:widowControl w:val="false"/>
+              <w:autoSpaceDE w:val="false"/>
+              <w:autoSpaceDN w:val="false"/>
+              <w:adjustRightInd w:val="false"/>
+              <w:spacing w:after="0" w:line="240" w:lineRule="auto"/>
+              <w:jc w:val="left"/>
+              <w:rPr>
+                <w:rFonts w:ascii="Times New Roman" w:hAnsi="Times New Roman" w:eastAsia="Times New Roman" w:cs="Times New Roman"/>
+                <w:color w:val="000000"/>
+                <w:sz w:val="24"/>
+                <w:szCs w:val="24"/>
+                <w:lang w:val="ru"/>
+              </w:rPr>
+            </w:pPr>
+          </w:p>
+        </w:tc>
+        <w:tc>
+          <w:tcPr>
+            <w:tcW w:w="4482" w:type="dxa"/>
+          </w:tcPr>
+          <w:p>
+            <w:pPr>
+              <w:widowControl w:val="false"/>
+              <w:autoSpaceDE w:val="false"/>
+              <w:autoSpaceDN w:val="false"/>
+              <w:adjustRightInd w:val="false"/>
+              <w:spacing w:after="0" w:line="240" w:lineRule="auto"/>
+              <w:jc w:val="left"/>
+              <w:rPr>
+                <w:rFonts w:ascii="Times New Roman" w:hAnsi="Times New Roman" w:eastAsia="Times New Roman" w:cs="Times New Roman"/>
+                <w:color w:val="000000"/>
+                <w:sz w:val="24"/>
+                <w:szCs w:val="24"/>
+                <w:lang w:val="ru"/>
+              </w:rPr>
+            </w:pPr>
+            <w:r>
+              <w:rPr>
+                <w:b/>
+                <w:rFonts w:ascii="Times New Roman" w:hAnsi="Times New Roman" w:eastAsia="Times New Roman" w:cs="Times New Roman"/>
+                <w:color w:val="000000"/>
+                <w:sz w:val="24"/>
+                <w:szCs w:val="24"/>
+                <w:lang w:val="ru"/>
+              </w:rPr>
+              <w:t xml:space="preserve">Знания: </w:t>
+            </w:r>
+            <w:r>
+              <w:rPr>
+                <w:rFonts w:ascii="Times New Roman" w:hAnsi="Times New Roman" w:eastAsia="Times New Roman" w:cs="Times New Roman"/>
+                <w:color w:val="000000"/>
+                <w:sz w:val="24"/>
+                <w:szCs w:val="24"/>
+                <w:lang w:val="ru"/>
+              </w:rPr>
+              <w:t xml:space="preserve">3</w:t>
+            </w:r>
           </w:p>
         </w:tc>
       </w:tr>
@@ -5966,7 +7453,7 @@
                 <w:szCs w:val="24"/>
                 <w:lang w:val="ru"/>
               </w:rPr>
-              <w:t xml:space="preserve">Тема 1.1. фыывфвыыв</w:t>
+              <w:t xml:space="preserve">Тема 1.1. </w:t>
             </w:r>
           </w:p>
         </w:tc>
@@ -6067,7 +7554,7 @@
                 <w:szCs w:val="24"/>
                 <w:lang w:val="ru"/>
               </w:rPr>
-              <w:t xml:space="preserve">12</w:t>
+              <w:t xml:space="preserve"/>
             </w:r>
           </w:p>
         </w:tc>
@@ -6117,1297 +7604,8 @@
                 <w:szCs w:val="24"/>
                 <w:lang w:val="ru"/>
               </w:rPr>
-              <w:t xml:space="preserve">2.</w:t>
-            </w:r>
-          </w:p>
-        </w:tc>
-      </w:tr>
-      <w:tr>
-        <w:tc>
-          <w:tcPr>
-            <w:tcW w:w="2235" w:type="dxa"/>
-          </w:tcPr>
-          <w:p>
-            <w:pPr>
-              <w:widowControl w:val="false"/>
-              <w:autoSpaceDE w:val="false"/>
-              <w:autoSpaceDN w:val="false"/>
-              <w:adjustRightInd w:val="false"/>
-              <w:spacing w:after="0" w:line="240" w:lineRule="auto"/>
-              <w:jc w:val="center"/>
-              <w:rPr>
-                <w:rFonts w:ascii="Times New Roman" w:hAnsi="Times New Roman" w:eastAsia="Times New Roman" w:cs="Times New Roman"/>
-                <w:color w:val="000000"/>
-                <w:sz w:val="24"/>
-                <w:szCs w:val="24"/>
-                <w:lang w:val="ru"/>
-              </w:rPr>
-              <w:tabs>
-                <w:tab w:val="left" w:pos="916"/>
-                <w:tab w:val="left" w:pos="1832"/>
-                <w:tab w:val="left" w:pos="2748"/>
-                <w:tab w:val="left" w:pos="3664"/>
-                <w:tab w:val="left" w:pos="4580"/>
-                <w:tab w:val="left" w:pos="5496"/>
-                <w:tab w:val="left" w:pos="6412"/>
-                <w:tab w:val="left" w:pos="7328"/>
-                <w:tab w:val="left" w:pos="8244"/>
-                <w:tab w:val="left" w:pos="9160"/>
-                <w:tab w:val="left" w:pos="10076"/>
-                <w:tab w:val="left" w:pos="10992"/>
-                <w:tab w:val="left" w:pos="11908"/>
-                <w:tab w:val="left" w:pos="12824"/>
-                <w:tab w:val="left" w:pos="13740"/>
-                <w:tab w:val="left" w:pos="14656"/>
-              </w:tabs>
-            </w:pPr>
-          </w:p>
-        </w:tc>
-        <w:tc>
-          <w:tcPr>
-            <w:tcW w:w="425" w:type="dxa"/>
-          </w:tcPr>
-          <w:p>
-            <w:pPr>
-              <w:widowControl w:val="false"/>
-              <w:autoSpaceDE w:val="false"/>
-              <w:autoSpaceDN w:val="false"/>
-              <w:adjustRightInd w:val="false"/>
-              <w:spacing w:after="0" w:line="240" w:lineRule="auto"/>
-              <w:jc w:val="center"/>
-              <w:rPr>
-                <w:rFonts w:ascii="Times New Roman" w:hAnsi="Times New Roman" w:eastAsia="Times New Roman" w:cs="Times New Roman"/>
-                <w:color w:val="000000"/>
-                <w:sz w:val="24"/>
-                <w:szCs w:val="24"/>
-                <w:lang w:val="ru"/>
-              </w:rPr>
-              <w:tabs>
-                <w:tab w:val="left" w:pos="916"/>
-                <w:tab w:val="left" w:pos="1832"/>
-                <w:tab w:val="left" w:pos="2748"/>
-                <w:tab w:val="left" w:pos="3664"/>
-                <w:tab w:val="left" w:pos="4580"/>
-                <w:tab w:val="left" w:pos="5496"/>
-                <w:tab w:val="left" w:pos="6412"/>
-                <w:tab w:val="left" w:pos="7328"/>
-                <w:tab w:val="left" w:pos="8244"/>
-                <w:tab w:val="left" w:pos="9160"/>
-                <w:tab w:val="left" w:pos="10076"/>
-                <w:tab w:val="left" w:pos="10992"/>
-                <w:tab w:val="left" w:pos="11908"/>
-                <w:tab w:val="left" w:pos="12824"/>
-                <w:tab w:val="left" w:pos="13740"/>
-                <w:tab w:val="left" w:pos="14656"/>
-              </w:tabs>
-            </w:pPr>
-            <w:r>
-              <w:rPr>
-                <w:rFonts w:ascii="Times New Roman" w:hAnsi="Times New Roman" w:eastAsia="Times New Roman" w:cs="Times New Roman"/>
-                <w:color w:val="000000"/>
-                <w:sz w:val="24"/>
-                <w:szCs w:val="24"/>
-                <w:lang w:val="ru"/>
-              </w:rPr>
-              <w:t xml:space="preserve">1</w:t>
-            </w:r>
-          </w:p>
-        </w:tc>
-        <w:tc>
-          <w:tcPr>
-            <w:tcW w:w="3544" w:type="dxa"/>
-          </w:tcPr>
-          <w:p>
-            <w:pPr>
-              <w:widowControl w:val="false"/>
-              <w:autoSpaceDE w:val="false"/>
-              <w:autoSpaceDN w:val="false"/>
-              <w:adjustRightInd w:val="false"/>
-              <w:spacing w:after="0" w:line="240" w:lineRule="auto"/>
-              <w:jc w:val="both"/>
-              <w:rPr>
-                <w:rFonts w:ascii="Times New Roman" w:hAnsi="Times New Roman" w:eastAsia="Times New Roman" w:cs="Times New Roman"/>
-                <w:color w:val="000000"/>
-                <w:sz w:val="24"/>
-                <w:szCs w:val="24"/>
-                <w:lang w:val="ru"/>
-              </w:rPr>
-              <w:tabs>
-                <w:tab w:val="left" w:pos="916"/>
-                <w:tab w:val="left" w:pos="1832"/>
-                <w:tab w:val="left" w:pos="2748"/>
-                <w:tab w:val="left" w:pos="3664"/>
-                <w:tab w:val="left" w:pos="4580"/>
-                <w:tab w:val="left" w:pos="5496"/>
-                <w:tab w:val="left" w:pos="6412"/>
-                <w:tab w:val="left" w:pos="7328"/>
-                <w:tab w:val="left" w:pos="8244"/>
-                <w:tab w:val="left" w:pos="9160"/>
-                <w:tab w:val="left" w:pos="10076"/>
-                <w:tab w:val="left" w:pos="10992"/>
-                <w:tab w:val="left" w:pos="11908"/>
-                <w:tab w:val="left" w:pos="12824"/>
-                <w:tab w:val="left" w:pos="13740"/>
-                <w:tab w:val="left" w:pos="14656"/>
-              </w:tabs>
-            </w:pPr>
-            <w:r>
-              <w:rPr>
-                <w:rFonts w:ascii="Times New Roman" w:hAnsi="Times New Roman" w:eastAsia="Times New Roman" w:cs="Times New Roman"/>
-                <w:color w:val="000000"/>
-                <w:sz w:val="24"/>
-                <w:szCs w:val="24"/>
-                <w:lang w:val="ru"/>
-              </w:rPr>
-              <w:t xml:space="preserve">фывфвы</w:t>
-            </w:r>
-          </w:p>
-        </w:tc>
-        <w:tc>
-          <w:tcPr>
-            <w:tcW w:w="992" w:type="dxa"/>
-          </w:tcPr>
-          <w:p>
-            <w:pPr>
-              <w:widowControl w:val="false"/>
-              <w:autoSpaceDE w:val="false"/>
-              <w:autoSpaceDN w:val="false"/>
-              <w:adjustRightInd w:val="false"/>
-              <w:spacing w:after="0" w:line="240" w:lineRule="auto"/>
-              <w:jc w:val="center"/>
-              <w:rPr>
-                <w:rFonts w:ascii="Times New Roman" w:hAnsi="Times New Roman" w:eastAsia="Times New Roman" w:cs="Times New Roman"/>
-                <w:color w:val="000000"/>
-                <w:sz w:val="24"/>
-                <w:szCs w:val="24"/>
-                <w:lang w:val="ru"/>
-              </w:rPr>
-              <w:tabs>
-                <w:tab w:val="left" w:pos="916"/>
-                <w:tab w:val="left" w:pos="1832"/>
-                <w:tab w:val="left" w:pos="2748"/>
-                <w:tab w:val="left" w:pos="3664"/>
-                <w:tab w:val="left" w:pos="4580"/>
-                <w:tab w:val="left" w:pos="5496"/>
-                <w:tab w:val="left" w:pos="6412"/>
-                <w:tab w:val="left" w:pos="7328"/>
-                <w:tab w:val="left" w:pos="8244"/>
-                <w:tab w:val="left" w:pos="9160"/>
-                <w:tab w:val="left" w:pos="10076"/>
-                <w:tab w:val="left" w:pos="10992"/>
-                <w:tab w:val="left" w:pos="11908"/>
-                <w:tab w:val="left" w:pos="12824"/>
-                <w:tab w:val="left" w:pos="13740"/>
-                <w:tab w:val="left" w:pos="14656"/>
-              </w:tabs>
-            </w:pPr>
-            <w:r>
-              <w:rPr>
-                <w:rFonts w:ascii="Times New Roman" w:hAnsi="Times New Roman" w:eastAsia="Times New Roman" w:cs="Times New Roman"/>
-                <w:color w:val="000000"/>
-                <w:sz w:val="24"/>
-                <w:szCs w:val="24"/>
-                <w:lang w:val="ru"/>
-              </w:rPr>
-              <w:t xml:space="preserve">1</w:t>
-            </w:r>
-          </w:p>
-        </w:tc>
-        <w:tc>
-          <w:tcPr>
-            <w:tcW w:w="2551" w:type="dxa"/>
-          </w:tcPr>
-          <w:p>
-            <w:pPr>
-              <w:widowControl w:val="false"/>
-              <w:autoSpaceDE w:val="false"/>
-              <w:autoSpaceDN w:val="false"/>
-              <w:adjustRightInd w:val="false"/>
-              <w:spacing w:after="0" w:line="240" w:lineRule="auto"/>
-              <w:jc w:val="center"/>
-              <w:rPr>
-                <w:rFonts w:ascii="Times New Roman" w:hAnsi="Times New Roman" w:eastAsia="Times New Roman" w:cs="Times New Roman"/>
-                <w:color w:val="000000"/>
-                <w:sz w:val="24"/>
-                <w:szCs w:val="24"/>
-                <w:lang w:val="ru"/>
-              </w:rPr>
-              <w:tabs>
-                <w:tab w:val="left" w:pos="916"/>
-                <w:tab w:val="left" w:pos="1832"/>
-                <w:tab w:val="left" w:pos="2748"/>
-                <w:tab w:val="left" w:pos="3664"/>
-                <w:tab w:val="left" w:pos="4580"/>
-                <w:tab w:val="left" w:pos="5496"/>
-                <w:tab w:val="left" w:pos="6412"/>
-                <w:tab w:val="left" w:pos="7328"/>
-                <w:tab w:val="left" w:pos="8244"/>
-                <w:tab w:val="left" w:pos="9160"/>
-                <w:tab w:val="left" w:pos="10076"/>
-                <w:tab w:val="left" w:pos="10992"/>
-                <w:tab w:val="left" w:pos="11908"/>
-                <w:tab w:val="left" w:pos="12824"/>
-                <w:tab w:val="left" w:pos="13740"/>
-                <w:tab w:val="left" w:pos="14656"/>
-              </w:tabs>
-            </w:pPr>
-          </w:p>
-        </w:tc>
-      </w:tr>
-      <w:tr>
-        <w:tc>
-          <w:tcPr>
-            <w:tcW w:w="2235" w:type="dxa"/>
-          </w:tcPr>
-          <w:p>
-            <w:pPr>
-              <w:widowControl w:val="false"/>
-              <w:autoSpaceDE w:val="false"/>
-              <w:autoSpaceDN w:val="false"/>
-              <w:adjustRightInd w:val="false"/>
-              <w:spacing w:after="0" w:line="240" w:lineRule="auto"/>
-              <w:jc w:val="center"/>
-              <w:rPr>
-                <w:rFonts w:ascii="Times New Roman" w:hAnsi="Times New Roman" w:eastAsia="Times New Roman" w:cs="Times New Roman"/>
-                <w:color w:val="000000"/>
-                <w:sz w:val="24"/>
-                <w:szCs w:val="24"/>
-                <w:lang w:val="ru"/>
-              </w:rPr>
-              <w:tabs>
-                <w:tab w:val="left" w:pos="916"/>
-                <w:tab w:val="left" w:pos="1832"/>
-                <w:tab w:val="left" w:pos="2748"/>
-                <w:tab w:val="left" w:pos="3664"/>
-                <w:tab w:val="left" w:pos="4580"/>
-                <w:tab w:val="left" w:pos="5496"/>
-                <w:tab w:val="left" w:pos="6412"/>
-                <w:tab w:val="left" w:pos="7328"/>
-                <w:tab w:val="left" w:pos="8244"/>
-                <w:tab w:val="left" w:pos="9160"/>
-                <w:tab w:val="left" w:pos="10076"/>
-                <w:tab w:val="left" w:pos="10992"/>
-                <w:tab w:val="left" w:pos="11908"/>
-                <w:tab w:val="left" w:pos="12824"/>
-                <w:tab w:val="left" w:pos="13740"/>
-                <w:tab w:val="left" w:pos="14656"/>
-              </w:tabs>
-            </w:pPr>
-          </w:p>
-        </w:tc>
-        <w:tc>
-          <w:tcPr>
-            <w:tcW w:w="425" w:type="dxa"/>
-          </w:tcPr>
-          <w:p>
-            <w:pPr>
-              <w:widowControl w:val="false"/>
-              <w:autoSpaceDE w:val="false"/>
-              <w:autoSpaceDN w:val="false"/>
-              <w:adjustRightInd w:val="false"/>
-              <w:spacing w:after="0" w:line="240" w:lineRule="auto"/>
-              <w:jc w:val="center"/>
-              <w:rPr>
-                <w:rFonts w:ascii="Times New Roman" w:hAnsi="Times New Roman" w:eastAsia="Times New Roman" w:cs="Times New Roman"/>
-                <w:color w:val="000000"/>
-                <w:sz w:val="24"/>
-                <w:szCs w:val="24"/>
-                <w:lang w:val="ru"/>
-              </w:rPr>
-              <w:tabs>
-                <w:tab w:val="left" w:pos="916"/>
-                <w:tab w:val="left" w:pos="1832"/>
-                <w:tab w:val="left" w:pos="2748"/>
-                <w:tab w:val="left" w:pos="3664"/>
-                <w:tab w:val="left" w:pos="4580"/>
-                <w:tab w:val="left" w:pos="5496"/>
-                <w:tab w:val="left" w:pos="6412"/>
-                <w:tab w:val="left" w:pos="7328"/>
-                <w:tab w:val="left" w:pos="8244"/>
-                <w:tab w:val="left" w:pos="9160"/>
-                <w:tab w:val="left" w:pos="10076"/>
-                <w:tab w:val="left" w:pos="10992"/>
-                <w:tab w:val="left" w:pos="11908"/>
-                <w:tab w:val="left" w:pos="12824"/>
-                <w:tab w:val="left" w:pos="13740"/>
-                <w:tab w:val="left" w:pos="14656"/>
-              </w:tabs>
-            </w:pPr>
-            <w:r>
-              <w:rPr>
-                <w:rFonts w:ascii="Times New Roman" w:hAnsi="Times New Roman" w:eastAsia="Times New Roman" w:cs="Times New Roman"/>
-                <w:color w:val="000000"/>
-                <w:sz w:val="24"/>
-                <w:szCs w:val="24"/>
-                <w:lang w:val="ru"/>
-              </w:rPr>
-              <w:t xml:space="preserve">2</w:t>
-            </w:r>
-          </w:p>
-        </w:tc>
-        <w:tc>
-          <w:tcPr>
-            <w:tcW w:w="3544" w:type="dxa"/>
-          </w:tcPr>
-          <w:p>
-            <w:pPr>
-              <w:widowControl w:val="false"/>
-              <w:autoSpaceDE w:val="false"/>
-              <w:autoSpaceDN w:val="false"/>
-              <w:adjustRightInd w:val="false"/>
-              <w:spacing w:after="0" w:line="240" w:lineRule="auto"/>
-              <w:jc w:val="both"/>
-              <w:rPr>
-                <w:rFonts w:ascii="Times New Roman" w:hAnsi="Times New Roman" w:eastAsia="Times New Roman" w:cs="Times New Roman"/>
-                <w:color w:val="000000"/>
-                <w:sz w:val="24"/>
-                <w:szCs w:val="24"/>
-                <w:lang w:val="ru"/>
-              </w:rPr>
-              <w:tabs>
-                <w:tab w:val="left" w:pos="916"/>
-                <w:tab w:val="left" w:pos="1832"/>
-                <w:tab w:val="left" w:pos="2748"/>
-                <w:tab w:val="left" w:pos="3664"/>
-                <w:tab w:val="left" w:pos="4580"/>
-                <w:tab w:val="left" w:pos="5496"/>
-                <w:tab w:val="left" w:pos="6412"/>
-                <w:tab w:val="left" w:pos="7328"/>
-                <w:tab w:val="left" w:pos="8244"/>
-                <w:tab w:val="left" w:pos="9160"/>
-                <w:tab w:val="left" w:pos="10076"/>
-                <w:tab w:val="left" w:pos="10992"/>
-                <w:tab w:val="left" w:pos="11908"/>
-                <w:tab w:val="left" w:pos="12824"/>
-                <w:tab w:val="left" w:pos="13740"/>
-                <w:tab w:val="left" w:pos="14656"/>
-              </w:tabs>
-            </w:pPr>
-            <w:r>
-              <w:rPr>
-                <w:rFonts w:ascii="Times New Roman" w:hAnsi="Times New Roman" w:eastAsia="Times New Roman" w:cs="Times New Roman"/>
-                <w:color w:val="000000"/>
-                <w:sz w:val="24"/>
-                <w:szCs w:val="24"/>
-                <w:lang w:val="ru"/>
-              </w:rPr>
-              <w:t xml:space="preserve">фывфвы</w:t>
-            </w:r>
-          </w:p>
-        </w:tc>
-        <w:tc>
-          <w:tcPr>
-            <w:tcW w:w="992" w:type="dxa"/>
-          </w:tcPr>
-          <w:p>
-            <w:pPr>
-              <w:widowControl w:val="false"/>
-              <w:autoSpaceDE w:val="false"/>
-              <w:autoSpaceDN w:val="false"/>
-              <w:adjustRightInd w:val="false"/>
-              <w:spacing w:after="0" w:line="240" w:lineRule="auto"/>
-              <w:jc w:val="center"/>
-              <w:rPr>
-                <w:rFonts w:ascii="Times New Roman" w:hAnsi="Times New Roman" w:eastAsia="Times New Roman" w:cs="Times New Roman"/>
-                <w:color w:val="000000"/>
-                <w:sz w:val="24"/>
-                <w:szCs w:val="24"/>
-                <w:lang w:val="ru"/>
-              </w:rPr>
-              <w:tabs>
-                <w:tab w:val="left" w:pos="916"/>
-                <w:tab w:val="left" w:pos="1832"/>
-                <w:tab w:val="left" w:pos="2748"/>
-                <w:tab w:val="left" w:pos="3664"/>
-                <w:tab w:val="left" w:pos="4580"/>
-                <w:tab w:val="left" w:pos="5496"/>
-                <w:tab w:val="left" w:pos="6412"/>
-                <w:tab w:val="left" w:pos="7328"/>
-                <w:tab w:val="left" w:pos="8244"/>
-                <w:tab w:val="left" w:pos="9160"/>
-                <w:tab w:val="left" w:pos="10076"/>
-                <w:tab w:val="left" w:pos="10992"/>
-                <w:tab w:val="left" w:pos="11908"/>
-                <w:tab w:val="left" w:pos="12824"/>
-                <w:tab w:val="left" w:pos="13740"/>
-                <w:tab w:val="left" w:pos="14656"/>
-              </w:tabs>
-            </w:pPr>
-            <w:r>
-              <w:rPr>
-                <w:rFonts w:ascii="Times New Roman" w:hAnsi="Times New Roman" w:eastAsia="Times New Roman" w:cs="Times New Roman"/>
-                <w:color w:val="000000"/>
-                <w:sz w:val="24"/>
-                <w:szCs w:val="24"/>
-                <w:lang w:val="ru"/>
-              </w:rPr>
-              <w:t xml:space="preserve">1</w:t>
-            </w:r>
-          </w:p>
-        </w:tc>
-        <w:tc>
-          <w:tcPr>
-            <w:tcW w:w="2551" w:type="dxa"/>
-          </w:tcPr>
-          <w:p>
-            <w:pPr>
-              <w:widowControl w:val="false"/>
-              <w:autoSpaceDE w:val="false"/>
-              <w:autoSpaceDN w:val="false"/>
-              <w:adjustRightInd w:val="false"/>
-              <w:spacing w:after="0" w:line="240" w:lineRule="auto"/>
-              <w:jc w:val="center"/>
-              <w:rPr>
-                <w:rFonts w:ascii="Times New Roman" w:hAnsi="Times New Roman" w:eastAsia="Times New Roman" w:cs="Times New Roman"/>
-                <w:color w:val="000000"/>
-                <w:sz w:val="24"/>
-                <w:szCs w:val="24"/>
-                <w:lang w:val="ru"/>
-              </w:rPr>
-              <w:tabs>
-                <w:tab w:val="left" w:pos="916"/>
-                <w:tab w:val="left" w:pos="1832"/>
-                <w:tab w:val="left" w:pos="2748"/>
-                <w:tab w:val="left" w:pos="3664"/>
-                <w:tab w:val="left" w:pos="4580"/>
-                <w:tab w:val="left" w:pos="5496"/>
-                <w:tab w:val="left" w:pos="6412"/>
-                <w:tab w:val="left" w:pos="7328"/>
-                <w:tab w:val="left" w:pos="8244"/>
-                <w:tab w:val="left" w:pos="9160"/>
-                <w:tab w:val="left" w:pos="10076"/>
-                <w:tab w:val="left" w:pos="10992"/>
-                <w:tab w:val="left" w:pos="11908"/>
-                <w:tab w:val="left" w:pos="12824"/>
-                <w:tab w:val="left" w:pos="13740"/>
-                <w:tab w:val="left" w:pos="14656"/>
-              </w:tabs>
-            </w:pPr>
-          </w:p>
-        </w:tc>
-      </w:tr>
-      <w:tr>
-        <w:tc>
-          <w:tcPr>
-            <w:tcW w:w="2235" w:type="dxa"/>
-          </w:tcPr>
-          <w:p>
-            <w:pPr>
-              <w:widowControl w:val="false"/>
-              <w:autoSpaceDE w:val="false"/>
-              <w:autoSpaceDN w:val="false"/>
-              <w:adjustRightInd w:val="false"/>
-              <w:spacing w:after="0" w:line="240" w:lineRule="auto"/>
-              <w:jc w:val="center"/>
-              <w:rPr>
-                <w:rFonts w:ascii="Times New Roman" w:hAnsi="Times New Roman" w:eastAsia="Times New Roman" w:cs="Times New Roman"/>
-                <w:color w:val="000000"/>
-                <w:sz w:val="24"/>
-                <w:szCs w:val="24"/>
-                <w:lang w:val="ru"/>
-              </w:rPr>
-              <w:tabs>
-                <w:tab w:val="left" w:pos="916"/>
-                <w:tab w:val="left" w:pos="1832"/>
-                <w:tab w:val="left" w:pos="2748"/>
-                <w:tab w:val="left" w:pos="3664"/>
-                <w:tab w:val="left" w:pos="4580"/>
-                <w:tab w:val="left" w:pos="5496"/>
-                <w:tab w:val="left" w:pos="6412"/>
-                <w:tab w:val="left" w:pos="7328"/>
-                <w:tab w:val="left" w:pos="8244"/>
-                <w:tab w:val="left" w:pos="9160"/>
-                <w:tab w:val="left" w:pos="10076"/>
-                <w:tab w:val="left" w:pos="10992"/>
-                <w:tab w:val="left" w:pos="11908"/>
-                <w:tab w:val="left" w:pos="12824"/>
-                <w:tab w:val="left" w:pos="13740"/>
-                <w:tab w:val="left" w:pos="14656"/>
-              </w:tabs>
-            </w:pPr>
-            <w:r>
-              <w:rPr>
-                <w:b/>
-                <w:rFonts w:ascii="Times New Roman" w:hAnsi="Times New Roman" w:eastAsia="Times New Roman" w:cs="Times New Roman"/>
-                <w:color w:val="000000"/>
-                <w:sz w:val="24"/>
-                <w:szCs w:val="24"/>
-                <w:lang w:val="ru"/>
-              </w:rPr>
-              <w:t xml:space="preserve">Тема 1.2. фвыфвфывфывфы</w:t>
-            </w:r>
-          </w:p>
-        </w:tc>
-        <w:tc>
-          <w:tcPr>
-            <w:tcW w:w="3969" w:type="dxa"/>
-          </w:tcPr>
-          <w:gridSpan w:val="2"/>
-          <w:p>
-            <w:pPr>
-              <w:widowControl w:val="false"/>
-              <w:autoSpaceDE w:val="false"/>
-              <w:autoSpaceDN w:val="false"/>
-              <w:adjustRightInd w:val="false"/>
-              <w:spacing w:after="0" w:line="240" w:lineRule="auto"/>
-              <w:jc w:val="both"/>
-              <w:rPr>
-                <w:rFonts w:ascii="Times New Roman" w:hAnsi="Times New Roman" w:eastAsia="Times New Roman" w:cs="Times New Roman"/>
-                <w:color w:val="000000"/>
-                <w:sz w:val="24"/>
-                <w:szCs w:val="24"/>
-                <w:lang w:val="ru"/>
-              </w:rPr>
-              <w:tabs>
-                <w:tab w:val="left" w:pos="916"/>
-                <w:tab w:val="left" w:pos="1832"/>
-                <w:tab w:val="left" w:pos="2748"/>
-                <w:tab w:val="left" w:pos="3664"/>
-                <w:tab w:val="left" w:pos="4580"/>
-                <w:tab w:val="left" w:pos="5496"/>
-                <w:tab w:val="left" w:pos="6412"/>
-                <w:tab w:val="left" w:pos="7328"/>
-                <w:tab w:val="left" w:pos="8244"/>
-                <w:tab w:val="left" w:pos="9160"/>
-                <w:tab w:val="left" w:pos="10076"/>
-                <w:tab w:val="left" w:pos="10992"/>
-                <w:tab w:val="left" w:pos="11908"/>
-                <w:tab w:val="left" w:pos="12824"/>
-                <w:tab w:val="left" w:pos="13740"/>
-                <w:tab w:val="left" w:pos="14656"/>
-              </w:tabs>
-            </w:pPr>
-            <w:r>
-              <w:rPr>
-                <w:rFonts w:ascii="Times New Roman" w:hAnsi="Times New Roman" w:eastAsia="Times New Roman" w:cs="Times New Roman"/>
-                <w:color w:val="000000"/>
-                <w:sz w:val="24"/>
-                <w:szCs w:val="24"/>
-                <w:lang w:val="ru"/>
-              </w:rPr>
-              <w:t xml:space="preserve">Содержание учебного материала</w:t>
-            </w:r>
-          </w:p>
-        </w:tc>
-        <w:tc>
-          <w:tcPr>
-            <w:tcW w:w="992" w:type="dxa"/>
-          </w:tcPr>
-          <w:p>
-            <w:pPr>
-              <w:widowControl w:val="false"/>
-              <w:autoSpaceDE w:val="false"/>
-              <w:autoSpaceDN w:val="false"/>
-              <w:adjustRightInd w:val="false"/>
-              <w:spacing w:after="0" w:line="240" w:lineRule="auto"/>
-              <w:jc w:val="center"/>
-              <w:rPr>
-                <w:rFonts w:ascii="Times New Roman" w:hAnsi="Times New Roman" w:eastAsia="Times New Roman" w:cs="Times New Roman"/>
-                <w:color w:val="000000"/>
-                <w:sz w:val="24"/>
-                <w:szCs w:val="24"/>
-                <w:lang w:val="ru"/>
-              </w:rPr>
-              <w:tabs>
-                <w:tab w:val="left" w:pos="916"/>
-                <w:tab w:val="left" w:pos="1832"/>
-                <w:tab w:val="left" w:pos="2748"/>
-                <w:tab w:val="left" w:pos="3664"/>
-                <w:tab w:val="left" w:pos="4580"/>
-                <w:tab w:val="left" w:pos="5496"/>
-                <w:tab w:val="left" w:pos="6412"/>
-                <w:tab w:val="left" w:pos="7328"/>
-                <w:tab w:val="left" w:pos="8244"/>
-                <w:tab w:val="left" w:pos="9160"/>
-                <w:tab w:val="left" w:pos="10076"/>
-                <w:tab w:val="left" w:pos="10992"/>
-                <w:tab w:val="left" w:pos="11908"/>
-                <w:tab w:val="left" w:pos="12824"/>
-                <w:tab w:val="left" w:pos="13740"/>
-                <w:tab w:val="left" w:pos="14656"/>
-              </w:tabs>
-            </w:pPr>
-            <w:r>
-              <w:rPr>
-                <w:rFonts w:ascii="Times New Roman" w:hAnsi="Times New Roman" w:eastAsia="Times New Roman" w:cs="Times New Roman"/>
-                <w:color w:val="000000"/>
-                <w:sz w:val="24"/>
-                <w:szCs w:val="24"/>
-                <w:lang w:val="ru"/>
-              </w:rPr>
-              <w:t xml:space="preserve">1</w:t>
-            </w:r>
-          </w:p>
-        </w:tc>
-        <w:tc>
-          <w:tcPr>
-            <w:tcW w:w="2551" w:type="dxa"/>
-          </w:tcPr>
-          <w:p>
-            <w:pPr>
-              <w:widowControl w:val="false"/>
-              <w:autoSpaceDE w:val="false"/>
-              <w:autoSpaceDN w:val="false"/>
-              <w:adjustRightInd w:val="false"/>
-              <w:spacing w:after="0" w:line="240" w:lineRule="auto"/>
-              <w:jc w:val="center"/>
-              <w:rPr>
-                <w:rFonts w:ascii="Times New Roman" w:hAnsi="Times New Roman" w:eastAsia="Times New Roman" w:cs="Times New Roman"/>
-                <w:color w:val="000000"/>
-                <w:sz w:val="24"/>
-                <w:szCs w:val="24"/>
-                <w:lang w:val="ru"/>
-              </w:rPr>
-              <w:tabs>
-                <w:tab w:val="left" w:pos="916"/>
-                <w:tab w:val="left" w:pos="1832"/>
-                <w:tab w:val="left" w:pos="2748"/>
-                <w:tab w:val="left" w:pos="3664"/>
-                <w:tab w:val="left" w:pos="4580"/>
-                <w:tab w:val="left" w:pos="5496"/>
-                <w:tab w:val="left" w:pos="6412"/>
-                <w:tab w:val="left" w:pos="7328"/>
-                <w:tab w:val="left" w:pos="8244"/>
-                <w:tab w:val="left" w:pos="9160"/>
-                <w:tab w:val="left" w:pos="10076"/>
-                <w:tab w:val="left" w:pos="10992"/>
-                <w:tab w:val="left" w:pos="11908"/>
-                <w:tab w:val="left" w:pos="12824"/>
-                <w:tab w:val="left" w:pos="13740"/>
-                <w:tab w:val="left" w:pos="14656"/>
-              </w:tabs>
-            </w:pPr>
-            <w:r>
-              <w:rPr>
-                <w:rFonts w:ascii="Times New Roman" w:hAnsi="Times New Roman" w:eastAsia="Times New Roman" w:cs="Times New Roman"/>
-                <w:color w:val="000000"/>
-                <w:sz w:val="24"/>
-                <w:szCs w:val="24"/>
-                <w:lang w:val="ru"/>
-              </w:rPr>
-              <w:t xml:space="preserve">3.</w:t>
-            </w:r>
-          </w:p>
-        </w:tc>
-      </w:tr>
-      <w:tr>
-        <w:tc>
-          <w:tcPr>
-            <w:tcW w:w="2235" w:type="dxa"/>
-          </w:tcPr>
-          <w:p>
-            <w:pPr>
-              <w:widowControl w:val="false"/>
-              <w:autoSpaceDE w:val="false"/>
-              <w:autoSpaceDN w:val="false"/>
-              <w:adjustRightInd w:val="false"/>
-              <w:spacing w:after="0" w:line="240" w:lineRule="auto"/>
-              <w:jc w:val="left"/>
-              <w:rPr>
-                <w:rFonts w:ascii="Times New Roman" w:hAnsi="Times New Roman" w:eastAsia="Times New Roman" w:cs="Times New Roman"/>
-                <w:color w:val="000000"/>
-                <w:sz w:val="24"/>
-                <w:szCs w:val="24"/>
-                <w:lang w:val="ru"/>
-              </w:rPr>
-              <w:tabs>
-                <w:tab w:val="left" w:pos="916"/>
-                <w:tab w:val="left" w:pos="1832"/>
-                <w:tab w:val="left" w:pos="2748"/>
-                <w:tab w:val="left" w:pos="3664"/>
-                <w:tab w:val="left" w:pos="4580"/>
-                <w:tab w:val="left" w:pos="5496"/>
-                <w:tab w:val="left" w:pos="6412"/>
-                <w:tab w:val="left" w:pos="7328"/>
-                <w:tab w:val="left" w:pos="8244"/>
-                <w:tab w:val="left" w:pos="9160"/>
-                <w:tab w:val="left" w:pos="10076"/>
-                <w:tab w:val="left" w:pos="10992"/>
-                <w:tab w:val="left" w:pos="11908"/>
-                <w:tab w:val="left" w:pos="12824"/>
-                <w:tab w:val="left" w:pos="13740"/>
-                <w:tab w:val="left" w:pos="14656"/>
-              </w:tabs>
-            </w:pPr>
-            <w:r>
-              <w:rPr>
-                <w:b/>
-                <w:rFonts w:ascii="Times New Roman" w:hAnsi="Times New Roman" w:eastAsia="Times New Roman" w:cs="Times New Roman"/>
-                <w:color w:val="000000"/>
-                <w:sz w:val="24"/>
-                <w:szCs w:val="24"/>
-                <w:lang w:val="ru"/>
-              </w:rPr>
-              <w:t xml:space="preserve">Раздел 2. </w:t>
-            </w:r>
-          </w:p>
-        </w:tc>
-        <w:tc>
-          <w:tcPr>
-            <w:tcW w:w="3969" w:type="dxa"/>
-          </w:tcPr>
-          <w:gridSpan w:val="2"/>
-          <w:p>
-            <w:pPr>
-              <w:widowControl w:val="false"/>
-              <w:autoSpaceDE w:val="false"/>
-              <w:autoSpaceDN w:val="false"/>
-              <w:adjustRightInd w:val="false"/>
-              <w:spacing w:after="0" w:line="240" w:lineRule="auto"/>
-              <w:jc w:val="both"/>
-              <w:rPr>
-                <w:rFonts w:ascii="Times New Roman" w:hAnsi="Times New Roman" w:eastAsia="Times New Roman" w:cs="Times New Roman"/>
-                <w:color w:val="000000"/>
-                <w:sz w:val="24"/>
-                <w:szCs w:val="24"/>
-                <w:lang w:val="ru"/>
-              </w:rPr>
-              <w:tabs>
-                <w:tab w:val="left" w:pos="916"/>
-                <w:tab w:val="left" w:pos="1832"/>
-                <w:tab w:val="left" w:pos="2748"/>
-                <w:tab w:val="left" w:pos="3664"/>
-                <w:tab w:val="left" w:pos="4580"/>
-                <w:tab w:val="left" w:pos="5496"/>
-                <w:tab w:val="left" w:pos="6412"/>
-                <w:tab w:val="left" w:pos="7328"/>
-                <w:tab w:val="left" w:pos="8244"/>
-                <w:tab w:val="left" w:pos="9160"/>
-                <w:tab w:val="left" w:pos="10076"/>
-                <w:tab w:val="left" w:pos="10992"/>
-                <w:tab w:val="left" w:pos="11908"/>
-                <w:tab w:val="left" w:pos="12824"/>
-                <w:tab w:val="left" w:pos="13740"/>
-                <w:tab w:val="left" w:pos="14656"/>
-              </w:tabs>
-            </w:pPr>
-          </w:p>
-        </w:tc>
-        <w:tc>
-          <w:tcPr>
-            <w:tcW w:w="992" w:type="dxa"/>
-          </w:tcPr>
-          <w:p>
-            <w:pPr>
-              <w:widowControl w:val="false"/>
-              <w:autoSpaceDE w:val="false"/>
-              <w:autoSpaceDN w:val="false"/>
-              <w:adjustRightInd w:val="false"/>
-              <w:spacing w:after="0" w:line="240" w:lineRule="auto"/>
-              <w:jc w:val="center"/>
-              <w:rPr>
-                <w:rFonts w:ascii="Times New Roman" w:hAnsi="Times New Roman" w:eastAsia="Times New Roman" w:cs="Times New Roman"/>
-                <w:color w:val="000000"/>
-                <w:sz w:val="24"/>
-                <w:szCs w:val="24"/>
-                <w:lang w:val="ru"/>
-              </w:rPr>
-              <w:tabs>
-                <w:tab w:val="left" w:pos="916"/>
-                <w:tab w:val="left" w:pos="1832"/>
-                <w:tab w:val="left" w:pos="2748"/>
-                <w:tab w:val="left" w:pos="3664"/>
-                <w:tab w:val="left" w:pos="4580"/>
-                <w:tab w:val="left" w:pos="5496"/>
-                <w:tab w:val="left" w:pos="6412"/>
-                <w:tab w:val="left" w:pos="7328"/>
-                <w:tab w:val="left" w:pos="8244"/>
-                <w:tab w:val="left" w:pos="9160"/>
-                <w:tab w:val="left" w:pos="10076"/>
-                <w:tab w:val="left" w:pos="10992"/>
-                <w:tab w:val="left" w:pos="11908"/>
-                <w:tab w:val="left" w:pos="12824"/>
-                <w:tab w:val="left" w:pos="13740"/>
-                <w:tab w:val="left" w:pos="14656"/>
-              </w:tabs>
-            </w:pPr>
-            <w:r>
-              <w:rPr>
-                <w:b/>
-                <w:rFonts w:ascii="Times New Roman" w:hAnsi="Times New Roman" w:eastAsia="Times New Roman" w:cs="Times New Roman"/>
-                <w:color w:val="000000"/>
-                <w:sz w:val="24"/>
-                <w:szCs w:val="24"/>
-                <w:lang w:val="ru"/>
-              </w:rPr>
               <w:t xml:space="preserve"/>
             </w:r>
-          </w:p>
-        </w:tc>
-        <w:tc>
-          <w:tcPr>
-            <w:tcW w:w="2551" w:type="dxa"/>
-          </w:tcPr>
-          <w:p>
-            <w:pPr>
-              <w:widowControl w:val="false"/>
-              <w:autoSpaceDE w:val="false"/>
-              <w:autoSpaceDN w:val="false"/>
-              <w:adjustRightInd w:val="false"/>
-              <w:spacing w:after="0" w:line="240" w:lineRule="auto"/>
-              <w:jc w:val="center"/>
-              <w:rPr>
-                <w:rFonts w:ascii="Times New Roman" w:hAnsi="Times New Roman" w:eastAsia="Times New Roman" w:cs="Times New Roman"/>
-                <w:color w:val="000000"/>
-                <w:sz w:val="24"/>
-                <w:szCs w:val="24"/>
-                <w:lang w:val="ru"/>
-              </w:rPr>
-              <w:tabs>
-                <w:tab w:val="left" w:pos="916"/>
-                <w:tab w:val="left" w:pos="1832"/>
-                <w:tab w:val="left" w:pos="2748"/>
-                <w:tab w:val="left" w:pos="3664"/>
-                <w:tab w:val="left" w:pos="4580"/>
-                <w:tab w:val="left" w:pos="5496"/>
-                <w:tab w:val="left" w:pos="6412"/>
-                <w:tab w:val="left" w:pos="7328"/>
-                <w:tab w:val="left" w:pos="8244"/>
-                <w:tab w:val="left" w:pos="9160"/>
-                <w:tab w:val="left" w:pos="10076"/>
-                <w:tab w:val="left" w:pos="10992"/>
-                <w:tab w:val="left" w:pos="11908"/>
-                <w:tab w:val="left" w:pos="12824"/>
-                <w:tab w:val="left" w:pos="13740"/>
-                <w:tab w:val="left" w:pos="14656"/>
-              </w:tabs>
-            </w:pPr>
-          </w:p>
-        </w:tc>
-      </w:tr>
-      <w:tr>
-        <w:tc>
-          <w:tcPr>
-            <w:tcW w:w="2235" w:type="dxa"/>
-          </w:tcPr>
-          <w:p>
-            <w:pPr>
-              <w:widowControl w:val="false"/>
-              <w:autoSpaceDE w:val="false"/>
-              <w:autoSpaceDN w:val="false"/>
-              <w:adjustRightInd w:val="false"/>
-              <w:spacing w:after="0" w:line="240" w:lineRule="auto"/>
-              <w:jc w:val="center"/>
-              <w:rPr>
-                <w:rFonts w:ascii="Times New Roman" w:hAnsi="Times New Roman" w:eastAsia="Times New Roman" w:cs="Times New Roman"/>
-                <w:color w:val="000000"/>
-                <w:sz w:val="24"/>
-                <w:szCs w:val="24"/>
-                <w:lang w:val="ru"/>
-              </w:rPr>
-              <w:tabs>
-                <w:tab w:val="left" w:pos="916"/>
-                <w:tab w:val="left" w:pos="1832"/>
-                <w:tab w:val="left" w:pos="2748"/>
-                <w:tab w:val="left" w:pos="3664"/>
-                <w:tab w:val="left" w:pos="4580"/>
-                <w:tab w:val="left" w:pos="5496"/>
-                <w:tab w:val="left" w:pos="6412"/>
-                <w:tab w:val="left" w:pos="7328"/>
-                <w:tab w:val="left" w:pos="8244"/>
-                <w:tab w:val="left" w:pos="9160"/>
-                <w:tab w:val="left" w:pos="10076"/>
-                <w:tab w:val="left" w:pos="10992"/>
-                <w:tab w:val="left" w:pos="11908"/>
-                <w:tab w:val="left" w:pos="12824"/>
-                <w:tab w:val="left" w:pos="13740"/>
-                <w:tab w:val="left" w:pos="14656"/>
-              </w:tabs>
-            </w:pPr>
-            <w:r>
-              <w:rPr>
-                <w:b/>
-                <w:rFonts w:ascii="Times New Roman" w:hAnsi="Times New Roman" w:eastAsia="Times New Roman" w:cs="Times New Roman"/>
-                <w:color w:val="000000"/>
-                <w:sz w:val="24"/>
-                <w:szCs w:val="24"/>
-                <w:lang w:val="ru"/>
-              </w:rPr>
-              <w:t xml:space="preserve">Тема 2.1. </w:t>
-            </w:r>
-          </w:p>
-        </w:tc>
-        <w:tc>
-          <w:tcPr>
-            <w:tcW w:w="3969" w:type="dxa"/>
-          </w:tcPr>
-          <w:gridSpan w:val="2"/>
-          <w:p>
-            <w:pPr>
-              <w:widowControl w:val="false"/>
-              <w:autoSpaceDE w:val="false"/>
-              <w:autoSpaceDN w:val="false"/>
-              <w:adjustRightInd w:val="false"/>
-              <w:spacing w:after="0" w:line="240" w:lineRule="auto"/>
-              <w:jc w:val="both"/>
-              <w:rPr>
-                <w:rFonts w:ascii="Times New Roman" w:hAnsi="Times New Roman" w:eastAsia="Times New Roman" w:cs="Times New Roman"/>
-                <w:color w:val="000000"/>
-                <w:sz w:val="24"/>
-                <w:szCs w:val="24"/>
-                <w:lang w:val="ru"/>
-              </w:rPr>
-              <w:tabs>
-                <w:tab w:val="left" w:pos="916"/>
-                <w:tab w:val="left" w:pos="1832"/>
-                <w:tab w:val="left" w:pos="2748"/>
-                <w:tab w:val="left" w:pos="3664"/>
-                <w:tab w:val="left" w:pos="4580"/>
-                <w:tab w:val="left" w:pos="5496"/>
-                <w:tab w:val="left" w:pos="6412"/>
-                <w:tab w:val="left" w:pos="7328"/>
-                <w:tab w:val="left" w:pos="8244"/>
-                <w:tab w:val="left" w:pos="9160"/>
-                <w:tab w:val="left" w:pos="10076"/>
-                <w:tab w:val="left" w:pos="10992"/>
-                <w:tab w:val="left" w:pos="11908"/>
-                <w:tab w:val="left" w:pos="12824"/>
-                <w:tab w:val="left" w:pos="13740"/>
-                <w:tab w:val="left" w:pos="14656"/>
-              </w:tabs>
-            </w:pPr>
-            <w:r>
-              <w:rPr>
-                <w:rFonts w:ascii="Times New Roman" w:hAnsi="Times New Roman" w:eastAsia="Times New Roman" w:cs="Times New Roman"/>
-                <w:color w:val="000000"/>
-                <w:sz w:val="24"/>
-                <w:szCs w:val="24"/>
-                <w:lang w:val="ru"/>
-              </w:rPr>
-              <w:t xml:space="preserve">Содержание учебного материала</w:t>
-            </w:r>
-          </w:p>
-        </w:tc>
-        <w:tc>
-          <w:tcPr>
-            <w:tcW w:w="992" w:type="dxa"/>
-          </w:tcPr>
-          <w:p>
-            <w:pPr>
-              <w:widowControl w:val="false"/>
-              <w:autoSpaceDE w:val="false"/>
-              <w:autoSpaceDN w:val="false"/>
-              <w:adjustRightInd w:val="false"/>
-              <w:spacing w:after="0" w:line="240" w:lineRule="auto"/>
-              <w:jc w:val="center"/>
-              <w:rPr>
-                <w:rFonts w:ascii="Times New Roman" w:hAnsi="Times New Roman" w:eastAsia="Times New Roman" w:cs="Times New Roman"/>
-                <w:color w:val="000000"/>
-                <w:sz w:val="24"/>
-                <w:szCs w:val="24"/>
-                <w:lang w:val="ru"/>
-              </w:rPr>
-              <w:tabs>
-                <w:tab w:val="left" w:pos="916"/>
-                <w:tab w:val="left" w:pos="1832"/>
-                <w:tab w:val="left" w:pos="2748"/>
-                <w:tab w:val="left" w:pos="3664"/>
-                <w:tab w:val="left" w:pos="4580"/>
-                <w:tab w:val="left" w:pos="5496"/>
-                <w:tab w:val="left" w:pos="6412"/>
-                <w:tab w:val="left" w:pos="7328"/>
-                <w:tab w:val="left" w:pos="8244"/>
-                <w:tab w:val="left" w:pos="9160"/>
-                <w:tab w:val="left" w:pos="10076"/>
-                <w:tab w:val="left" w:pos="10992"/>
-                <w:tab w:val="left" w:pos="11908"/>
-                <w:tab w:val="left" w:pos="12824"/>
-                <w:tab w:val="left" w:pos="13740"/>
-                <w:tab w:val="left" w:pos="14656"/>
-              </w:tabs>
-            </w:pPr>
-            <w:r>
-              <w:rPr>
-                <w:rFonts w:ascii="Times New Roman" w:hAnsi="Times New Roman" w:eastAsia="Times New Roman" w:cs="Times New Roman"/>
-                <w:color w:val="000000"/>
-                <w:sz w:val="24"/>
-                <w:szCs w:val="24"/>
-                <w:lang w:val="ru"/>
-              </w:rPr>
-              <w:t xml:space="preserve"/>
-            </w:r>
-          </w:p>
-        </w:tc>
-        <w:tc>
-          <w:tcPr>
-            <w:tcW w:w="2551" w:type="dxa"/>
-          </w:tcPr>
-          <w:p>
-            <w:pPr>
-              <w:widowControl w:val="false"/>
-              <w:autoSpaceDE w:val="false"/>
-              <w:autoSpaceDN w:val="false"/>
-              <w:adjustRightInd w:val="false"/>
-              <w:spacing w:after="0" w:line="240" w:lineRule="auto"/>
-              <w:jc w:val="center"/>
-              <w:rPr>
-                <w:rFonts w:ascii="Times New Roman" w:hAnsi="Times New Roman" w:eastAsia="Times New Roman" w:cs="Times New Roman"/>
-                <w:color w:val="000000"/>
-                <w:sz w:val="24"/>
-                <w:szCs w:val="24"/>
-                <w:lang w:val="ru"/>
-              </w:rPr>
-              <w:tabs>
-                <w:tab w:val="left" w:pos="916"/>
-                <w:tab w:val="left" w:pos="1832"/>
-                <w:tab w:val="left" w:pos="2748"/>
-                <w:tab w:val="left" w:pos="3664"/>
-                <w:tab w:val="left" w:pos="4580"/>
-                <w:tab w:val="left" w:pos="5496"/>
-                <w:tab w:val="left" w:pos="6412"/>
-                <w:tab w:val="left" w:pos="7328"/>
-                <w:tab w:val="left" w:pos="8244"/>
-                <w:tab w:val="left" w:pos="9160"/>
-                <w:tab w:val="left" w:pos="10076"/>
-                <w:tab w:val="left" w:pos="10992"/>
-                <w:tab w:val="left" w:pos="11908"/>
-                <w:tab w:val="left" w:pos="12824"/>
-                <w:tab w:val="left" w:pos="13740"/>
-                <w:tab w:val="left" w:pos="14656"/>
-              </w:tabs>
-            </w:pPr>
-            <w:r>
-              <w:rPr>
-                <w:rFonts w:ascii="Times New Roman" w:hAnsi="Times New Roman" w:eastAsia="Times New Roman" w:cs="Times New Roman"/>
-                <w:color w:val="000000"/>
-                <w:sz w:val="24"/>
-                <w:szCs w:val="24"/>
-                <w:lang w:val="ru"/>
-              </w:rPr>
-              <w:t xml:space="preserve">1.</w:t>
-            </w:r>
-          </w:p>
-        </w:tc>
-      </w:tr>
-      <w:tr>
-        <w:tc>
-          <w:tcPr>
-            <w:tcW w:w="2235" w:type="dxa"/>
-          </w:tcPr>
-          <w:p>
-            <w:pPr>
-              <w:widowControl w:val="false"/>
-              <w:autoSpaceDE w:val="false"/>
-              <w:autoSpaceDN w:val="false"/>
-              <w:adjustRightInd w:val="false"/>
-              <w:spacing w:after="0" w:line="240" w:lineRule="auto"/>
-              <w:jc w:val="center"/>
-              <w:rPr>
-                <w:rFonts w:ascii="Times New Roman" w:hAnsi="Times New Roman" w:eastAsia="Times New Roman" w:cs="Times New Roman"/>
-                <w:color w:val="000000"/>
-                <w:sz w:val="24"/>
-                <w:szCs w:val="24"/>
-                <w:lang w:val="ru"/>
-              </w:rPr>
-              <w:tabs>
-                <w:tab w:val="left" w:pos="916"/>
-                <w:tab w:val="left" w:pos="1832"/>
-                <w:tab w:val="left" w:pos="2748"/>
-                <w:tab w:val="left" w:pos="3664"/>
-                <w:tab w:val="left" w:pos="4580"/>
-                <w:tab w:val="left" w:pos="5496"/>
-                <w:tab w:val="left" w:pos="6412"/>
-                <w:tab w:val="left" w:pos="7328"/>
-                <w:tab w:val="left" w:pos="8244"/>
-                <w:tab w:val="left" w:pos="9160"/>
-                <w:tab w:val="left" w:pos="10076"/>
-                <w:tab w:val="left" w:pos="10992"/>
-                <w:tab w:val="left" w:pos="11908"/>
-                <w:tab w:val="left" w:pos="12824"/>
-                <w:tab w:val="left" w:pos="13740"/>
-                <w:tab w:val="left" w:pos="14656"/>
-              </w:tabs>
-            </w:pPr>
-          </w:p>
-        </w:tc>
-        <w:tc>
-          <w:tcPr>
-            <w:tcW w:w="425" w:type="dxa"/>
-          </w:tcPr>
-          <w:p>
-            <w:pPr>
-              <w:widowControl w:val="false"/>
-              <w:autoSpaceDE w:val="false"/>
-              <w:autoSpaceDN w:val="false"/>
-              <w:adjustRightInd w:val="false"/>
-              <w:spacing w:after="0" w:line="240" w:lineRule="auto"/>
-              <w:jc w:val="center"/>
-              <w:rPr>
-                <w:rFonts w:ascii="Times New Roman" w:hAnsi="Times New Roman" w:eastAsia="Times New Roman" w:cs="Times New Roman"/>
-                <w:color w:val="000000"/>
-                <w:sz w:val="24"/>
-                <w:szCs w:val="24"/>
-                <w:lang w:val="ru"/>
-              </w:rPr>
-              <w:tabs>
-                <w:tab w:val="left" w:pos="916"/>
-                <w:tab w:val="left" w:pos="1832"/>
-                <w:tab w:val="left" w:pos="2748"/>
-                <w:tab w:val="left" w:pos="3664"/>
-                <w:tab w:val="left" w:pos="4580"/>
-                <w:tab w:val="left" w:pos="5496"/>
-                <w:tab w:val="left" w:pos="6412"/>
-                <w:tab w:val="left" w:pos="7328"/>
-                <w:tab w:val="left" w:pos="8244"/>
-                <w:tab w:val="left" w:pos="9160"/>
-                <w:tab w:val="left" w:pos="10076"/>
-                <w:tab w:val="left" w:pos="10992"/>
-                <w:tab w:val="left" w:pos="11908"/>
-                <w:tab w:val="left" w:pos="12824"/>
-                <w:tab w:val="left" w:pos="13740"/>
-                <w:tab w:val="left" w:pos="14656"/>
-              </w:tabs>
-            </w:pPr>
-            <w:r>
-              <w:rPr>
-                <w:rFonts w:ascii="Times New Roman" w:hAnsi="Times New Roman" w:eastAsia="Times New Roman" w:cs="Times New Roman"/>
-                <w:color w:val="000000"/>
-                <w:sz w:val="24"/>
-                <w:szCs w:val="24"/>
-                <w:lang w:val="ru"/>
-              </w:rPr>
-              <w:t xml:space="preserve">1</w:t>
-            </w:r>
-          </w:p>
-        </w:tc>
-        <w:tc>
-          <w:tcPr>
-            <w:tcW w:w="3544" w:type="dxa"/>
-          </w:tcPr>
-          <w:p>
-            <w:pPr>
-              <w:widowControl w:val="false"/>
-              <w:autoSpaceDE w:val="false"/>
-              <w:autoSpaceDN w:val="false"/>
-              <w:adjustRightInd w:val="false"/>
-              <w:spacing w:after="0" w:line="240" w:lineRule="auto"/>
-              <w:jc w:val="both"/>
-              <w:rPr>
-                <w:rFonts w:ascii="Times New Roman" w:hAnsi="Times New Roman" w:eastAsia="Times New Roman" w:cs="Times New Roman"/>
-                <w:color w:val="000000"/>
-                <w:sz w:val="24"/>
-                <w:szCs w:val="24"/>
-                <w:lang w:val="ru"/>
-              </w:rPr>
-              <w:tabs>
-                <w:tab w:val="left" w:pos="916"/>
-                <w:tab w:val="left" w:pos="1832"/>
-                <w:tab w:val="left" w:pos="2748"/>
-                <w:tab w:val="left" w:pos="3664"/>
-                <w:tab w:val="left" w:pos="4580"/>
-                <w:tab w:val="left" w:pos="5496"/>
-                <w:tab w:val="left" w:pos="6412"/>
-                <w:tab w:val="left" w:pos="7328"/>
-                <w:tab w:val="left" w:pos="8244"/>
-                <w:tab w:val="left" w:pos="9160"/>
-                <w:tab w:val="left" w:pos="10076"/>
-                <w:tab w:val="left" w:pos="10992"/>
-                <w:tab w:val="left" w:pos="11908"/>
-                <w:tab w:val="left" w:pos="12824"/>
-                <w:tab w:val="left" w:pos="13740"/>
-                <w:tab w:val="left" w:pos="14656"/>
-              </w:tabs>
-            </w:pPr>
-            <w:r>
-              <w:rPr>
-                <w:rFonts w:ascii="Times New Roman" w:hAnsi="Times New Roman" w:eastAsia="Times New Roman" w:cs="Times New Roman"/>
-                <w:color w:val="000000"/>
-                <w:sz w:val="24"/>
-                <w:szCs w:val="24"/>
-                <w:lang w:val="ru"/>
-              </w:rPr>
-              <w:t xml:space="preserve">фывывфывф</w:t>
-            </w:r>
-          </w:p>
-        </w:tc>
-        <w:tc>
-          <w:tcPr>
-            <w:tcW w:w="992" w:type="dxa"/>
-          </w:tcPr>
-          <w:p>
-            <w:pPr>
-              <w:widowControl w:val="false"/>
-              <w:autoSpaceDE w:val="false"/>
-              <w:autoSpaceDN w:val="false"/>
-              <w:adjustRightInd w:val="false"/>
-              <w:spacing w:after="0" w:line="240" w:lineRule="auto"/>
-              <w:jc w:val="center"/>
-              <w:rPr>
-                <w:rFonts w:ascii="Times New Roman" w:hAnsi="Times New Roman" w:eastAsia="Times New Roman" w:cs="Times New Roman"/>
-                <w:color w:val="000000"/>
-                <w:sz w:val="24"/>
-                <w:szCs w:val="24"/>
-                <w:lang w:val="ru"/>
-              </w:rPr>
-              <w:tabs>
-                <w:tab w:val="left" w:pos="916"/>
-                <w:tab w:val="left" w:pos="1832"/>
-                <w:tab w:val="left" w:pos="2748"/>
-                <w:tab w:val="left" w:pos="3664"/>
-                <w:tab w:val="left" w:pos="4580"/>
-                <w:tab w:val="left" w:pos="5496"/>
-                <w:tab w:val="left" w:pos="6412"/>
-                <w:tab w:val="left" w:pos="7328"/>
-                <w:tab w:val="left" w:pos="8244"/>
-                <w:tab w:val="left" w:pos="9160"/>
-                <w:tab w:val="left" w:pos="10076"/>
-                <w:tab w:val="left" w:pos="10992"/>
-                <w:tab w:val="left" w:pos="11908"/>
-                <w:tab w:val="left" w:pos="12824"/>
-                <w:tab w:val="left" w:pos="13740"/>
-                <w:tab w:val="left" w:pos="14656"/>
-              </w:tabs>
-            </w:pPr>
-            <w:r>
-              <w:rPr>
-                <w:rFonts w:ascii="Times New Roman" w:hAnsi="Times New Roman" w:eastAsia="Times New Roman" w:cs="Times New Roman"/>
-                <w:color w:val="000000"/>
-                <w:sz w:val="24"/>
-                <w:szCs w:val="24"/>
-                <w:lang w:val="ru"/>
-              </w:rPr>
-              <w:t xml:space="preserve">2</w:t>
-            </w:r>
-          </w:p>
-        </w:tc>
-        <w:tc>
-          <w:tcPr>
-            <w:tcW w:w="2551" w:type="dxa"/>
-          </w:tcPr>
-          <w:p>
-            <w:pPr>
-              <w:widowControl w:val="false"/>
-              <w:autoSpaceDE w:val="false"/>
-              <w:autoSpaceDN w:val="false"/>
-              <w:adjustRightInd w:val="false"/>
-              <w:spacing w:after="0" w:line="240" w:lineRule="auto"/>
-              <w:jc w:val="center"/>
-              <w:rPr>
-                <w:rFonts w:ascii="Times New Roman" w:hAnsi="Times New Roman" w:eastAsia="Times New Roman" w:cs="Times New Roman"/>
-                <w:color w:val="000000"/>
-                <w:sz w:val="24"/>
-                <w:szCs w:val="24"/>
-                <w:lang w:val="ru"/>
-              </w:rPr>
-              <w:tabs>
-                <w:tab w:val="left" w:pos="916"/>
-                <w:tab w:val="left" w:pos="1832"/>
-                <w:tab w:val="left" w:pos="2748"/>
-                <w:tab w:val="left" w:pos="3664"/>
-                <w:tab w:val="left" w:pos="4580"/>
-                <w:tab w:val="left" w:pos="5496"/>
-                <w:tab w:val="left" w:pos="6412"/>
-                <w:tab w:val="left" w:pos="7328"/>
-                <w:tab w:val="left" w:pos="8244"/>
-                <w:tab w:val="left" w:pos="9160"/>
-                <w:tab w:val="left" w:pos="10076"/>
-                <w:tab w:val="left" w:pos="10992"/>
-                <w:tab w:val="left" w:pos="11908"/>
-                <w:tab w:val="left" w:pos="12824"/>
-                <w:tab w:val="left" w:pos="13740"/>
-                <w:tab w:val="left" w:pos="14656"/>
-              </w:tabs>
-            </w:pPr>
           </w:p>
         </w:tc>
       </w:tr>

</xml_diff>

<commit_message>
Beta 1.008 | Edit: full new standard support
</commit_message>
<xml_diff>
--- a/Wisdom/TestResources/Output/Result.docx
+++ b/Wisdom/TestResources/Output/Result.docx
@@ -11650,6 +11650,16 @@
                 <w:tab w:val="left" w:pos="14656"/>
               </w:tabs>
             </w:pPr>
+            <w:r>
+              <w:rPr>
+                <w:rFonts w:ascii="Times New Roman" w:hAnsi="Times New Roman" w:eastAsia="Times New Roman" w:cs="Times New Roman"/>
+                <w:color w:val="000000"/>
+                <w:sz w:val="24"/>
+                <w:szCs w:val="24"/>
+                <w:lang w:val="ru"/>
+              </w:rPr>
+              <w:t xml:space="preserve">ОК 01. ОК 02. ОК 03. ОК 04. ОК 05. ОК 06. ОК 09. ОК 10. ПК 1.1.-1.5. ПК 2.1- 2.3. ПК 3.1-3.5. ПК 4.1.- 4.3.</w:t>
+            </w:r>
           </w:p>
         </w:tc>
         <w:tc>
@@ -12923,6 +12933,16 @@
                 <w:tab w:val="left" w:pos="14656"/>
               </w:tabs>
             </w:pPr>
+            <w:r>
+              <w:rPr>
+                <w:rFonts w:ascii="Times New Roman" w:hAnsi="Times New Roman" w:eastAsia="Times New Roman" w:cs="Times New Roman"/>
+                <w:color w:val="000000"/>
+                <w:sz w:val="24"/>
+                <w:szCs w:val="24"/>
+                <w:lang w:val="ru"/>
+              </w:rPr>
+              <w:t xml:space="preserve">ОК 01. ОК 02. ОК 03. ОК 04. ОК 05. ОК 06. ОК 09. ОК 10. ПК 1.1.-1.5. ПК 2.1- 2.3. ПК 3.1-3.5. ПК 4.1.- 4.3.</w:t>
+            </w:r>
           </w:p>
         </w:tc>
         <w:tc>
@@ -13924,6 +13944,16 @@
                 <w:tab w:val="left" w:pos="14656"/>
               </w:tabs>
             </w:pPr>
+            <w:r>
+              <w:rPr>
+                <w:rFonts w:ascii="Times New Roman" w:hAnsi="Times New Roman" w:eastAsia="Times New Roman" w:cs="Times New Roman"/>
+                <w:color w:val="000000"/>
+                <w:sz w:val="24"/>
+                <w:szCs w:val="24"/>
+                <w:lang w:val="ru"/>
+              </w:rPr>
+              <w:t xml:space="preserve">ОК 01. ОК 02. ОК 03. ОК 04. ОК 05. ОК 06. ОК 09. ОК 10. ПК 1.1.-1.5. ПК 2.1- 2.3. ПК 3.1-3.5. ПК 4.1.- 4.3.</w:t>
+            </w:r>
           </w:p>
         </w:tc>
         <w:tc>
@@ -15150,6 +15180,16 @@
                 <w:tab w:val="left" w:pos="14656"/>
               </w:tabs>
             </w:pPr>
+            <w:r>
+              <w:rPr>
+                <w:rFonts w:ascii="Times New Roman" w:hAnsi="Times New Roman" w:eastAsia="Times New Roman" w:cs="Times New Roman"/>
+                <w:color w:val="000000"/>
+                <w:sz w:val="24"/>
+                <w:szCs w:val="24"/>
+                <w:lang w:val="ru"/>
+              </w:rPr>
+              <w:t xml:space="preserve">ОК 01. ОК 02. ОК 03. ОК 04. ОК 05. ОК 06. ОК 09. ОК 10. ПК 1.1.-1.5. ПК 2.1- 2.3. ПК 3.1-3.5. ПК 4.1.- 4.3.</w:t>
+            </w:r>
           </w:p>
         </w:tc>
         <w:tc>
@@ -16151,6 +16191,16 @@
                 <w:tab w:val="left" w:pos="14656"/>
               </w:tabs>
             </w:pPr>
+            <w:r>
+              <w:rPr>
+                <w:rFonts w:ascii="Times New Roman" w:hAnsi="Times New Roman" w:eastAsia="Times New Roman" w:cs="Times New Roman"/>
+                <w:color w:val="000000"/>
+                <w:sz w:val="24"/>
+                <w:szCs w:val="24"/>
+                <w:lang w:val="ru"/>
+              </w:rPr>
+              <w:t xml:space="preserve">ОК 01. ОК 02. ОК 03. ОК 04. ОК 05. ОК 06. ОК 09. ОК 10. ПК 1.1.-1.5. ПК 2.1- 2.3. ПК 3.1-3.5. ПК 4.1.- 4.3.</w:t>
+            </w:r>
           </w:p>
         </w:tc>
         <w:tc>
@@ -17152,6 +17202,16 @@
                 <w:tab w:val="left" w:pos="14656"/>
               </w:tabs>
             </w:pPr>
+            <w:r>
+              <w:rPr>
+                <w:rFonts w:ascii="Times New Roman" w:hAnsi="Times New Roman" w:eastAsia="Times New Roman" w:cs="Times New Roman"/>
+                <w:color w:val="000000"/>
+                <w:sz w:val="24"/>
+                <w:szCs w:val="24"/>
+                <w:lang w:val="ru"/>
+              </w:rPr>
+              <w:t xml:space="preserve">ОК 01. ОК 02. ОК 03. ОК 04. ОК 05. ОК 06. ОК 09. ОК 10. ПК 1.1.-1.5. ПК 2.1- 2.3. ПК 3.1-3.5. ПК 4.1.- 4.3.</w:t>
+            </w:r>
           </w:p>
         </w:tc>
         <w:tc>
@@ -18378,6 +18438,16 @@
                 <w:tab w:val="left" w:pos="14656"/>
               </w:tabs>
             </w:pPr>
+            <w:r>
+              <w:rPr>
+                <w:rFonts w:ascii="Times New Roman" w:hAnsi="Times New Roman" w:eastAsia="Times New Roman" w:cs="Times New Roman"/>
+                <w:color w:val="000000"/>
+                <w:sz w:val="24"/>
+                <w:szCs w:val="24"/>
+                <w:lang w:val="ru"/>
+              </w:rPr>
+              <w:t xml:space="preserve">ОК 01. ОК 02. ОК 03. ОК 04. ОК 05. ОК 06. ОК 09. ОК 10. ПК 1.1.-1.5. ПК 2.1- 2.3. ПК 3.1-3.5. ПК 4.1.- 4.3.</w:t>
+            </w:r>
           </w:p>
         </w:tc>
         <w:tc>
@@ -19379,6 +19449,16 @@
                 <w:tab w:val="left" w:pos="14656"/>
               </w:tabs>
             </w:pPr>
+            <w:r>
+              <w:rPr>
+                <w:rFonts w:ascii="Times New Roman" w:hAnsi="Times New Roman" w:eastAsia="Times New Roman" w:cs="Times New Roman"/>
+                <w:color w:val="000000"/>
+                <w:sz w:val="24"/>
+                <w:szCs w:val="24"/>
+                <w:lang w:val="ru"/>
+              </w:rPr>
+              <w:t xml:space="preserve">ОК 01. ОК 02. ОК 03. ОК 04. ОК 05. ОК 06. ОК 09. ОК 10. ПК 1.1.-1.5. ПК 2.1- 2.3. ПК 3.1-3.5. ПК 4.1.- 4.3.</w:t>
+            </w:r>
           </w:p>
         </w:tc>
         <w:tc>
@@ -20380,6 +20460,16 @@
                 <w:tab w:val="left" w:pos="14656"/>
               </w:tabs>
             </w:pPr>
+            <w:r>
+              <w:rPr>
+                <w:rFonts w:ascii="Times New Roman" w:hAnsi="Times New Roman" w:eastAsia="Times New Roman" w:cs="Times New Roman"/>
+                <w:color w:val="000000"/>
+                <w:sz w:val="24"/>
+                <w:szCs w:val="24"/>
+                <w:lang w:val="ru"/>
+              </w:rPr>
+              <w:t xml:space="preserve">ОК 01. ОК 02. ОК 03. ОК 04. ОК 05. ОК 06. ОК 09. ОК 10. ПК 1.1.-1.5. ПК 2.1- 2.3. ПК 3.1-3.5. ПК 4.1.- 4.3.</w:t>
+            </w:r>
           </w:p>
         </w:tc>
         <w:tc>
@@ -21381,6 +21471,16 @@
                 <w:tab w:val="left" w:pos="14656"/>
               </w:tabs>
             </w:pPr>
+            <w:r>
+              <w:rPr>
+                <w:rFonts w:ascii="Times New Roman" w:hAnsi="Times New Roman" w:eastAsia="Times New Roman" w:cs="Times New Roman"/>
+                <w:color w:val="000000"/>
+                <w:sz w:val="24"/>
+                <w:szCs w:val="24"/>
+                <w:lang w:val="ru"/>
+              </w:rPr>
+              <w:t xml:space="preserve">ОК 01. ОК 02. ОК 03. ОК 04. ОК 05. ОК 06. ОК 09. ОК 10. ПК 1.1.-1.5. ПК 2.1- 2.3. ПК 3.1-3.5. ПК 4.1.- 4.3.</w:t>
+            </w:r>
           </w:p>
         </w:tc>
         <w:tc>
@@ -22607,6 +22707,16 @@
                 <w:tab w:val="left" w:pos="14656"/>
               </w:tabs>
             </w:pPr>
+            <w:r>
+              <w:rPr>
+                <w:rFonts w:ascii="Times New Roman" w:hAnsi="Times New Roman" w:eastAsia="Times New Roman" w:cs="Times New Roman"/>
+                <w:color w:val="000000"/>
+                <w:sz w:val="24"/>
+                <w:szCs w:val="24"/>
+                <w:lang w:val="ru"/>
+              </w:rPr>
+              <w:t xml:space="preserve">ОК 01. ОК 02. ОК 03. ОК 04. ОК 05. ОК 06. ОК 09. ОК 10. ПК 1.1.-1.5. ПК 2.1- 2.3. ПК 3.1-3.5. ПК 4.1.- 4.3.</w:t>
+            </w:r>
           </w:p>
         </w:tc>
         <w:tc>
@@ -23608,6 +23718,16 @@
                 <w:tab w:val="left" w:pos="14656"/>
               </w:tabs>
             </w:pPr>
+            <w:r>
+              <w:rPr>
+                <w:rFonts w:ascii="Times New Roman" w:hAnsi="Times New Roman" w:eastAsia="Times New Roman" w:cs="Times New Roman"/>
+                <w:color w:val="000000"/>
+                <w:sz w:val="24"/>
+                <w:szCs w:val="24"/>
+                <w:lang w:val="ru"/>
+              </w:rPr>
+              <w:t xml:space="preserve">ОК 01. ОК 02. ОК 03. ОК 04. ОК 05. ОК 06. ОК 09. ОК 10. ПК 1.1.-1.5. ПК 2.1- 2.3. ПК 3.1-3.5. ПК 4.1.- 4.3.</w:t>
+            </w:r>
           </w:p>
         </w:tc>
         <w:tc>
@@ -24609,6 +24729,16 @@
                 <w:tab w:val="left" w:pos="14656"/>
               </w:tabs>
             </w:pPr>
+            <w:r>
+              <w:rPr>
+                <w:rFonts w:ascii="Times New Roman" w:hAnsi="Times New Roman" w:eastAsia="Times New Roman" w:cs="Times New Roman"/>
+                <w:color w:val="000000"/>
+                <w:sz w:val="24"/>
+                <w:szCs w:val="24"/>
+                <w:lang w:val="ru"/>
+              </w:rPr>
+              <w:t xml:space="preserve">ОК 01. ОК 02. ОК 03. ОК 04. ОК 05. ОК 06. ОК 09. ОК 10. ПК 1.1.-1.5. ПК 2.1- 2.3. ПК 3.1-3.5. ПК 4.1.- 4.3.</w:t>
+            </w:r>
           </w:p>
         </w:tc>
         <w:tc>
@@ -25835,6 +25965,16 @@
                 <w:tab w:val="left" w:pos="14656"/>
               </w:tabs>
             </w:pPr>
+            <w:r>
+              <w:rPr>
+                <w:rFonts w:ascii="Times New Roman" w:hAnsi="Times New Roman" w:eastAsia="Times New Roman" w:cs="Times New Roman"/>
+                <w:color w:val="000000"/>
+                <w:sz w:val="24"/>
+                <w:szCs w:val="24"/>
+                <w:lang w:val="ru"/>
+              </w:rPr>
+              <w:t xml:space="preserve">ОК 01. ОК 02. ОК 03. ОК 04. ОК 05. ОК 06. ОК 09. ОК 10. ПК 1.1.-1.5. ПК 2.1- 2.3. ПК 3.1-3.5. ПК 4.1.- 4.3.</w:t>
+            </w:r>
           </w:p>
         </w:tc>
         <w:tc>
@@ -26836,6 +26976,16 @@
                 <w:tab w:val="left" w:pos="14656"/>
               </w:tabs>
             </w:pPr>
+            <w:r>
+              <w:rPr>
+                <w:rFonts w:ascii="Times New Roman" w:hAnsi="Times New Roman" w:eastAsia="Times New Roman" w:cs="Times New Roman"/>
+                <w:color w:val="000000"/>
+                <w:sz w:val="24"/>
+                <w:szCs w:val="24"/>
+                <w:lang w:val="ru"/>
+              </w:rPr>
+              <w:t xml:space="preserve">ОК 01. ОК 02. ОК 03. ОК 04. ОК 05. ОК 06. ОК 09. ОК 10. ПК 1.1.-1.5. ПК 2.1- 2.3. ПК 3.1-3.5. ПК 4.1.- 4.3.</w:t>
+            </w:r>
           </w:p>
         </w:tc>
         <w:tc>
@@ -28062,6 +28212,16 @@
                 <w:tab w:val="left" w:pos="14656"/>
               </w:tabs>
             </w:pPr>
+            <w:r>
+              <w:rPr>
+                <w:rFonts w:ascii="Times New Roman" w:hAnsi="Times New Roman" w:eastAsia="Times New Roman" w:cs="Times New Roman"/>
+                <w:color w:val="000000"/>
+                <w:sz w:val="24"/>
+                <w:szCs w:val="24"/>
+                <w:lang w:val="ru"/>
+              </w:rPr>
+              <w:t xml:space="preserve">ОК 01. ОК 02. ОК 03. ОК 04. ОК 05. ОК 06. ОК 09. ОК 10. ПК 1.1.-1.5. ПК 2.1- 2.3. ПК 3.1-3.5. ПК 4.1.- 4.3.</w:t>
+            </w:r>
           </w:p>
         </w:tc>
         <w:tc>
@@ -29063,6 +29223,16 @@
                 <w:tab w:val="left" w:pos="14656"/>
               </w:tabs>
             </w:pPr>
+            <w:r>
+              <w:rPr>
+                <w:rFonts w:ascii="Times New Roman" w:hAnsi="Times New Roman" w:eastAsia="Times New Roman" w:cs="Times New Roman"/>
+                <w:color w:val="000000"/>
+                <w:sz w:val="24"/>
+                <w:szCs w:val="24"/>
+                <w:lang w:val="ru"/>
+              </w:rPr>
+              <w:t xml:space="preserve">ОК 01. ОК 02. ОК 03. ОК 04. ОК 05. ОК 06. ОК 09. ОК 10. ПК 1.1.-1.5. ПК 2.1- 2.3. ПК 3.1-3.5. ПК 4.1.- 4.3.</w:t>
+            </w:r>
           </w:p>
         </w:tc>
         <w:tc>
@@ -30064,6 +30234,16 @@
                 <w:tab w:val="left" w:pos="14656"/>
               </w:tabs>
             </w:pPr>
+            <w:r>
+              <w:rPr>
+                <w:rFonts w:ascii="Times New Roman" w:hAnsi="Times New Roman" w:eastAsia="Times New Roman" w:cs="Times New Roman"/>
+                <w:color w:val="000000"/>
+                <w:sz w:val="24"/>
+                <w:szCs w:val="24"/>
+                <w:lang w:val="ru"/>
+              </w:rPr>
+              <w:t xml:space="preserve">ОК 01. ОК 02. ОК 03. ОК 04. ОК 05. ОК 06. ОК 09. ОК 10. ПК 1.1.-1.5. ПК 2.1- 2.3. ПК 3.1-3.5. ПК 4.1.- 4.3.</w:t>
+            </w:r>
           </w:p>
         </w:tc>
         <w:tc>
@@ -31290,6 +31470,16 @@
                 <w:tab w:val="left" w:pos="14656"/>
               </w:tabs>
             </w:pPr>
+            <w:r>
+              <w:rPr>
+                <w:rFonts w:ascii="Times New Roman" w:hAnsi="Times New Roman" w:eastAsia="Times New Roman" w:cs="Times New Roman"/>
+                <w:color w:val="000000"/>
+                <w:sz w:val="24"/>
+                <w:szCs w:val="24"/>
+                <w:lang w:val="ru"/>
+              </w:rPr>
+              <w:t xml:space="preserve">ОК 01. ОК 02. ОК 03. ОК 04. ОК 05. ОК 06. ОК 09. ОК 10. ПК 1.1.-1.5. ПК 2.1- 2.3. ПК 3.1-3.5. ПК 4.1.- 4.3.</w:t>
+            </w:r>
           </w:p>
         </w:tc>
         <w:tc>
@@ -32291,6 +32481,16 @@
                 <w:tab w:val="left" w:pos="14656"/>
               </w:tabs>
             </w:pPr>
+            <w:r>
+              <w:rPr>
+                <w:rFonts w:ascii="Times New Roman" w:hAnsi="Times New Roman" w:eastAsia="Times New Roman" w:cs="Times New Roman"/>
+                <w:color w:val="000000"/>
+                <w:sz w:val="24"/>
+                <w:szCs w:val="24"/>
+                <w:lang w:val="ru"/>
+              </w:rPr>
+              <w:t xml:space="preserve">ОК 01. ОК 02. ОК 03. ОК 04. ОК 05. ОК 06. ОК 09. ОК 10. ПК 1.1.-1.5. ПК 2.1- 2.3. ПК 3.1-3.5. ПК 4.1.- 4.3.</w:t>
+            </w:r>
           </w:p>
         </w:tc>
         <w:tc>
@@ -33292,6 +33492,16 @@
                 <w:tab w:val="left" w:pos="14656"/>
               </w:tabs>
             </w:pPr>
+            <w:r>
+              <w:rPr>
+                <w:rFonts w:ascii="Times New Roman" w:hAnsi="Times New Roman" w:eastAsia="Times New Roman" w:cs="Times New Roman"/>
+                <w:color w:val="000000"/>
+                <w:sz w:val="24"/>
+                <w:szCs w:val="24"/>
+                <w:lang w:val="ru"/>
+              </w:rPr>
+              <w:t xml:space="preserve">ОК 01. ОК 02. ОК 03. ОК 04. ОК 05. ОК 06. ОК 09. ОК 10. ПК 1.1.-1.5. ПК 2.1- 2.3. ПК 3.1-3.5. ПК 4.1.- 4.3.</w:t>
+            </w:r>
           </w:p>
         </w:tc>
         <w:tc>

</xml_diff>

<commit_message>
Beta 1.011 | Fix: reset bindings, paging window structure put aside
</commit_message>
<xml_diff>
--- a/Wisdom/TestResources/Output/Result.docx
+++ b/Wisdom/TestResources/Output/Result.docx
@@ -134,7 +134,7 @@
         <w:jc w:val="both"/>
       </w:pPr>
       <w:r>
-        <w:t>______________  _______________</w:t>
+        <w:t>______________  В.А.Шульцев</w:t>
       </w:r>
     </w:p>
     <w:p>
@@ -730,7 +730,7 @@
               <w:t xml:space="preserve">___ </w:t>
             </w:r>
             <w:r>
-              <w:t xml:space="preserve"> _______________</w:t>
+              <w:t xml:space="preserve"> Л. Н. Иванова</w:t>
             </w:r>
           </w:p>
           <w:p>
@@ -984,7 +984,7 @@
               <w:t xml:space="preserve">___ </w:t>
             </w:r>
             <w:r>
-              <w:t xml:space="preserve"> _______________</w:t>
+              <w:t xml:space="preserve"> М.В.Никифорова</w:t>
             </w:r>
           </w:p>
           <w:p>

</xml_diff>